<commit_message>
updated user manual task-#192
</commit_message>
<xml_diff>
--- a/Code/UserManual.docx
+++ b/Code/UserManual.docx
@@ -1390,22 +1390,286 @@
     </w:p>
     <w:p>
       <w:pPr>
-        <w:spacing w:after="0" w:line="240" w:lineRule="auto"/>
-        <w:rPr>
-          <w:rFonts w:ascii="Times New Roman" w:hAnsi="Times New Roman" w:cs="Times New Roman"/>
-          <w:b/>
-          <w:sz w:val="24"/>
-          <w:szCs w:val="24"/>
-        </w:rPr>
-      </w:pPr>
-      <w:r>
-        <w:rPr>
-          <w:rFonts w:ascii="Times New Roman" w:hAnsi="Times New Roman" w:cs="Times New Roman"/>
-          <w:b/>
-          <w:sz w:val="24"/>
-          <w:szCs w:val="24"/>
-        </w:rPr>
-        <w:br w:type="page"/>
+        <w:pStyle w:val="Heading2"/>
+      </w:pPr>
+      <w:r>
+        <w:t>Manage Invites</w:t>
+      </w:r>
+    </w:p>
+    <w:p>
+      <w:r>
+        <w:tab/>
+        <w:t xml:space="preserve">The administrator can manage all the invitations made to mentors, mentees and to other administrators. In order to manage invites, the administrator have the menu Manage and then click on the submenu Invites; refer to figure 3: </w:t>
+      </w:r>
+    </w:p>
+    <w:p>
+      <w:pPr>
+        <w:jc w:val="center"/>
+        <w:rPr>
+          <w:b/>
+        </w:rPr>
+      </w:pPr>
+      <w:r>
+        <w:rPr>
+          <w:noProof/>
+        </w:rPr>
+        <w:drawing>
+          <wp:inline distT="0" distB="0" distL="0" distR="0" wp14:anchorId="6BB1DA9C" wp14:editId="6539771C">
+            <wp:extent cx="3943350" cy="1536700"/>
+            <wp:effectExtent l="0" t="0" r="0" b="6350"/>
+            <wp:docPr id="1" name="Picture 1"/>
+            <wp:cNvGraphicFramePr>
+              <a:graphicFrameLocks xmlns:a="http://schemas.openxmlformats.org/drawingml/2006/main" noChangeAspect="1"/>
+            </wp:cNvGraphicFramePr>
+            <a:graphic xmlns:a="http://schemas.openxmlformats.org/drawingml/2006/main">
+              <a:graphicData uri="http://schemas.openxmlformats.org/drawingml/2006/picture">
+                <pic:pic xmlns:pic="http://schemas.openxmlformats.org/drawingml/2006/picture">
+                  <pic:nvPicPr>
+                    <pic:cNvPr id="0" name="Picture 1"/>
+                    <pic:cNvPicPr>
+                      <a:picLocks noChangeAspect="1" noChangeArrowheads="1"/>
+                    </pic:cNvPicPr>
+                  </pic:nvPicPr>
+                  <pic:blipFill>
+                    <a:blip r:embed="rId6">
+                      <a:extLst>
+                        <a:ext uri="{28A0092B-C50C-407E-A947-70E740481C1C}">
+                          <a14:useLocalDpi xmlns:a14="http://schemas.microsoft.com/office/drawing/2010/main" val="0"/>
+                        </a:ext>
+                      </a:extLst>
+                    </a:blip>
+                    <a:srcRect/>
+                    <a:stretch>
+                      <a:fillRect/>
+                    </a:stretch>
+                  </pic:blipFill>
+                  <pic:spPr bwMode="auto">
+                    <a:xfrm>
+                      <a:off x="0" y="0"/>
+                      <a:ext cx="3943350" cy="1536700"/>
+                    </a:xfrm>
+                    <a:prstGeom prst="rect">
+                      <a:avLst/>
+                    </a:prstGeom>
+                    <a:noFill/>
+                    <a:ln>
+                      <a:noFill/>
+                    </a:ln>
+                  </pic:spPr>
+                </pic:pic>
+              </a:graphicData>
+            </a:graphic>
+          </wp:inline>
+        </w:drawing>
+      </w:r>
+      <w:r>
+        <w:br w:type="textWrapping" w:clear="all"/>
+      </w:r>
+      <w:r>
+        <w:rPr>
+          <w:b/>
+        </w:rPr>
+        <w:t>Figure 3 Manage Invites</w:t>
+      </w:r>
+    </w:p>
+    <w:p>
+      <w:pPr>
+        <w:pStyle w:val="Heading2"/>
+      </w:pPr>
+      <w:r>
+        <w:lastRenderedPageBreak/>
+        <w:t>Send new</w:t>
+      </w:r>
+      <w:r>
+        <w:t xml:space="preserve"> Invites</w:t>
+      </w:r>
+    </w:p>
+    <w:p/>
+    <w:p>
+      <w:r>
+        <w:tab/>
+        <w:t>In order to request new mentors and mentees, the administrator should open the invitation manager (refer to Manage Invites). Then, the user should click on the button that says: “Send New Invite” (See figure 3). A new page will open where the user can enter the name, email and the role of the prospective user in the collaborative platform; refer to figure 4.</w:t>
+      </w:r>
+    </w:p>
+    <w:p>
+      <w:r>
+        <w:rPr>
+          <w:noProof/>
+        </w:rPr>
+        <w:drawing>
+          <wp:inline distT="0" distB="0" distL="0" distR="0" wp14:anchorId="614AA6E2" wp14:editId="3FA3617A">
+            <wp:extent cx="5473700" cy="2305050"/>
+            <wp:effectExtent l="0" t="0" r="0" b="0"/>
+            <wp:docPr id="13" name="Picture 13"/>
+            <wp:cNvGraphicFramePr>
+              <a:graphicFrameLocks xmlns:a="http://schemas.openxmlformats.org/drawingml/2006/main" noChangeAspect="1"/>
+            </wp:cNvGraphicFramePr>
+            <a:graphic xmlns:a="http://schemas.openxmlformats.org/drawingml/2006/main">
+              <a:graphicData uri="http://schemas.openxmlformats.org/drawingml/2006/picture">
+                <pic:pic xmlns:pic="http://schemas.openxmlformats.org/drawingml/2006/picture">
+                  <pic:nvPicPr>
+                    <pic:cNvPr id="0" name="Picture 4"/>
+                    <pic:cNvPicPr>
+                      <a:picLocks noChangeAspect="1" noChangeArrowheads="1"/>
+                    </pic:cNvPicPr>
+                  </pic:nvPicPr>
+                  <pic:blipFill>
+                    <a:blip r:embed="rId7">
+                      <a:extLst>
+                        <a:ext uri="{28A0092B-C50C-407E-A947-70E740481C1C}">
+                          <a14:useLocalDpi xmlns:a14="http://schemas.microsoft.com/office/drawing/2010/main" val="0"/>
+                        </a:ext>
+                      </a:extLst>
+                    </a:blip>
+                    <a:srcRect/>
+                    <a:stretch>
+                      <a:fillRect/>
+                    </a:stretch>
+                  </pic:blipFill>
+                  <pic:spPr bwMode="auto">
+                    <a:xfrm>
+                      <a:off x="0" y="0"/>
+                      <a:ext cx="5473700" cy="2305050"/>
+                    </a:xfrm>
+                    <a:prstGeom prst="rect">
+                      <a:avLst/>
+                    </a:prstGeom>
+                    <a:noFill/>
+                    <a:ln>
+                      <a:noFill/>
+                    </a:ln>
+                  </pic:spPr>
+                </pic:pic>
+              </a:graphicData>
+            </a:graphic>
+          </wp:inline>
+        </w:drawing>
+      </w:r>
+    </w:p>
+    <w:p>
+      <w:pPr>
+        <w:jc w:val="center"/>
+        <w:rPr>
+          <w:b/>
+        </w:rPr>
+      </w:pPr>
+      <w:r>
+        <w:rPr>
+          <w:b/>
+        </w:rPr>
+        <w:t>Figure 4 Send New Invitation.</w:t>
+      </w:r>
+    </w:p>
+    <w:p>
+      <w:r>
+        <w:tab/>
+      </w:r>
+    </w:p>
+    <w:p>
+      <w:pPr>
+        <w:ind w:firstLine="720"/>
+      </w:pPr>
+      <w:r>
+        <w:t>Next, if the administrator clicks on Send, the invitee will be registered on the system and a new page will appear in order to format the invitation email See figure 5.</w:t>
+      </w:r>
+    </w:p>
+    <w:p>
+      <w:r>
+        <w:rPr>
+          <w:noProof/>
+        </w:rPr>
+        <w:drawing>
+          <wp:inline distT="0" distB="0" distL="0" distR="0" wp14:anchorId="4605215A" wp14:editId="09F2EAE9">
+            <wp:extent cx="5486400" cy="1885950"/>
+            <wp:effectExtent l="0" t="0" r="0" b="0"/>
+            <wp:docPr id="14" name="Picture 14"/>
+            <wp:cNvGraphicFramePr>
+              <a:graphicFrameLocks xmlns:a="http://schemas.openxmlformats.org/drawingml/2006/main" noChangeAspect="1"/>
+            </wp:cNvGraphicFramePr>
+            <a:graphic xmlns:a="http://schemas.openxmlformats.org/drawingml/2006/main">
+              <a:graphicData uri="http://schemas.openxmlformats.org/drawingml/2006/picture">
+                <pic:pic xmlns:pic="http://schemas.openxmlformats.org/drawingml/2006/picture">
+                  <pic:nvPicPr>
+                    <pic:cNvPr id="0" name="Picture 5"/>
+                    <pic:cNvPicPr>
+                      <a:picLocks noChangeAspect="1" noChangeArrowheads="1"/>
+                    </pic:cNvPicPr>
+                  </pic:nvPicPr>
+                  <pic:blipFill>
+                    <a:blip r:embed="rId8">
+                      <a:extLst>
+                        <a:ext uri="{28A0092B-C50C-407E-A947-70E740481C1C}">
+                          <a14:useLocalDpi xmlns:a14="http://schemas.microsoft.com/office/drawing/2010/main" val="0"/>
+                        </a:ext>
+                      </a:extLst>
+                    </a:blip>
+                    <a:srcRect/>
+                    <a:stretch>
+                      <a:fillRect/>
+                    </a:stretch>
+                  </pic:blipFill>
+                  <pic:spPr bwMode="auto">
+                    <a:xfrm>
+                      <a:off x="0" y="0"/>
+                      <a:ext cx="5486400" cy="1885950"/>
+                    </a:xfrm>
+                    <a:prstGeom prst="rect">
+                      <a:avLst/>
+                    </a:prstGeom>
+                    <a:noFill/>
+                    <a:ln>
+                      <a:noFill/>
+                    </a:ln>
+                  </pic:spPr>
+                </pic:pic>
+              </a:graphicData>
+            </a:graphic>
+          </wp:inline>
+        </w:drawing>
+      </w:r>
+      <w:r>
+        <w:t xml:space="preserve"> </w:t>
+      </w:r>
+    </w:p>
+    <w:p>
+      <w:pPr>
+        <w:jc w:val="center"/>
+        <w:rPr>
+          <w:b/>
+        </w:rPr>
+      </w:pPr>
+      <w:r>
+        <w:rPr>
+          <w:b/>
+        </w:rPr>
+        <w:t xml:space="preserve">Figure </w:t>
+      </w:r>
+      <w:r>
+        <w:rPr>
+          <w:b/>
+        </w:rPr>
+        <w:t>5</w:t>
+      </w:r>
+      <w:r>
+        <w:rPr>
+          <w:b/>
+        </w:rPr>
+        <w:t xml:space="preserve"> email invitation formatting</w:t>
+      </w:r>
+      <w:r>
+        <w:rPr>
+          <w:b/>
+        </w:rPr>
+        <w:t>.</w:t>
+      </w:r>
+    </w:p>
+    <w:p>
+      <w:pPr>
+        <w:jc w:val="both"/>
+      </w:pPr>
+      <w:r>
+        <w:tab/>
+        <w:t>Finally if the administrator clicks on Send, the system will email an invitation message to the invitee. Additionally the page for managing the Invites will be shown on the screen.</w:t>
       </w:r>
     </w:p>
     <w:p>
@@ -1506,7 +1770,7 @@
           <w:sz w:val="24"/>
           <w:szCs w:val="24"/>
         </w:rPr>
-        <w:t>3</w:t>
+        <w:t>6</w:t>
       </w:r>
       <w:r>
         <w:rPr>
@@ -1580,7 +1844,7 @@
                     </pic:cNvPicPr>
                   </pic:nvPicPr>
                   <pic:blipFill>
-                    <a:blip r:embed="rId6">
+                    <a:blip r:embed="rId9">
                       <a:extLst>
                         <a:ext uri="{28A0092B-C50C-407E-A947-70E740481C1C}">
                           <a14:useLocalDpi xmlns:a14="http://schemas.microsoft.com/office/drawing/2010/main" val="0"/>
@@ -1639,45 +1903,7 @@
           <w:sz w:val="24"/>
           <w:szCs w:val="24"/>
         </w:rPr>
-        <w:fldChar w:fldCharType="begin"/>
-      </w:r>
-      <w:r>
-        <w:rPr>
-          <w:rFonts w:ascii="Times New Roman" w:hAnsi="Times New Roman" w:cs="Times New Roman"/>
-          <w:color w:val="auto"/>
-          <w:sz w:val="24"/>
-          <w:szCs w:val="24"/>
-        </w:rPr>
-        <w:instrText xml:space="preserve"> SEQ Figure \* ARABIC </w:instrText>
-      </w:r>
-      <w:r>
-        <w:rPr>
-          <w:rFonts w:ascii="Times New Roman" w:hAnsi="Times New Roman" w:cs="Times New Roman"/>
-          <w:color w:val="auto"/>
-          <w:sz w:val="24"/>
-          <w:szCs w:val="24"/>
-        </w:rPr>
-        <w:fldChar w:fldCharType="separate"/>
-      </w:r>
-      <w:r>
-        <w:rPr>
-          <w:rFonts w:ascii="Times New Roman" w:hAnsi="Times New Roman" w:cs="Times New Roman"/>
-          <w:noProof/>
-          <w:color w:val="auto"/>
-          <w:sz w:val="24"/>
-          <w:szCs w:val="24"/>
-        </w:rPr>
-        <w:t>3</w:t>
-      </w:r>
-      <w:r>
-        <w:rPr>
-          <w:rFonts w:ascii="Times New Roman" w:hAnsi="Times New Roman" w:cs="Times New Roman"/>
-          <w:noProof/>
-          <w:color w:val="auto"/>
-          <w:sz w:val="24"/>
-          <w:szCs w:val="24"/>
-        </w:rPr>
-        <w:fldChar w:fldCharType="end"/>
+        <w:t>6</w:t>
       </w:r>
       <w:r>
         <w:rPr>
@@ -1762,7 +1988,25 @@
           <w:sz w:val="24"/>
           <w:szCs w:val="24"/>
         </w:rPr>
-        <w:t>On the Personal Mentor Application (Figure 4), Mentors can select users from a list of available Mentees. Just clicking on the row will move your selection to the next column. To undo a selection just click the row again from the column on the right. You can hover over a row for more information about the Mentee. To defer selection to the system just fill in the number of Mentees you want and provide criteria for which university you want students from. Click next to verify your selections and then submit to have it saved in the system.</w:t>
+        <w:t xml:space="preserve">On the Personal Mentor Application (Figure </w:t>
+      </w:r>
+      <w:r>
+        <w:rPr>
+          <w:rFonts w:ascii="Times New Roman" w:hAnsi="Times New Roman" w:cs="Times New Roman"/>
+          <w:bCs/>
+          <w:sz w:val="24"/>
+          <w:szCs w:val="24"/>
+        </w:rPr>
+        <w:t>7</w:t>
+      </w:r>
+      <w:r>
+        <w:rPr>
+          <w:rFonts w:ascii="Times New Roman" w:hAnsi="Times New Roman" w:cs="Times New Roman"/>
+          <w:bCs/>
+          <w:sz w:val="24"/>
+          <w:szCs w:val="24"/>
+        </w:rPr>
+        <w:t>), Mentors can select users from a list of available Mentees. Just clicking on the row will move your selection to the next column. To undo a selection just click the row again from the column on the right. You can hover over a row for more information about the Mentee. To defer selection to the system just fill in the number of Mentees you want and provide criteria for which university you want students from. Click next to verify your selections and then submit to have it saved in the system.</w:t>
       </w:r>
     </w:p>
     <w:p>
@@ -1803,7 +2047,7 @@
                     </pic:cNvPicPr>
                   </pic:nvPicPr>
                   <pic:blipFill>
-                    <a:blip r:embed="rId7">
+                    <a:blip r:embed="rId10">
                       <a:extLst>
                         <a:ext uri="{28A0092B-C50C-407E-A947-70E740481C1C}">
                           <a14:useLocalDpi xmlns:a14="http://schemas.microsoft.com/office/drawing/2010/main" val="0"/>
@@ -1853,7 +2097,25 @@
           <w:sz w:val="24"/>
           <w:szCs w:val="24"/>
         </w:rPr>
-        <w:t>Figure 4 Personal Mentor Application</w:t>
+        <w:t xml:space="preserve">Figure </w:t>
+      </w:r>
+      <w:r>
+        <w:rPr>
+          <w:rFonts w:ascii="Times New Roman" w:hAnsi="Times New Roman" w:cs="Times New Roman"/>
+          <w:color w:val="auto"/>
+          <w:sz w:val="24"/>
+          <w:szCs w:val="24"/>
+        </w:rPr>
+        <w:t>7</w:t>
+      </w:r>
+      <w:r>
+        <w:rPr>
+          <w:rFonts w:ascii="Times New Roman" w:hAnsi="Times New Roman" w:cs="Times New Roman"/>
+          <w:color w:val="auto"/>
+          <w:sz w:val="24"/>
+          <w:szCs w:val="24"/>
+        </w:rPr>
+        <w:t xml:space="preserve"> Personal Mentor Application</w:t>
       </w:r>
     </w:p>
     <w:p>
@@ -1931,7 +2193,25 @@
           <w:sz w:val="24"/>
           <w:szCs w:val="24"/>
         </w:rPr>
-        <w:t xml:space="preserve"> (Figure 5)</w:t>
+        <w:t xml:space="preserve"> (Figure </w:t>
+      </w:r>
+      <w:r>
+        <w:rPr>
+          <w:rFonts w:ascii="Times New Roman" w:hAnsi="Times New Roman" w:cs="Times New Roman"/>
+          <w:bCs/>
+          <w:sz w:val="24"/>
+          <w:szCs w:val="24"/>
+        </w:rPr>
+        <w:t>8</w:t>
+      </w:r>
+      <w:r>
+        <w:rPr>
+          <w:rFonts w:ascii="Times New Roman" w:hAnsi="Times New Roman" w:cs="Times New Roman"/>
+          <w:bCs/>
+          <w:sz w:val="24"/>
+          <w:szCs w:val="24"/>
+        </w:rPr>
+        <w:t>)</w:t>
       </w:r>
       <w:r>
         <w:rPr>
@@ -1999,7 +2279,7 @@
                     </pic:cNvPicPr>
                   </pic:nvPicPr>
                   <pic:blipFill>
-                    <a:blip r:embed="rId8">
+                    <a:blip r:embed="rId11">
                       <a:extLst>
                         <a:ext uri="{28A0092B-C50C-407E-A947-70E740481C1C}">
                           <a14:useLocalDpi xmlns:a14="http://schemas.microsoft.com/office/drawing/2010/main" val="0"/>
@@ -2049,7 +2329,25 @@
           <w:sz w:val="24"/>
           <w:szCs w:val="24"/>
         </w:rPr>
-        <w:t>Figure 5 Project Mentor Application</w:t>
+        <w:t xml:space="preserve">Figure </w:t>
+      </w:r>
+      <w:r>
+        <w:rPr>
+          <w:rFonts w:ascii="Times New Roman" w:hAnsi="Times New Roman" w:cs="Times New Roman"/>
+          <w:color w:val="auto"/>
+          <w:sz w:val="24"/>
+          <w:szCs w:val="24"/>
+        </w:rPr>
+        <w:t>8</w:t>
+      </w:r>
+      <w:r>
+        <w:rPr>
+          <w:rFonts w:ascii="Times New Roman" w:hAnsi="Times New Roman" w:cs="Times New Roman"/>
+          <w:color w:val="auto"/>
+          <w:sz w:val="24"/>
+          <w:szCs w:val="24"/>
+        </w:rPr>
+        <w:t xml:space="preserve"> Project Mentor Application</w:t>
       </w:r>
     </w:p>
     <w:p>
@@ -2128,7 +2426,16 @@
           <w:sz w:val="24"/>
           <w:szCs w:val="24"/>
         </w:rPr>
-        <w:t xml:space="preserve"> (Figure 6</w:t>
+        <w:t xml:space="preserve"> (Figure </w:t>
+      </w:r>
+      <w:r>
+        <w:rPr>
+          <w:rFonts w:ascii="Times New Roman" w:hAnsi="Times New Roman" w:cs="Times New Roman"/>
+          <w:bCs/>
+          <w:sz w:val="24"/>
+          <w:szCs w:val="24"/>
+        </w:rPr>
+        <w:t>9</w:t>
       </w:r>
       <w:r>
         <w:rPr>
@@ -2213,7 +2520,7 @@
                     </pic:cNvPicPr>
                   </pic:nvPicPr>
                   <pic:blipFill>
-                    <a:blip r:embed="rId9">
+                    <a:blip r:embed="rId12">
                       <a:extLst>
                         <a:ext uri="{28A0092B-C50C-407E-A947-70E740481C1C}">
                           <a14:useLocalDpi xmlns:a14="http://schemas.microsoft.com/office/drawing/2010/main" val="0"/>
@@ -2263,7 +2570,25 @@
           <w:sz w:val="24"/>
           <w:szCs w:val="24"/>
         </w:rPr>
-        <w:t>Figure 6 Domain Mentor Application</w:t>
+        <w:t xml:space="preserve">Figure </w:t>
+      </w:r>
+      <w:r>
+        <w:rPr>
+          <w:rFonts w:ascii="Times New Roman" w:hAnsi="Times New Roman" w:cs="Times New Roman"/>
+          <w:color w:val="auto"/>
+          <w:sz w:val="24"/>
+          <w:szCs w:val="24"/>
+        </w:rPr>
+        <w:t>9</w:t>
+      </w:r>
+      <w:r>
+        <w:rPr>
+          <w:rFonts w:ascii="Times New Roman" w:hAnsi="Times New Roman" w:cs="Times New Roman"/>
+          <w:color w:val="auto"/>
+          <w:sz w:val="24"/>
+          <w:szCs w:val="24"/>
+        </w:rPr>
+        <w:t xml:space="preserve"> Domain Mentor Application</w:t>
       </w:r>
     </w:p>
     <w:p>
@@ -2434,7 +2759,23 @@
           <w:sz w:val="24"/>
           <w:szCs w:val="24"/>
         </w:rPr>
-        <w:t>The Administrator can access those reports at any time by just clicking the menu Reports in the navigation bar. The menu Reports will deploy a submenu with several option: Mentor, Mentee and Ticket (Figure 7). Each one of those submenus represent a report.</w:t>
+        <w:t xml:space="preserve">The Administrator can access those reports at any time by just clicking the menu Reports in the navigation bar. The menu Reports will deploy a submenu with several option: Mentor, Mentee and Ticket (Figure </w:t>
+      </w:r>
+      <w:r>
+        <w:rPr>
+          <w:rFonts w:ascii="Times New Roman" w:hAnsi="Times New Roman" w:cs="Times New Roman"/>
+          <w:sz w:val="24"/>
+          <w:szCs w:val="24"/>
+        </w:rPr>
+        <w:t>10</w:t>
+      </w:r>
+      <w:r>
+        <w:rPr>
+          <w:rFonts w:ascii="Times New Roman" w:hAnsi="Times New Roman" w:cs="Times New Roman"/>
+          <w:sz w:val="24"/>
+          <w:szCs w:val="24"/>
+        </w:rPr>
+        <w:t>). Each one of those submenus represent a report.</w:t>
       </w:r>
     </w:p>
     <w:p>
@@ -2479,7 +2820,7 @@
                     </pic:cNvPicPr>
                   </pic:nvPicPr>
                   <pic:blipFill>
-                    <a:blip r:embed="rId10">
+                    <a:blip r:embed="rId13">
                       <a:extLst>
                         <a:ext uri="{28A0092B-C50C-407E-A947-70E740481C1C}">
                           <a14:useLocalDpi xmlns:a14="http://schemas.microsoft.com/office/drawing/2010/main" val="0"/>
@@ -2529,7 +2870,7 @@
           <w:sz w:val="24"/>
           <w:szCs w:val="24"/>
         </w:rPr>
-        <w:t>Figure 7</w:t>
+        <w:t xml:space="preserve">Figure </w:t>
       </w:r>
       <w:r>
         <w:rPr>
@@ -2538,7 +2879,7 @@
           <w:sz w:val="24"/>
           <w:szCs w:val="24"/>
         </w:rPr>
-        <w:t xml:space="preserve"> </w:t>
+        <w:t>10</w:t>
       </w:r>
       <w:r>
         <w:rPr>
@@ -2547,7 +2888,7 @@
           <w:sz w:val="24"/>
           <w:szCs w:val="24"/>
         </w:rPr>
-        <w:t>Utilization Report Menu</w:t>
+        <w:t xml:space="preserve"> Utilization Report Menu</w:t>
       </w:r>
     </w:p>
     <w:p/>
@@ -2591,7 +2932,13 @@
         <w:t>Mentor</w:t>
       </w:r>
       <w:r>
-        <w:t>. The Mentor Report will include all the Mentor related information (Figure 8). Every header of the report can be sorted by clicking on it.  Also, right after every column title, the administrator will have a filter</w:t>
+        <w:t xml:space="preserve">. The Mentor Report will include all the Mentor related information (Figure </w:t>
+      </w:r>
+      <w:r>
+        <w:t>11</w:t>
+      </w:r>
+      <w:r>
+        <w:t>). Every header of the report can be sorted by clicking on it.  Also, right after every column title, the administrator will have a filter</w:t>
       </w:r>
       <w:r>
         <w:t xml:space="preserve"> that allows him to target specific information. </w:t>
@@ -2630,7 +2977,7 @@
                     </pic:cNvPicPr>
                   </pic:nvPicPr>
                   <pic:blipFill>
-                    <a:blip r:embed="rId11">
+                    <a:blip r:embed="rId14">
                       <a:extLst>
                         <a:ext uri="{28A0092B-C50C-407E-A947-70E740481C1C}">
                           <a14:useLocalDpi xmlns:a14="http://schemas.microsoft.com/office/drawing/2010/main" val="0"/>
@@ -2691,7 +3038,7 @@
           <w:sz w:val="24"/>
           <w:szCs w:val="24"/>
         </w:rPr>
-        <w:t>8</w:t>
+        <w:t>11</w:t>
       </w:r>
       <w:r>
         <w:rPr>
@@ -2700,16 +3047,7 @@
           <w:sz w:val="24"/>
           <w:szCs w:val="24"/>
         </w:rPr>
-        <w:t xml:space="preserve"> </w:t>
-      </w:r>
-      <w:r>
-        <w:rPr>
-          <w:rFonts w:ascii="Times New Roman" w:hAnsi="Times New Roman" w:cs="Times New Roman"/>
-          <w:color w:val="auto"/>
-          <w:sz w:val="24"/>
-          <w:szCs w:val="24"/>
-        </w:rPr>
-        <w:t>Mentor Report</w:t>
+        <w:t xml:space="preserve"> Mentor Report</w:t>
       </w:r>
     </w:p>
     <w:p/>
@@ -2732,10 +3070,7 @@
         <w:t>e</w:t>
       </w:r>
       <w:r>
-        <w:t>e</w:t>
-      </w:r>
-      <w:r>
-        <w:t xml:space="preserve"> Report</w:t>
+        <w:t>e Report</w:t>
       </w:r>
     </w:p>
     <w:p>
@@ -2749,30 +3084,24 @@
       </w:pPr>
       <w:r>
         <w:tab/>
-        <w:t xml:space="preserve">In order to access </w:t>
+        <w:t>In order to access Mentee Reports the administrator will have click on</w:t>
+      </w:r>
+      <w:r>
+        <w:t xml:space="preserve"> the menu report and then click</w:t>
+      </w:r>
+      <w:r>
+        <w:t xml:space="preserve"> on the submenu </w:t>
       </w:r>
       <w:r>
         <w:t>Mentee</w:t>
       </w:r>
       <w:r>
-        <w:t xml:space="preserve"> Reports the administrator will have click on</w:t>
-      </w:r>
-      <w:r>
-        <w:t xml:space="preserve"> the menu report and then click</w:t>
-      </w:r>
-      <w:r>
-        <w:t xml:space="preserve"> on the submenu </w:t>
+        <w:t xml:space="preserve">. The </w:t>
       </w:r>
       <w:r>
         <w:t>Mentee</w:t>
       </w:r>
       <w:r>
-        <w:t xml:space="preserve">. The </w:t>
-      </w:r>
-      <w:r>
-        <w:t>Mentee</w:t>
-      </w:r>
-      <w:r>
         <w:t xml:space="preserve"> Report will include all the </w:t>
       </w:r>
       <w:r>
@@ -2782,7 +3111,10 @@
         <w:t>related information (</w:t>
       </w:r>
       <w:r>
-        <w:t>Figure 9</w:t>
+        <w:t xml:space="preserve">Figure </w:t>
+      </w:r>
+      <w:r>
+        <w:t>12</w:t>
       </w:r>
       <w:r>
         <w:t>). Every header of the report can be sorted by clicking on it.  Also, right after every column title, the administrator will have a filter that allows him to target specific information.  The column on the report</w:t>
@@ -2798,11 +3130,8 @@
       <w:pPr>
         <w:jc w:val="both"/>
       </w:pPr>
-    </w:p>
-    <w:p>
-      <w:pPr>
-        <w:jc w:val="both"/>
-      </w:pPr>
+      <w:bookmarkStart w:id="0" w:name="_GoBack"/>
+      <w:bookmarkEnd w:id="0"/>
     </w:p>
     <w:p>
       <w:pPr>
@@ -2830,7 +3159,7 @@
                     </pic:cNvPicPr>
                   </pic:nvPicPr>
                   <pic:blipFill>
-                    <a:blip r:embed="rId12">
+                    <a:blip r:embed="rId15">
                       <a:extLst>
                         <a:ext uri="{28A0092B-C50C-407E-A947-70E740481C1C}">
                           <a14:useLocalDpi xmlns:a14="http://schemas.microsoft.com/office/drawing/2010/main" val="0"/>
@@ -2888,130 +3217,107 @@
           <w:sz w:val="24"/>
           <w:szCs w:val="24"/>
         </w:rPr>
-        <w:t>9</w:t>
-      </w:r>
-      <w:r>
-        <w:rPr>
-          <w:rFonts w:ascii="Times New Roman" w:hAnsi="Times New Roman" w:cs="Times New Roman"/>
-          <w:b/>
-          <w:sz w:val="24"/>
-          <w:szCs w:val="24"/>
-        </w:rPr>
-        <w:t xml:space="preserve"> </w:t>
-      </w:r>
-      <w:r>
-        <w:rPr>
-          <w:rFonts w:ascii="Times New Roman" w:hAnsi="Times New Roman" w:cs="Times New Roman"/>
-          <w:b/>
-          <w:sz w:val="24"/>
-          <w:szCs w:val="24"/>
-        </w:rPr>
-        <w:t>Mentee</w:t>
-      </w:r>
-      <w:r>
-        <w:rPr>
-          <w:rFonts w:ascii="Times New Roman" w:hAnsi="Times New Roman" w:cs="Times New Roman"/>
-          <w:b/>
-          <w:sz w:val="24"/>
-          <w:szCs w:val="24"/>
-        </w:rPr>
-        <w:t xml:space="preserve"> Report</w:t>
-      </w:r>
-    </w:p>
-    <w:p>
-      <w:pPr>
-        <w:rPr>
-          <w:rFonts w:ascii="Times New Roman" w:hAnsi="Times New Roman" w:cs="Times New Roman"/>
-          <w:b/>
-          <w:sz w:val="24"/>
-          <w:szCs w:val="24"/>
-        </w:rPr>
-      </w:pPr>
-    </w:p>
-    <w:p>
-      <w:pPr>
-        <w:rPr>
-          <w:rFonts w:ascii="Times New Roman" w:hAnsi="Times New Roman" w:cs="Times New Roman"/>
-          <w:b/>
-          <w:sz w:val="24"/>
-          <w:szCs w:val="24"/>
-        </w:rPr>
-      </w:pPr>
-    </w:p>
-    <w:p>
-      <w:pPr>
-        <w:rPr>
-          <w:rFonts w:ascii="Times New Roman" w:hAnsi="Times New Roman" w:cs="Times New Roman"/>
-          <w:b/>
-          <w:sz w:val="24"/>
-          <w:szCs w:val="24"/>
-        </w:rPr>
-      </w:pPr>
-    </w:p>
-    <w:p>
-      <w:pPr>
-        <w:rPr>
-          <w:rFonts w:ascii="Times New Roman" w:hAnsi="Times New Roman" w:cs="Times New Roman"/>
-          <w:b/>
-          <w:sz w:val="24"/>
-          <w:szCs w:val="24"/>
-        </w:rPr>
-      </w:pPr>
-    </w:p>
-    <w:p>
-      <w:pPr>
-        <w:rPr>
-          <w:rFonts w:ascii="Times New Roman" w:hAnsi="Times New Roman" w:cs="Times New Roman"/>
-          <w:b/>
-          <w:sz w:val="24"/>
-          <w:szCs w:val="24"/>
-        </w:rPr>
-      </w:pPr>
-    </w:p>
-    <w:p>
-      <w:pPr>
-        <w:rPr>
-          <w:rFonts w:ascii="Times New Roman" w:hAnsi="Times New Roman" w:cs="Times New Roman"/>
-          <w:b/>
-          <w:sz w:val="24"/>
-          <w:szCs w:val="24"/>
-        </w:rPr>
-      </w:pPr>
-    </w:p>
-    <w:p>
-      <w:pPr>
-        <w:rPr>
-          <w:rFonts w:ascii="Times New Roman" w:hAnsi="Times New Roman" w:cs="Times New Roman"/>
-          <w:b/>
-          <w:sz w:val="24"/>
-          <w:szCs w:val="24"/>
-        </w:rPr>
-      </w:pPr>
-      <w:bookmarkStart w:id="0" w:name="_GoBack"/>
-      <w:bookmarkEnd w:id="0"/>
+        <w:t>12</w:t>
+      </w:r>
+      <w:r>
+        <w:rPr>
+          <w:rFonts w:ascii="Times New Roman" w:hAnsi="Times New Roman" w:cs="Times New Roman"/>
+          <w:b/>
+          <w:sz w:val="24"/>
+          <w:szCs w:val="24"/>
+        </w:rPr>
+        <w:t xml:space="preserve"> Mentee Report</w:t>
+      </w:r>
+    </w:p>
+    <w:p>
+      <w:pPr>
+        <w:rPr>
+          <w:rFonts w:ascii="Times New Roman" w:hAnsi="Times New Roman" w:cs="Times New Roman"/>
+          <w:b/>
+          <w:sz w:val="24"/>
+          <w:szCs w:val="24"/>
+        </w:rPr>
+      </w:pPr>
+    </w:p>
+    <w:p>
+      <w:pPr>
+        <w:rPr>
+          <w:rFonts w:ascii="Times New Roman" w:hAnsi="Times New Roman" w:cs="Times New Roman"/>
+          <w:b/>
+          <w:sz w:val="24"/>
+          <w:szCs w:val="24"/>
+        </w:rPr>
+      </w:pPr>
+    </w:p>
+    <w:p>
+      <w:pPr>
+        <w:rPr>
+          <w:rFonts w:ascii="Times New Roman" w:hAnsi="Times New Roman" w:cs="Times New Roman"/>
+          <w:b/>
+          <w:sz w:val="24"/>
+          <w:szCs w:val="24"/>
+        </w:rPr>
+      </w:pPr>
+    </w:p>
+    <w:p>
+      <w:pPr>
+        <w:rPr>
+          <w:rFonts w:ascii="Times New Roman" w:hAnsi="Times New Roman" w:cs="Times New Roman"/>
+          <w:b/>
+          <w:sz w:val="24"/>
+          <w:szCs w:val="24"/>
+        </w:rPr>
+      </w:pPr>
+    </w:p>
+    <w:p>
+      <w:pPr>
+        <w:rPr>
+          <w:rFonts w:ascii="Times New Roman" w:hAnsi="Times New Roman" w:cs="Times New Roman"/>
+          <w:b/>
+          <w:sz w:val="24"/>
+          <w:szCs w:val="24"/>
+        </w:rPr>
+      </w:pPr>
+    </w:p>
+    <w:p>
+      <w:pPr>
+        <w:rPr>
+          <w:rFonts w:ascii="Times New Roman" w:hAnsi="Times New Roman" w:cs="Times New Roman"/>
+          <w:b/>
+          <w:sz w:val="24"/>
+          <w:szCs w:val="24"/>
+        </w:rPr>
+      </w:pPr>
+    </w:p>
+    <w:p>
+      <w:pPr>
+        <w:rPr>
+          <w:rFonts w:ascii="Times New Roman" w:hAnsi="Times New Roman" w:cs="Times New Roman"/>
+          <w:b/>
+          <w:sz w:val="24"/>
+          <w:szCs w:val="24"/>
+        </w:rPr>
+      </w:pPr>
     </w:p>
     <w:p>
       <w:pPr>
         <w:pStyle w:val="Heading2"/>
       </w:pPr>
       <w:r>
+        <w:t>Ticket Report</w:t>
+      </w:r>
+    </w:p>
+    <w:p>
+      <w:r>
+        <w:tab/>
+      </w:r>
+    </w:p>
+    <w:p>
+      <w:pPr>
+        <w:jc w:val="both"/>
+      </w:pPr>
+      <w:r>
         <w:lastRenderedPageBreak/>
-        <w:t>Ticket</w:t>
-      </w:r>
-      <w:r>
-        <w:t xml:space="preserve"> Report</w:t>
-      </w:r>
-    </w:p>
-    <w:p>
-      <w:r>
-        <w:tab/>
-      </w:r>
-    </w:p>
-    <w:p>
-      <w:pPr>
-        <w:jc w:val="both"/>
-      </w:pPr>
-      <w:r>
         <w:tab/>
         <w:t xml:space="preserve">In order to access </w:t>
       </w:r>
@@ -3071,7 +3377,7 @@
                     </pic:cNvPicPr>
                   </pic:nvPicPr>
                   <pic:blipFill>
-                    <a:blip r:embed="rId13">
+                    <a:blip r:embed="rId16">
                       <a:extLst>
                         <a:ext uri="{28A0092B-C50C-407E-A947-70E740481C1C}">
                           <a14:useLocalDpi xmlns:a14="http://schemas.microsoft.com/office/drawing/2010/main" val="0"/>

</xml_diff>

<commit_message>
worked on documentation and fixed small bug allowing unathenticated users join video conferences
</commit_message>
<xml_diff>
--- a/Code/UserManual.docx
+++ b/Code/UserManual.docx
@@ -1,6 +1,6 @@
 
 <file path=word/document.xml><?xml version="1.0" encoding="utf-8"?>
-<w:document xmlns:wpc="http://schemas.microsoft.com/office/word/2010/wordprocessingCanvas" xmlns:mc="http://schemas.openxmlformats.org/markup-compatibility/2006" xmlns:o="urn:schemas-microsoft-com:office:office" xmlns:r="http://schemas.openxmlformats.org/officeDocument/2006/relationships" xmlns:m="http://schemas.openxmlformats.org/officeDocument/2006/math" xmlns:v="urn:schemas-microsoft-com:vml" xmlns:wp14="http://schemas.microsoft.com/office/word/2010/wordprocessingDrawing" xmlns:wp="http://schemas.openxmlformats.org/drawingml/2006/wordprocessingDrawing" xmlns:w10="urn:schemas-microsoft-com:office:word" xmlns:w="http://schemas.openxmlformats.org/wordprocessingml/2006/main" xmlns:w14="http://schemas.microsoft.com/office/word/2010/wordml" xmlns:w15="http://schemas.microsoft.com/office/word/2012/wordml" xmlns:wpg="http://schemas.microsoft.com/office/word/2010/wordprocessingGroup" xmlns:wpi="http://schemas.microsoft.com/office/word/2010/wordprocessingInk" xmlns:wne="http://schemas.microsoft.com/office/word/2006/wordml" xmlns:wps="http://schemas.microsoft.com/office/word/2010/wordprocessingShape" mc:Ignorable="w14 w15 wp14">
+<w:document xmlns:wpc="http://schemas.microsoft.com/office/word/2010/wordprocessingCanvas" xmlns:mo="http://schemas.microsoft.com/office/mac/office/2008/main" xmlns:mc="http://schemas.openxmlformats.org/markup-compatibility/2006" xmlns:mv="urn:schemas-microsoft-com:mac:vml" xmlns:o="urn:schemas-microsoft-com:office:office" xmlns:r="http://schemas.openxmlformats.org/officeDocument/2006/relationships" xmlns:m="http://schemas.openxmlformats.org/officeDocument/2006/math" xmlns:v="urn:schemas-microsoft-com:vml" xmlns:wp14="http://schemas.microsoft.com/office/word/2010/wordprocessingDrawing" xmlns:wp="http://schemas.openxmlformats.org/drawingml/2006/wordprocessingDrawing" xmlns:w10="urn:schemas-microsoft-com:office:word" xmlns:w="http://schemas.openxmlformats.org/wordprocessingml/2006/main" xmlns:w14="http://schemas.microsoft.com/office/word/2010/wordml" xmlns:wpg="http://schemas.microsoft.com/office/word/2010/wordprocessingGroup" xmlns:wpi="http://schemas.microsoft.com/office/word/2010/wordprocessingInk" xmlns:wne="http://schemas.microsoft.com/office/word/2006/wordml" xmlns:wps="http://schemas.microsoft.com/office/word/2010/wordprocessingShape" mc:Ignorable="w14 wp14">
   <w:body>
     <w:p>
       <w:pPr>
@@ -57,7 +57,7 @@
           <w:sz w:val="24"/>
           <w:szCs w:val="24"/>
         </w:rPr>
-        <w:t>: Version 3</w:t>
+        <w:t>: Version 5</w:t>
       </w:r>
     </w:p>
     <w:p>
@@ -408,18 +408,8 @@
           <w:sz w:val="24"/>
           <w:szCs w:val="24"/>
         </w:rPr>
-        <w:t xml:space="preserve">Jorge </w:t>
-      </w:r>
-      <w:proofErr w:type="spellStart"/>
-      <w:r>
-        <w:rPr>
-          <w:rFonts w:ascii="Times New Roman" w:hAnsi="Times New Roman" w:cs="Times New Roman"/>
-          <w:sz w:val="24"/>
-          <w:szCs w:val="24"/>
-        </w:rPr>
-        <w:t>Travieso</w:t>
-      </w:r>
-      <w:proofErr w:type="spellEnd"/>
+        <w:t>Jorge Travieso</w:t>
+      </w:r>
       <w:r>
         <w:rPr>
           <w:rFonts w:ascii="Times New Roman" w:hAnsi="Times New Roman" w:cs="Times New Roman"/>
@@ -1053,7 +1043,7 @@
                     </pic:cNvPicPr>
                   </pic:nvPicPr>
                   <pic:blipFill>
-                    <a:blip r:embed="rId4">
+                    <a:blip r:embed="rId5">
                       <a:extLst>
                         <a:ext uri="{28A0092B-C50C-407E-A947-70E740481C1C}">
                           <a14:useLocalDpi xmlns:a14="http://schemas.microsoft.com/office/drawing/2010/main" val="0"/>
@@ -1296,7 +1286,7 @@
                     <pic:cNvPicPr/>
                   </pic:nvPicPr>
                   <pic:blipFill>
-                    <a:blip r:embed="rId5">
+                    <a:blip r:embed="rId6">
                       <a:extLst>
                         <a:ext uri="{28A0092B-C50C-407E-A947-70E740481C1C}">
                           <a14:useLocalDpi xmlns:a14="http://schemas.microsoft.com/office/drawing/2010/main" val="0"/>
@@ -1431,7 +1421,7 @@
                     </pic:cNvPicPr>
                   </pic:nvPicPr>
                   <pic:blipFill>
-                    <a:blip r:embed="rId6">
+                    <a:blip r:embed="rId7">
                       <a:extLst>
                         <a:ext uri="{28A0092B-C50C-407E-A947-70E740481C1C}">
                           <a14:useLocalDpi xmlns:a14="http://schemas.microsoft.com/office/drawing/2010/main" val="0"/>
@@ -1478,10 +1468,7 @@
       </w:pPr>
       <w:r>
         <w:lastRenderedPageBreak/>
-        <w:t>Send new</w:t>
-      </w:r>
-      <w:r>
-        <w:t xml:space="preserve"> Invites</w:t>
+        <w:t>Send new Invites</w:t>
       </w:r>
     </w:p>
     <w:p/>
@@ -1514,7 +1501,7 @@
                     </pic:cNvPicPr>
                   </pic:nvPicPr>
                   <pic:blipFill>
-                    <a:blip r:embed="rId7">
+                    <a:blip r:embed="rId8">
                       <a:extLst>
                         <a:ext uri="{28A0092B-C50C-407E-A947-70E740481C1C}">
                           <a14:useLocalDpi xmlns:a14="http://schemas.microsoft.com/office/drawing/2010/main" val="0"/>
@@ -1596,7 +1583,7 @@
                     </pic:cNvPicPr>
                   </pic:nvPicPr>
                   <pic:blipFill>
-                    <a:blip r:embed="rId8">
+                    <a:blip r:embed="rId9">
                       <a:extLst>
                         <a:ext uri="{28A0092B-C50C-407E-A947-70E740481C1C}">
                           <a14:useLocalDpi xmlns:a14="http://schemas.microsoft.com/office/drawing/2010/main" val="0"/>
@@ -1844,7 +1831,7 @@
                     </pic:cNvPicPr>
                   </pic:nvPicPr>
                   <pic:blipFill>
-                    <a:blip r:embed="rId9">
+                    <a:blip r:embed="rId10">
                       <a:extLst>
                         <a:ext uri="{28A0092B-C50C-407E-A947-70E740481C1C}">
                           <a14:useLocalDpi xmlns:a14="http://schemas.microsoft.com/office/drawing/2010/main" val="0"/>
@@ -2047,7 +2034,7 @@
                     </pic:cNvPicPr>
                   </pic:nvPicPr>
                   <pic:blipFill>
-                    <a:blip r:embed="rId10">
+                    <a:blip r:embed="rId11">
                       <a:extLst>
                         <a:ext uri="{28A0092B-C50C-407E-A947-70E740481C1C}">
                           <a14:useLocalDpi xmlns:a14="http://schemas.microsoft.com/office/drawing/2010/main" val="0"/>
@@ -2279,7 +2266,7 @@
                     </pic:cNvPicPr>
                   </pic:nvPicPr>
                   <pic:blipFill>
-                    <a:blip r:embed="rId11">
+                    <a:blip r:embed="rId12">
                       <a:extLst>
                         <a:ext uri="{28A0092B-C50C-407E-A947-70E740481C1C}">
                           <a14:useLocalDpi xmlns:a14="http://schemas.microsoft.com/office/drawing/2010/main" val="0"/>
@@ -2520,7 +2507,7 @@
                     </pic:cNvPicPr>
                   </pic:nvPicPr>
                   <pic:blipFill>
-                    <a:blip r:embed="rId12">
+                    <a:blip r:embed="rId13">
                       <a:extLst>
                         <a:ext uri="{28A0092B-C50C-407E-A947-70E740481C1C}">
                           <a14:useLocalDpi xmlns:a14="http://schemas.microsoft.com/office/drawing/2010/main" val="0"/>
@@ -2820,7 +2807,7 @@
                     </pic:cNvPicPr>
                   </pic:nvPicPr>
                   <pic:blipFill>
-                    <a:blip r:embed="rId13">
+                    <a:blip r:embed="rId14">
                       <a:extLst>
                         <a:ext uri="{28A0092B-C50C-407E-A947-70E740481C1C}">
                           <a14:useLocalDpi xmlns:a14="http://schemas.microsoft.com/office/drawing/2010/main" val="0"/>
@@ -2977,7 +2964,7 @@
                     </pic:cNvPicPr>
                   </pic:nvPicPr>
                   <pic:blipFill>
-                    <a:blip r:embed="rId14">
+                    <a:blip r:embed="rId15">
                       <a:extLst>
                         <a:ext uri="{28A0092B-C50C-407E-A947-70E740481C1C}">
                           <a14:useLocalDpi xmlns:a14="http://schemas.microsoft.com/office/drawing/2010/main" val="0"/>
@@ -3130,8 +3117,6 @@
       <w:pPr>
         <w:jc w:val="both"/>
       </w:pPr>
-      <w:bookmarkStart w:id="0" w:name="_GoBack"/>
-      <w:bookmarkEnd w:id="0"/>
     </w:p>
     <w:p>
       <w:pPr>
@@ -3159,7 +3144,7 @@
                     </pic:cNvPicPr>
                   </pic:nvPicPr>
                   <pic:blipFill>
-                    <a:blip r:embed="rId15">
+                    <a:blip r:embed="rId16">
                       <a:extLst>
                         <a:ext uri="{28A0092B-C50C-407E-A947-70E740481C1C}">
                           <a14:useLocalDpi xmlns:a14="http://schemas.microsoft.com/office/drawing/2010/main" val="0"/>
@@ -3301,9 +3286,20 @@
     </w:p>
     <w:p>
       <w:pPr>
+        <w:rPr>
+          <w:rFonts w:ascii="Times New Roman" w:hAnsi="Times New Roman" w:cs="Times New Roman"/>
+          <w:b/>
+          <w:sz w:val="24"/>
+          <w:szCs w:val="24"/>
+        </w:rPr>
+      </w:pPr>
+    </w:p>
+    <w:p>
+      <w:pPr>
         <w:pStyle w:val="Heading2"/>
       </w:pPr>
       <w:r>
+        <w:lastRenderedPageBreak/>
         <w:t>Ticket Report</w:t>
       </w:r>
     </w:p>
@@ -3317,7 +3313,6 @@
         <w:jc w:val="both"/>
       </w:pPr>
       <w:r>
-        <w:lastRenderedPageBreak/>
         <w:tab/>
         <w:t xml:space="preserve">In order to access </w:t>
       </w:r>
@@ -3377,7 +3372,7 @@
                     </pic:cNvPicPr>
                   </pic:nvPicPr>
                   <pic:blipFill>
-                    <a:blip r:embed="rId16">
+                    <a:blip r:embed="rId17">
                       <a:extLst>
                         <a:ext uri="{28A0092B-C50C-407E-A947-70E740481C1C}">
                           <a14:useLocalDpi xmlns:a14="http://schemas.microsoft.com/office/drawing/2010/main" val="0"/>
@@ -3472,6 +3467,233 @@
         </w:rPr>
       </w:pPr>
     </w:p>
+    <w:p>
+      <w:pPr>
+        <w:rPr>
+          <w:b/>
+        </w:rPr>
+      </w:pPr>
+    </w:p>
+    <w:p>
+      <w:pPr>
+        <w:rPr>
+          <w:b/>
+        </w:rPr>
+      </w:pPr>
+    </w:p>
+    <w:p>
+      <w:pPr>
+        <w:rPr>
+          <w:b/>
+        </w:rPr>
+      </w:pPr>
+    </w:p>
+    <w:p>
+      <w:pPr>
+        <w:rPr>
+          <w:b/>
+        </w:rPr>
+      </w:pPr>
+    </w:p>
+    <w:p>
+      <w:pPr>
+        <w:rPr>
+          <w:b/>
+        </w:rPr>
+      </w:pPr>
+    </w:p>
+    <w:p>
+      <w:pPr>
+        <w:rPr>
+          <w:b/>
+        </w:rPr>
+      </w:pPr>
+    </w:p>
+    <w:p>
+      <w:pPr>
+        <w:rPr>
+          <w:b/>
+        </w:rPr>
+      </w:pPr>
+    </w:p>
+    <w:p>
+      <w:pPr>
+        <w:rPr>
+          <w:b/>
+        </w:rPr>
+      </w:pPr>
+    </w:p>
+    <w:p>
+      <w:pPr>
+        <w:pStyle w:val="Heading2"/>
+      </w:pPr>
+      <w:r>
+        <w:lastRenderedPageBreak/>
+        <w:t>Collaborative</w:t>
+      </w:r>
+      <w:r>
+        <w:t xml:space="preserve"> </w:t>
+      </w:r>
+      <w:r>
+        <w:t>Tools</w:t>
+      </w:r>
+    </w:p>
+    <w:p>
+      <w:pPr>
+        <w:rPr>
+          <w:b/>
+        </w:rPr>
+      </w:pPr>
+    </w:p>
+    <w:p>
+      <w:pPr>
+        <w:ind w:firstLine="720"/>
+      </w:pPr>
+      <w:r>
+        <w:t>The</w:t>
+      </w:r>
+      <w:r>
+        <w:t xml:space="preserve"> collaborative platform lets you create on-demand </w:t>
+      </w:r>
+      <w:proofErr w:type="gramStart"/>
+      <w:r>
+        <w:t>video conferences</w:t>
+      </w:r>
+      <w:proofErr w:type="gramEnd"/>
+      <w:r>
+        <w:t xml:space="preserve"> </w:t>
+      </w:r>
+      <w:r>
+        <w:t xml:space="preserve">and schedule </w:t>
+      </w:r>
+      <w:r>
+        <w:t>them ahead of time with the aim of improve the interaction between mentors and mentees</w:t>
+      </w:r>
+      <w:r>
+        <w:t xml:space="preserve"> (Figure 11)</w:t>
+      </w:r>
+      <w:r>
+        <w:t>. During these virtual meetings, users will be able to talk and see each other while they can draw a on a drawing panel and share their screens. The collaborative tools are only known to work on Google Chrome Web Browser for person</w:t>
+      </w:r>
+      <w:r>
+        <w:t xml:space="preserve">al desktops and android phones. </w:t>
+      </w:r>
+      <w:r>
+        <w:t>Regarding necessary hardware and software requirements, a</w:t>
+      </w:r>
+      <w:r>
+        <w:t xml:space="preserve"> webcam and a microphone </w:t>
+      </w:r>
+      <w:r>
+        <w:t>are</w:t>
+      </w:r>
+      <w:r>
+        <w:t xml:space="preserve"> necessary for the meetings </w:t>
+      </w:r>
+      <w:r>
+        <w:t xml:space="preserve">while for screen sharing the following Chrome plugin is necessary: </w:t>
+      </w:r>
+      <w:hyperlink r:id="rId18" w:history="1">
+        <w:r>
+          <w:rPr>
+            <w:rStyle w:val="Hyperlink"/>
+          </w:rPr>
+          <w:t>https://chrome.google.com/webstore/detail/screen-capturing/ajhifddimkapgcifgcodmmfdlknahffk</w:t>
+        </w:r>
+      </w:hyperlink>
+      <w:r>
+        <w:t xml:space="preserve">. </w:t>
+      </w:r>
+    </w:p>
+    <w:p>
+      <w:r>
+        <w:t>To access the Co</w:t>
+      </w:r>
+      <w:r>
+        <w:t>llaborative Tools, please go to:</w:t>
+      </w:r>
+    </w:p>
+    <w:p>
+      <w:pPr>
+        <w:ind w:firstLine="720"/>
+        <w:jc w:val="both"/>
+      </w:pPr>
+      <w:hyperlink r:id="rId19" w:history="1">
+        <w:r>
+          <w:rPr>
+            <w:rStyle w:val="Hyperlink"/>
+          </w:rPr>
+          <w:t>https://cp-dev.cis.fiu.edu/coplat/index.php/videoConference/</w:t>
+        </w:r>
+      </w:hyperlink>
+    </w:p>
+    <w:p>
+      <w:pPr>
+        <w:keepNext/>
+        <w:jc w:val="both"/>
+      </w:pPr>
+      <w:bookmarkStart w:id="0" w:name="_GoBack"/>
+      <w:r>
+        <w:drawing>
+          <wp:inline distT="0" distB="0" distL="0" distR="0" wp14:anchorId="100BE8E4" wp14:editId="57AE99F2">
+            <wp:extent cx="4686300" cy="4497547"/>
+            <wp:effectExtent l="0" t="0" r="0" b="0"/>
+            <wp:docPr id="2" name="Picture 2"/>
+            <wp:cNvGraphicFramePr>
+              <a:graphicFrameLocks xmlns:a="http://schemas.openxmlformats.org/drawingml/2006/main" noChangeAspect="1"/>
+            </wp:cNvGraphicFramePr>
+            <a:graphic xmlns:a="http://schemas.openxmlformats.org/drawingml/2006/main">
+              <a:graphicData uri="http://schemas.openxmlformats.org/drawingml/2006/picture">
+                <pic:pic xmlns:pic="http://schemas.openxmlformats.org/drawingml/2006/picture">
+                  <pic:nvPicPr>
+                    <pic:cNvPr id="0" name="Snip20150302_3.png"/>
+                    <pic:cNvPicPr/>
+                  </pic:nvPicPr>
+                  <pic:blipFill>
+                    <a:blip r:embed="rId20">
+                      <a:extLst>
+                        <a:ext uri="{28A0092B-C50C-407E-A947-70E740481C1C}">
+                          <a14:useLocalDpi xmlns:a14="http://schemas.microsoft.com/office/drawing/2010/main" val="0"/>
+                        </a:ext>
+                      </a:extLst>
+                    </a:blip>
+                    <a:stretch>
+                      <a:fillRect/>
+                    </a:stretch>
+                  </pic:blipFill>
+                  <pic:spPr>
+                    <a:xfrm>
+                      <a:off x="0" y="0"/>
+                      <a:ext cx="4686300" cy="4497547"/>
+                    </a:xfrm>
+                    <a:prstGeom prst="rect">
+                      <a:avLst/>
+                    </a:prstGeom>
+                  </pic:spPr>
+                </pic:pic>
+              </a:graphicData>
+            </a:graphic>
+          </wp:inline>
+        </w:drawing>
+      </w:r>
+      <w:bookmarkEnd w:id="0"/>
+    </w:p>
+    <w:p>
+      <w:pPr>
+        <w:pStyle w:val="Caption"/>
+        <w:jc w:val="both"/>
+      </w:pPr>
+      <w:r>
+        <w:t>Figure 11 Collaborative Tools</w:t>
+      </w:r>
+    </w:p>
+    <w:p>
+      <w:pPr>
+        <w:rPr>
+          <w:b/>
+        </w:rPr>
+      </w:pPr>
+    </w:p>
     <w:sectPr>
       <w:pgSz w:w="12240" w:h="15840"/>
       <w:pgMar w:top="1440" w:right="1800" w:bottom="1440" w:left="1800" w:header="720" w:footer="720" w:gutter="0"/>
@@ -3483,7 +3705,7 @@
 </file>
 
 <file path=word/styles.xml><?xml version="1.0" encoding="utf-8"?>
-<w:styles xmlns:mc="http://schemas.openxmlformats.org/markup-compatibility/2006" xmlns:r="http://schemas.openxmlformats.org/officeDocument/2006/relationships" xmlns:w="http://schemas.openxmlformats.org/wordprocessingml/2006/main" xmlns:w14="http://schemas.microsoft.com/office/word/2010/wordml" xmlns:w15="http://schemas.microsoft.com/office/word/2012/wordml" mc:Ignorable="w14 w15">
+<w:styles xmlns:mc="http://schemas.openxmlformats.org/markup-compatibility/2006" xmlns:r="http://schemas.openxmlformats.org/officeDocument/2006/relationships" xmlns:w="http://schemas.openxmlformats.org/wordprocessingml/2006/main" xmlns:w14="http://schemas.microsoft.com/office/word/2010/wordml" mc:Ignorable="w14">
   <w:docDefaults>
     <w:rPrDefault>
       <w:rPr>
@@ -3495,378 +3717,767 @@
     </w:rPrDefault>
     <w:pPrDefault/>
   </w:docDefaults>
-  <w:latentStyles w:defLockedState="0" w:defUIPriority="99" w:defSemiHidden="0" w:defUnhideWhenUsed="0" w:defQFormat="0" w:count="371">
-    <w:lsdException w:name="Normal" w:uiPriority="0" w:qFormat="1"/>
-    <w:lsdException w:name="heading 1" w:uiPriority="9" w:qFormat="1"/>
-    <w:lsdException w:name="heading 2" w:semiHidden="1" w:uiPriority="9" w:unhideWhenUsed="1" w:qFormat="1"/>
-    <w:lsdException w:name="heading 3" w:semiHidden="1" w:uiPriority="9" w:unhideWhenUsed="1" w:qFormat="1"/>
-    <w:lsdException w:name="heading 4" w:semiHidden="1" w:uiPriority="9" w:unhideWhenUsed="1" w:qFormat="1"/>
-    <w:lsdException w:name="heading 5" w:semiHidden="1" w:uiPriority="9" w:unhideWhenUsed="1" w:qFormat="1"/>
-    <w:lsdException w:name="heading 6" w:semiHidden="1" w:uiPriority="9" w:unhideWhenUsed="1" w:qFormat="1"/>
-    <w:lsdException w:name="heading 7" w:semiHidden="1" w:uiPriority="9" w:unhideWhenUsed="1" w:qFormat="1"/>
-    <w:lsdException w:name="heading 8" w:semiHidden="1" w:uiPriority="9" w:unhideWhenUsed="1" w:qFormat="1"/>
-    <w:lsdException w:name="heading 9" w:semiHidden="1" w:uiPriority="9" w:unhideWhenUsed="1" w:qFormat="1"/>
-    <w:lsdException w:name="index 1" w:semiHidden="1" w:unhideWhenUsed="1"/>
-    <w:lsdException w:name="index 2" w:semiHidden="1" w:unhideWhenUsed="1"/>
-    <w:lsdException w:name="index 3" w:semiHidden="1" w:unhideWhenUsed="1"/>
-    <w:lsdException w:name="index 4" w:semiHidden="1" w:unhideWhenUsed="1"/>
-    <w:lsdException w:name="index 5" w:semiHidden="1" w:unhideWhenUsed="1"/>
-    <w:lsdException w:name="index 6" w:semiHidden="1" w:unhideWhenUsed="1"/>
-    <w:lsdException w:name="index 7" w:semiHidden="1" w:unhideWhenUsed="1"/>
-    <w:lsdException w:name="index 8" w:semiHidden="1" w:unhideWhenUsed="1"/>
-    <w:lsdException w:name="index 9" w:semiHidden="1" w:unhideWhenUsed="1"/>
-    <w:lsdException w:name="toc 1" w:semiHidden="1" w:uiPriority="39" w:unhideWhenUsed="1"/>
-    <w:lsdException w:name="toc 2" w:semiHidden="1" w:uiPriority="39" w:unhideWhenUsed="1"/>
-    <w:lsdException w:name="toc 3" w:semiHidden="1" w:uiPriority="39" w:unhideWhenUsed="1"/>
-    <w:lsdException w:name="toc 4" w:semiHidden="1" w:uiPriority="39" w:unhideWhenUsed="1"/>
-    <w:lsdException w:name="toc 5" w:semiHidden="1" w:uiPriority="39" w:unhideWhenUsed="1"/>
-    <w:lsdException w:name="toc 6" w:semiHidden="1" w:uiPriority="39" w:unhideWhenUsed="1"/>
-    <w:lsdException w:name="toc 7" w:semiHidden="1" w:uiPriority="39" w:unhideWhenUsed="1"/>
-    <w:lsdException w:name="toc 8" w:semiHidden="1" w:uiPriority="39" w:unhideWhenUsed="1"/>
-    <w:lsdException w:name="toc 9" w:semiHidden="1" w:uiPriority="39" w:unhideWhenUsed="1"/>
-    <w:lsdException w:name="Normal Indent" w:semiHidden="1" w:unhideWhenUsed="1"/>
-    <w:lsdException w:name="footnote text" w:semiHidden="1" w:unhideWhenUsed="1"/>
-    <w:lsdException w:name="annotation text" w:semiHidden="1" w:unhideWhenUsed="1"/>
-    <w:lsdException w:name="header" w:semiHidden="1" w:unhideWhenUsed="1"/>
-    <w:lsdException w:name="footer" w:semiHidden="1" w:unhideWhenUsed="1"/>
-    <w:lsdException w:name="index heading" w:semiHidden="1" w:unhideWhenUsed="1"/>
-    <w:lsdException w:name="caption" w:semiHidden="1" w:uiPriority="35" w:unhideWhenUsed="1" w:qFormat="1"/>
-    <w:lsdException w:name="table of figures" w:semiHidden="1" w:unhideWhenUsed="1"/>
-    <w:lsdException w:name="envelope address" w:semiHidden="1" w:unhideWhenUsed="1"/>
-    <w:lsdException w:name="envelope return" w:semiHidden="1" w:unhideWhenUsed="1"/>
-    <w:lsdException w:name="footnote reference" w:semiHidden="1" w:unhideWhenUsed="1"/>
-    <w:lsdException w:name="annotation reference" w:semiHidden="1" w:unhideWhenUsed="1"/>
-    <w:lsdException w:name="line number" w:semiHidden="1" w:unhideWhenUsed="1"/>
-    <w:lsdException w:name="page number" w:semiHidden="1" w:unhideWhenUsed="1"/>
-    <w:lsdException w:name="endnote reference" w:semiHidden="1" w:unhideWhenUsed="1"/>
-    <w:lsdException w:name="endnote text" w:semiHidden="1" w:unhideWhenUsed="1"/>
-    <w:lsdException w:name="table of authorities" w:semiHidden="1" w:unhideWhenUsed="1"/>
-    <w:lsdException w:name="macro" w:semiHidden="1" w:unhideWhenUsed="1"/>
-    <w:lsdException w:name="toa heading" w:semiHidden="1" w:unhideWhenUsed="1"/>
-    <w:lsdException w:name="List" w:semiHidden="1" w:unhideWhenUsed="1"/>
-    <w:lsdException w:name="List Bullet" w:semiHidden="1" w:unhideWhenUsed="1"/>
-    <w:lsdException w:name="List Number" w:semiHidden="1" w:unhideWhenUsed="1"/>
-    <w:lsdException w:name="List 2" w:semiHidden="1" w:unhideWhenUsed="1"/>
-    <w:lsdException w:name="List 3" w:semiHidden="1" w:unhideWhenUsed="1"/>
-    <w:lsdException w:name="List 4" w:semiHidden="1" w:unhideWhenUsed="1"/>
-    <w:lsdException w:name="List 5" w:semiHidden="1" w:unhideWhenUsed="1"/>
-    <w:lsdException w:name="List Bullet 2" w:semiHidden="1" w:unhideWhenUsed="1"/>
-    <w:lsdException w:name="List Bullet 3" w:semiHidden="1" w:unhideWhenUsed="1"/>
-    <w:lsdException w:name="List Bullet 4" w:semiHidden="1" w:unhideWhenUsed="1"/>
-    <w:lsdException w:name="List Bullet 5" w:semiHidden="1" w:unhideWhenUsed="1"/>
-    <w:lsdException w:name="List Number 2" w:semiHidden="1" w:unhideWhenUsed="1"/>
-    <w:lsdException w:name="List Number 3" w:semiHidden="1" w:unhideWhenUsed="1"/>
-    <w:lsdException w:name="List Number 4" w:semiHidden="1" w:unhideWhenUsed="1"/>
-    <w:lsdException w:name="List Number 5" w:semiHidden="1" w:unhideWhenUsed="1"/>
-    <w:lsdException w:name="Title" w:uiPriority="10" w:qFormat="1"/>
-    <w:lsdException w:name="Closing" w:semiHidden="1" w:unhideWhenUsed="1"/>
-    <w:lsdException w:name="Signature" w:semiHidden="1" w:unhideWhenUsed="1"/>
-    <w:lsdException w:name="Default Paragraph Font" w:semiHidden="1" w:uiPriority="1" w:unhideWhenUsed="1"/>
-    <w:lsdException w:name="Body Text" w:semiHidden="1" w:unhideWhenUsed="1"/>
-    <w:lsdException w:name="Body Text Indent" w:semiHidden="1" w:unhideWhenUsed="1"/>
-    <w:lsdException w:name="List Continue" w:semiHidden="1" w:unhideWhenUsed="1"/>
-    <w:lsdException w:name="List Continue 2" w:semiHidden="1" w:unhideWhenUsed="1"/>
-    <w:lsdException w:name="List Continue 3" w:semiHidden="1" w:unhideWhenUsed="1"/>
-    <w:lsdException w:name="List Continue 4" w:semiHidden="1" w:unhideWhenUsed="1"/>
-    <w:lsdException w:name="List Continue 5" w:semiHidden="1" w:unhideWhenUsed="1"/>
-    <w:lsdException w:name="Message Header" w:semiHidden="1" w:unhideWhenUsed="1"/>
-    <w:lsdException w:name="Subtitle" w:uiPriority="11" w:qFormat="1"/>
-    <w:lsdException w:name="Salutation" w:semiHidden="1" w:unhideWhenUsed="1"/>
-    <w:lsdException w:name="Date" w:semiHidden="1" w:unhideWhenUsed="1"/>
-    <w:lsdException w:name="Body Text First Indent" w:semiHidden="1" w:unhideWhenUsed="1"/>
-    <w:lsdException w:name="Body Text First Indent 2" w:semiHidden="1" w:unhideWhenUsed="1"/>
-    <w:lsdException w:name="Note Heading" w:semiHidden="1" w:unhideWhenUsed="1"/>
-    <w:lsdException w:name="Body Text 2" w:semiHidden="1" w:unhideWhenUsed="1"/>
-    <w:lsdException w:name="Body Text 3" w:semiHidden="1" w:unhideWhenUsed="1"/>
-    <w:lsdException w:name="Body Text Indent 2" w:semiHidden="1" w:unhideWhenUsed="1"/>
-    <w:lsdException w:name="Body Text Indent 3" w:semiHidden="1" w:unhideWhenUsed="1"/>
-    <w:lsdException w:name="Block Text" w:semiHidden="1" w:unhideWhenUsed="1"/>
-    <w:lsdException w:name="Hyperlink" w:semiHidden="1" w:unhideWhenUsed="1"/>
-    <w:lsdException w:name="FollowedHyperlink" w:semiHidden="1" w:unhideWhenUsed="1"/>
-    <w:lsdException w:name="Strong" w:uiPriority="22" w:qFormat="1"/>
-    <w:lsdException w:name="Emphasis" w:uiPriority="20" w:qFormat="1"/>
-    <w:lsdException w:name="Document Map" w:semiHidden="1" w:unhideWhenUsed="1"/>
-    <w:lsdException w:name="Plain Text" w:semiHidden="1" w:unhideWhenUsed="1"/>
-    <w:lsdException w:name="E-mail Signature" w:semiHidden="1" w:unhideWhenUsed="1"/>
-    <w:lsdException w:name="HTML Top of Form" w:semiHidden="1" w:unhideWhenUsed="1"/>
-    <w:lsdException w:name="HTML Bottom of Form" w:semiHidden="1" w:unhideWhenUsed="1"/>
-    <w:lsdException w:name="Normal (Web)" w:semiHidden="1" w:unhideWhenUsed="1"/>
-    <w:lsdException w:name="HTML Acronym" w:semiHidden="1" w:unhideWhenUsed="1"/>
-    <w:lsdException w:name="HTML Address" w:semiHidden="1" w:unhideWhenUsed="1"/>
-    <w:lsdException w:name="HTML Cite" w:semiHidden="1" w:unhideWhenUsed="1"/>
-    <w:lsdException w:name="HTML Code" w:semiHidden="1" w:unhideWhenUsed="1"/>
-    <w:lsdException w:name="HTML Definition" w:semiHidden="1" w:unhideWhenUsed="1"/>
-    <w:lsdException w:name="HTML Keyboard" w:semiHidden="1" w:unhideWhenUsed="1"/>
-    <w:lsdException w:name="HTML Preformatted" w:semiHidden="1" w:unhideWhenUsed="1"/>
-    <w:lsdException w:name="HTML Sample" w:semiHidden="1" w:unhideWhenUsed="1"/>
-    <w:lsdException w:name="HTML Typewriter" w:semiHidden="1" w:unhideWhenUsed="1"/>
-    <w:lsdException w:name="HTML Variable" w:semiHidden="1" w:unhideWhenUsed="1"/>
-    <w:lsdException w:name="Normal Table" w:semiHidden="1" w:unhideWhenUsed="1"/>
-    <w:lsdException w:name="annotation subject" w:semiHidden="1" w:unhideWhenUsed="1"/>
-    <w:lsdException w:name="No List" w:semiHidden="1" w:unhideWhenUsed="1"/>
-    <w:lsdException w:name="Outline List 1" w:semiHidden="1" w:unhideWhenUsed="1"/>
-    <w:lsdException w:name="Outline List 2" w:semiHidden="1" w:unhideWhenUsed="1"/>
-    <w:lsdException w:name="Outline List 3" w:semiHidden="1" w:unhideWhenUsed="1"/>
-    <w:lsdException w:name="Table Simple 1" w:semiHidden="1" w:unhideWhenUsed="1"/>
-    <w:lsdException w:name="Table Simple 2" w:semiHidden="1" w:unhideWhenUsed="1"/>
-    <w:lsdException w:name="Table Simple 3" w:semiHidden="1" w:unhideWhenUsed="1"/>
-    <w:lsdException w:name="Table Classic 1" w:semiHidden="1" w:unhideWhenUsed="1"/>
-    <w:lsdException w:name="Table Classic 2" w:semiHidden="1" w:unhideWhenUsed="1"/>
-    <w:lsdException w:name="Table Classic 3" w:semiHidden="1" w:unhideWhenUsed="1"/>
-    <w:lsdException w:name="Table Classic 4" w:semiHidden="1" w:unhideWhenUsed="1"/>
-    <w:lsdException w:name="Table Colorful 1" w:semiHidden="1" w:unhideWhenUsed="1"/>
-    <w:lsdException w:name="Table Colorful 2" w:semiHidden="1" w:unhideWhenUsed="1"/>
-    <w:lsdException w:name="Table Colorful 3" w:semiHidden="1" w:unhideWhenUsed="1"/>
-    <w:lsdException w:name="Table Columns 1" w:semiHidden="1" w:unhideWhenUsed="1"/>
-    <w:lsdException w:name="Table Columns 2" w:semiHidden="1" w:unhideWhenUsed="1"/>
-    <w:lsdException w:name="Table Columns 3" w:semiHidden="1" w:unhideWhenUsed="1"/>
-    <w:lsdException w:name="Table Columns 4" w:semiHidden="1" w:unhideWhenUsed="1"/>
-    <w:lsdException w:name="Table Columns 5" w:semiHidden="1" w:unhideWhenUsed="1"/>
-    <w:lsdException w:name="Table Grid 1" w:semiHidden="1" w:unhideWhenUsed="1"/>
-    <w:lsdException w:name="Table Grid 2" w:semiHidden="1" w:unhideWhenUsed="1"/>
-    <w:lsdException w:name="Table Grid 3" w:semiHidden="1" w:unhideWhenUsed="1"/>
-    <w:lsdException w:name="Table Grid 4" w:semiHidden="1" w:unhideWhenUsed="1"/>
-    <w:lsdException w:name="Table Grid 5" w:semiHidden="1" w:unhideWhenUsed="1"/>
-    <w:lsdException w:name="Table Grid 6" w:semiHidden="1" w:unhideWhenUsed="1"/>
-    <w:lsdException w:name="Table Grid 7" w:semiHidden="1" w:unhideWhenUsed="1"/>
-    <w:lsdException w:name="Table Grid 8" w:semiHidden="1" w:unhideWhenUsed="1"/>
-    <w:lsdException w:name="Table List 1" w:semiHidden="1" w:unhideWhenUsed="1"/>
-    <w:lsdException w:name="Table List 2" w:semiHidden="1" w:unhideWhenUsed="1"/>
-    <w:lsdException w:name="Table List 3" w:semiHidden="1" w:unhideWhenUsed="1"/>
-    <w:lsdException w:name="Table List 4" w:semiHidden="1" w:unhideWhenUsed="1"/>
-    <w:lsdException w:name="Table List 5" w:semiHidden="1" w:unhideWhenUsed="1"/>
-    <w:lsdException w:name="Table List 6" w:semiHidden="1" w:unhideWhenUsed="1"/>
-    <w:lsdException w:name="Table List 7" w:semiHidden="1" w:unhideWhenUsed="1"/>
-    <w:lsdException w:name="Table List 8" w:semiHidden="1" w:unhideWhenUsed="1"/>
-    <w:lsdException w:name="Table 3D effects 1" w:semiHidden="1" w:unhideWhenUsed="1"/>
-    <w:lsdException w:name="Table 3D effects 2" w:semiHidden="1" w:unhideWhenUsed="1"/>
-    <w:lsdException w:name="Table 3D effects 3" w:semiHidden="1" w:unhideWhenUsed="1"/>
-    <w:lsdException w:name="Table Contemporary" w:semiHidden="1" w:unhideWhenUsed="1"/>
-    <w:lsdException w:name="Table Elegant" w:semiHidden="1" w:unhideWhenUsed="1"/>
-    <w:lsdException w:name="Table Professional" w:semiHidden="1" w:unhideWhenUsed="1"/>
-    <w:lsdException w:name="Table Subtle 1" w:semiHidden="1" w:unhideWhenUsed="1"/>
-    <w:lsdException w:name="Table Subtle 2" w:semiHidden="1" w:unhideWhenUsed="1"/>
-    <w:lsdException w:name="Table Web 1" w:semiHidden="1" w:unhideWhenUsed="1"/>
-    <w:lsdException w:name="Table Web 2" w:semiHidden="1" w:unhideWhenUsed="1"/>
-    <w:lsdException w:name="Table Web 3" w:semiHidden="1" w:unhideWhenUsed="1"/>
-    <w:lsdException w:name="Balloon Text" w:semiHidden="1" w:unhideWhenUsed="1"/>
-    <w:lsdException w:name="Table Grid" w:uiPriority="59"/>
-    <w:lsdException w:name="Table Theme" w:semiHidden="1" w:unhideWhenUsed="1"/>
-    <w:lsdException w:name="Placeholder Text" w:semiHidden="1"/>
-    <w:lsdException w:name="No Spacing" w:uiPriority="1" w:qFormat="1"/>
-    <w:lsdException w:name="Light Shading" w:uiPriority="60"/>
-    <w:lsdException w:name="Light List" w:uiPriority="61"/>
-    <w:lsdException w:name="Light Grid" w:uiPriority="62"/>
-    <w:lsdException w:name="Medium Shading 1" w:uiPriority="63"/>
-    <w:lsdException w:name="Medium Shading 2" w:uiPriority="64"/>
-    <w:lsdException w:name="Medium List 1" w:uiPriority="65"/>
-    <w:lsdException w:name="Medium List 2" w:uiPriority="66"/>
-    <w:lsdException w:name="Medium Grid 1" w:uiPriority="67"/>
-    <w:lsdException w:name="Medium Grid 2" w:uiPriority="68"/>
-    <w:lsdException w:name="Medium Grid 3" w:uiPriority="69"/>
-    <w:lsdException w:name="Dark List" w:uiPriority="70"/>
-    <w:lsdException w:name="Colorful Shading" w:uiPriority="71"/>
-    <w:lsdException w:name="Colorful List" w:uiPriority="72"/>
-    <w:lsdException w:name="Colorful Grid" w:uiPriority="73"/>
-    <w:lsdException w:name="Light Shading Accent 1" w:uiPriority="60"/>
-    <w:lsdException w:name="Light List Accent 1" w:uiPriority="61"/>
-    <w:lsdException w:name="Light Grid Accent 1" w:uiPriority="62"/>
-    <w:lsdException w:name="Medium Shading 1 Accent 1" w:uiPriority="63"/>
-    <w:lsdException w:name="Medium Shading 2 Accent 1" w:uiPriority="64"/>
-    <w:lsdException w:name="Medium List 1 Accent 1" w:uiPriority="65"/>
-    <w:lsdException w:name="Revision" w:semiHidden="1"/>
-    <w:lsdException w:name="List Paragraph" w:uiPriority="34" w:qFormat="1"/>
-    <w:lsdException w:name="Quote" w:uiPriority="29" w:qFormat="1"/>
-    <w:lsdException w:name="Intense Quote" w:uiPriority="30" w:qFormat="1"/>
-    <w:lsdException w:name="Medium List 2 Accent 1" w:uiPriority="66"/>
-    <w:lsdException w:name="Medium Grid 1 Accent 1" w:uiPriority="67"/>
-    <w:lsdException w:name="Medium Grid 2 Accent 1" w:uiPriority="68"/>
-    <w:lsdException w:name="Medium Grid 3 Accent 1" w:uiPriority="69"/>
-    <w:lsdException w:name="Dark List Accent 1" w:uiPriority="70"/>
-    <w:lsdException w:name="Colorful Shading Accent 1" w:uiPriority="71"/>
-    <w:lsdException w:name="Colorful List Accent 1" w:uiPriority="72"/>
-    <w:lsdException w:name="Colorful Grid Accent 1" w:uiPriority="73"/>
-    <w:lsdException w:name="Light Shading Accent 2" w:uiPriority="60"/>
-    <w:lsdException w:name="Light List Accent 2" w:uiPriority="61"/>
-    <w:lsdException w:name="Light Grid Accent 2" w:uiPriority="62"/>
-    <w:lsdException w:name="Medium Shading 1 Accent 2" w:uiPriority="63"/>
-    <w:lsdException w:name="Medium Shading 2 Accent 2" w:uiPriority="64"/>
-    <w:lsdException w:name="Medium List 1 Accent 2" w:uiPriority="65"/>
-    <w:lsdException w:name="Medium List 2 Accent 2" w:uiPriority="66"/>
-    <w:lsdException w:name="Medium Grid 1 Accent 2" w:uiPriority="67"/>
-    <w:lsdException w:name="Medium Grid 2 Accent 2" w:uiPriority="68"/>
-    <w:lsdException w:name="Medium Grid 3 Accent 2" w:uiPriority="69"/>
-    <w:lsdException w:name="Dark List Accent 2" w:uiPriority="70"/>
-    <w:lsdException w:name="Colorful Shading Accent 2" w:uiPriority="71"/>
-    <w:lsdException w:name="Colorful List Accent 2" w:uiPriority="72"/>
-    <w:lsdException w:name="Colorful Grid Accent 2" w:uiPriority="73"/>
-    <w:lsdException w:name="Light Shading Accent 3" w:uiPriority="60"/>
-    <w:lsdException w:name="Light List Accent 3" w:uiPriority="61"/>
-    <w:lsdException w:name="Light Grid Accent 3" w:uiPriority="62"/>
-    <w:lsdException w:name="Medium Shading 1 Accent 3" w:uiPriority="63"/>
-    <w:lsdException w:name="Medium Shading 2 Accent 3" w:uiPriority="64"/>
-    <w:lsdException w:name="Medium List 1 Accent 3" w:uiPriority="65"/>
-    <w:lsdException w:name="Medium List 2 Accent 3" w:uiPriority="66"/>
-    <w:lsdException w:name="Medium Grid 1 Accent 3" w:uiPriority="67"/>
-    <w:lsdException w:name="Medium Grid 2 Accent 3" w:uiPriority="68"/>
-    <w:lsdException w:name="Medium Grid 3 Accent 3" w:uiPriority="69"/>
-    <w:lsdException w:name="Dark List Accent 3" w:uiPriority="70"/>
-    <w:lsdException w:name="Colorful Shading Accent 3" w:uiPriority="71"/>
-    <w:lsdException w:name="Colorful List Accent 3" w:uiPriority="72"/>
-    <w:lsdException w:name="Colorful Grid Accent 3" w:uiPriority="73"/>
-    <w:lsdException w:name="Light Shading Accent 4" w:uiPriority="60"/>
-    <w:lsdException w:name="Light List Accent 4" w:uiPriority="61"/>
-    <w:lsdException w:name="Light Grid Accent 4" w:uiPriority="62"/>
-    <w:lsdException w:name="Medium Shading 1 Accent 4" w:uiPriority="63"/>
-    <w:lsdException w:name="Medium Shading 2 Accent 4" w:uiPriority="64"/>
-    <w:lsdException w:name="Medium List 1 Accent 4" w:uiPriority="65"/>
-    <w:lsdException w:name="Medium List 2 Accent 4" w:uiPriority="66"/>
-    <w:lsdException w:name="Medium Grid 1 Accent 4" w:uiPriority="67"/>
-    <w:lsdException w:name="Medium Grid 2 Accent 4" w:uiPriority="68"/>
-    <w:lsdException w:name="Medium Grid 3 Accent 4" w:uiPriority="69"/>
-    <w:lsdException w:name="Dark List Accent 4" w:uiPriority="70"/>
-    <w:lsdException w:name="Colorful Shading Accent 4" w:uiPriority="71"/>
-    <w:lsdException w:name="Colorful List Accent 4" w:uiPriority="72"/>
-    <w:lsdException w:name="Colorful Grid Accent 4" w:uiPriority="73"/>
-    <w:lsdException w:name="Light Shading Accent 5" w:uiPriority="60"/>
-    <w:lsdException w:name="Light List Accent 5" w:uiPriority="61"/>
-    <w:lsdException w:name="Light Grid Accent 5" w:uiPriority="62"/>
-    <w:lsdException w:name="Medium Shading 1 Accent 5" w:uiPriority="63"/>
-    <w:lsdException w:name="Medium Shading 2 Accent 5" w:uiPriority="64"/>
-    <w:lsdException w:name="Medium List 1 Accent 5" w:uiPriority="65"/>
-    <w:lsdException w:name="Medium List 2 Accent 5" w:uiPriority="66"/>
-    <w:lsdException w:name="Medium Grid 1 Accent 5" w:uiPriority="67"/>
-    <w:lsdException w:name="Medium Grid 2 Accent 5" w:uiPriority="68"/>
-    <w:lsdException w:name="Medium Grid 3 Accent 5" w:uiPriority="69"/>
-    <w:lsdException w:name="Dark List Accent 5" w:uiPriority="70"/>
-    <w:lsdException w:name="Colorful Shading Accent 5" w:uiPriority="71"/>
-    <w:lsdException w:name="Colorful List Accent 5" w:uiPriority="72"/>
-    <w:lsdException w:name="Colorful Grid Accent 5" w:uiPriority="73"/>
-    <w:lsdException w:name="Light Shading Accent 6" w:uiPriority="60"/>
-    <w:lsdException w:name="Light List Accent 6" w:uiPriority="61"/>
-    <w:lsdException w:name="Light Grid Accent 6" w:uiPriority="62"/>
-    <w:lsdException w:name="Medium Shading 1 Accent 6" w:uiPriority="63"/>
-    <w:lsdException w:name="Medium Shading 2 Accent 6" w:uiPriority="64"/>
-    <w:lsdException w:name="Medium List 1 Accent 6" w:uiPriority="65"/>
-    <w:lsdException w:name="Medium List 2 Accent 6" w:uiPriority="66"/>
-    <w:lsdException w:name="Medium Grid 1 Accent 6" w:uiPriority="67"/>
-    <w:lsdException w:name="Medium Grid 2 Accent 6" w:uiPriority="68"/>
-    <w:lsdException w:name="Medium Grid 3 Accent 6" w:uiPriority="69"/>
-    <w:lsdException w:name="Dark List Accent 6" w:uiPriority="70"/>
-    <w:lsdException w:name="Colorful Shading Accent 6" w:uiPriority="71"/>
-    <w:lsdException w:name="Colorful List Accent 6" w:uiPriority="72"/>
-    <w:lsdException w:name="Colorful Grid Accent 6" w:uiPriority="73"/>
-    <w:lsdException w:name="Subtle Emphasis" w:uiPriority="19" w:qFormat="1"/>
-    <w:lsdException w:name="Intense Emphasis" w:uiPriority="21" w:qFormat="1"/>
-    <w:lsdException w:name="Subtle Reference" w:uiPriority="31" w:qFormat="1"/>
-    <w:lsdException w:name="Intense Reference" w:uiPriority="32" w:qFormat="1"/>
-    <w:lsdException w:name="Book Title" w:uiPriority="33" w:qFormat="1"/>
-    <w:lsdException w:name="Bibliography" w:semiHidden="1" w:uiPriority="37" w:unhideWhenUsed="1"/>
-    <w:lsdException w:name="TOC Heading" w:semiHidden="1" w:uiPriority="39" w:unhideWhenUsed="1" w:qFormat="1"/>
-    <w:lsdException w:name="Plain Table 1" w:uiPriority="41"/>
-    <w:lsdException w:name="Plain Table 2" w:uiPriority="42"/>
-    <w:lsdException w:name="Plain Table 3" w:uiPriority="43"/>
-    <w:lsdException w:name="Plain Table 4" w:uiPriority="44"/>
-    <w:lsdException w:name="Plain Table 5" w:uiPriority="45"/>
-    <w:lsdException w:name="Grid Table Light" w:uiPriority="40"/>
-    <w:lsdException w:name="Grid Table 1 Light" w:uiPriority="46"/>
-    <w:lsdException w:name="Grid Table 2" w:uiPriority="47"/>
-    <w:lsdException w:name="Grid Table 3" w:uiPriority="48"/>
-    <w:lsdException w:name="Grid Table 4" w:uiPriority="49"/>
-    <w:lsdException w:name="Grid Table 5 Dark" w:uiPriority="50"/>
-    <w:lsdException w:name="Grid Table 6 Colorful" w:uiPriority="51"/>
-    <w:lsdException w:name="Grid Table 7 Colorful" w:uiPriority="52"/>
-    <w:lsdException w:name="Grid Table 1 Light Accent 1" w:uiPriority="46"/>
-    <w:lsdException w:name="Grid Table 2 Accent 1" w:uiPriority="47"/>
-    <w:lsdException w:name="Grid Table 3 Accent 1" w:uiPriority="48"/>
-    <w:lsdException w:name="Grid Table 4 Accent 1" w:uiPriority="49"/>
-    <w:lsdException w:name="Grid Table 5 Dark Accent 1" w:uiPriority="50"/>
-    <w:lsdException w:name="Grid Table 6 Colorful Accent 1" w:uiPriority="51"/>
-    <w:lsdException w:name="Grid Table 7 Colorful Accent 1" w:uiPriority="52"/>
-    <w:lsdException w:name="Grid Table 1 Light Accent 2" w:uiPriority="46"/>
-    <w:lsdException w:name="Grid Table 2 Accent 2" w:uiPriority="47"/>
-    <w:lsdException w:name="Grid Table 3 Accent 2" w:uiPriority="48"/>
-    <w:lsdException w:name="Grid Table 4 Accent 2" w:uiPriority="49"/>
-    <w:lsdException w:name="Grid Table 5 Dark Accent 2" w:uiPriority="50"/>
-    <w:lsdException w:name="Grid Table 6 Colorful Accent 2" w:uiPriority="51"/>
-    <w:lsdException w:name="Grid Table 7 Colorful Accent 2" w:uiPriority="52"/>
-    <w:lsdException w:name="Grid Table 1 Light Accent 3" w:uiPriority="46"/>
-    <w:lsdException w:name="Grid Table 2 Accent 3" w:uiPriority="47"/>
-    <w:lsdException w:name="Grid Table 3 Accent 3" w:uiPriority="48"/>
-    <w:lsdException w:name="Grid Table 4 Accent 3" w:uiPriority="49"/>
-    <w:lsdException w:name="Grid Table 5 Dark Accent 3" w:uiPriority="50"/>
-    <w:lsdException w:name="Grid Table 6 Colorful Accent 3" w:uiPriority="51"/>
-    <w:lsdException w:name="Grid Table 7 Colorful Accent 3" w:uiPriority="52"/>
-    <w:lsdException w:name="Grid Table 1 Light Accent 4" w:uiPriority="46"/>
-    <w:lsdException w:name="Grid Table 2 Accent 4" w:uiPriority="47"/>
-    <w:lsdException w:name="Grid Table 3 Accent 4" w:uiPriority="48"/>
-    <w:lsdException w:name="Grid Table 4 Accent 4" w:uiPriority="49"/>
-    <w:lsdException w:name="Grid Table 5 Dark Accent 4" w:uiPriority="50"/>
-    <w:lsdException w:name="Grid Table 6 Colorful Accent 4" w:uiPriority="51"/>
-    <w:lsdException w:name="Grid Table 7 Colorful Accent 4" w:uiPriority="52"/>
-    <w:lsdException w:name="Grid Table 1 Light Accent 5" w:uiPriority="46"/>
-    <w:lsdException w:name="Grid Table 2 Accent 5" w:uiPriority="47"/>
-    <w:lsdException w:name="Grid Table 3 Accent 5" w:uiPriority="48"/>
-    <w:lsdException w:name="Grid Table 4 Accent 5" w:uiPriority="49"/>
-    <w:lsdException w:name="Grid Table 5 Dark Accent 5" w:uiPriority="50"/>
-    <w:lsdException w:name="Grid Table 6 Colorful Accent 5" w:uiPriority="51"/>
-    <w:lsdException w:name="Grid Table 7 Colorful Accent 5" w:uiPriority="52"/>
-    <w:lsdException w:name="Grid Table 1 Light Accent 6" w:uiPriority="46"/>
-    <w:lsdException w:name="Grid Table 2 Accent 6" w:uiPriority="47"/>
-    <w:lsdException w:name="Grid Table 3 Accent 6" w:uiPriority="48"/>
-    <w:lsdException w:name="Grid Table 4 Accent 6" w:uiPriority="49"/>
-    <w:lsdException w:name="Grid Table 5 Dark Accent 6" w:uiPriority="50"/>
-    <w:lsdException w:name="Grid Table 6 Colorful Accent 6" w:uiPriority="51"/>
-    <w:lsdException w:name="Grid Table 7 Colorful Accent 6" w:uiPriority="52"/>
-    <w:lsdException w:name="List Table 1 Light" w:uiPriority="46"/>
-    <w:lsdException w:name="List Table 2" w:uiPriority="47"/>
-    <w:lsdException w:name="List Table 3" w:uiPriority="48"/>
-    <w:lsdException w:name="List Table 4" w:uiPriority="49"/>
-    <w:lsdException w:name="List Table 5 Dark" w:uiPriority="50"/>
-    <w:lsdException w:name="List Table 6 Colorful" w:uiPriority="51"/>
-    <w:lsdException w:name="List Table 7 Colorful" w:uiPriority="52"/>
-    <w:lsdException w:name="List Table 1 Light Accent 1" w:uiPriority="46"/>
-    <w:lsdException w:name="List Table 2 Accent 1" w:uiPriority="47"/>
-    <w:lsdException w:name="List Table 3 Accent 1" w:uiPriority="48"/>
-    <w:lsdException w:name="List Table 4 Accent 1" w:uiPriority="49"/>
-    <w:lsdException w:name="List Table 5 Dark Accent 1" w:uiPriority="50"/>
-    <w:lsdException w:name="List Table 6 Colorful Accent 1" w:uiPriority="51"/>
-    <w:lsdException w:name="List Table 7 Colorful Accent 1" w:uiPriority="52"/>
-    <w:lsdException w:name="List Table 1 Light Accent 2" w:uiPriority="46"/>
-    <w:lsdException w:name="List Table 2 Accent 2" w:uiPriority="47"/>
-    <w:lsdException w:name="List Table 3 Accent 2" w:uiPriority="48"/>
-    <w:lsdException w:name="List Table 4 Accent 2" w:uiPriority="49"/>
-    <w:lsdException w:name="List Table 5 Dark Accent 2" w:uiPriority="50"/>
-    <w:lsdException w:name="List Table 6 Colorful Accent 2" w:uiPriority="51"/>
-    <w:lsdException w:name="List Table 7 Colorful Accent 2" w:uiPriority="52"/>
-    <w:lsdException w:name="List Table 1 Light Accent 3" w:uiPriority="46"/>
-    <w:lsdException w:name="List Table 2 Accent 3" w:uiPriority="47"/>
-    <w:lsdException w:name="List Table 3 Accent 3" w:uiPriority="48"/>
-    <w:lsdException w:name="List Table 4 Accent 3" w:uiPriority="49"/>
-    <w:lsdException w:name="List Table 5 Dark Accent 3" w:uiPriority="50"/>
-    <w:lsdException w:name="List Table 6 Colorful Accent 3" w:uiPriority="51"/>
-    <w:lsdException w:name="List Table 7 Colorful Accent 3" w:uiPriority="52"/>
-    <w:lsdException w:name="List Table 1 Light Accent 4" w:uiPriority="46"/>
-    <w:lsdException w:name="List Table 2 Accent 4" w:uiPriority="47"/>
-    <w:lsdException w:name="List Table 3 Accent 4" w:uiPriority="48"/>
-    <w:lsdException w:name="List Table 4 Accent 4" w:uiPriority="49"/>
-    <w:lsdException w:name="List Table 5 Dark Accent 4" w:uiPriority="50"/>
-    <w:lsdException w:name="List Table 6 Colorful Accent 4" w:uiPriority="51"/>
-    <w:lsdException w:name="List Table 7 Colorful Accent 4" w:uiPriority="52"/>
-    <w:lsdException w:name="List Table 1 Light Accent 5" w:uiPriority="46"/>
-    <w:lsdException w:name="List Table 2 Accent 5" w:uiPriority="47"/>
-    <w:lsdException w:name="List Table 3 Accent 5" w:uiPriority="48"/>
-    <w:lsdException w:name="List Table 4 Accent 5" w:uiPriority="49"/>
-    <w:lsdException w:name="List Table 5 Dark Accent 5" w:uiPriority="50"/>
-    <w:lsdException w:name="List Table 6 Colorful Accent 5" w:uiPriority="51"/>
-    <w:lsdException w:name="List Table 7 Colorful Accent 5" w:uiPriority="52"/>
-    <w:lsdException w:name="List Table 1 Light Accent 6" w:uiPriority="46"/>
-    <w:lsdException w:name="List Table 2 Accent 6" w:uiPriority="47"/>
-    <w:lsdException w:name="List Table 3 Accent 6" w:uiPriority="48"/>
-    <w:lsdException w:name="List Table 4 Accent 6" w:uiPriority="49"/>
-    <w:lsdException w:name="List Table 5 Dark Accent 6" w:uiPriority="50"/>
-    <w:lsdException w:name="List Table 6 Colorful Accent 6" w:uiPriority="51"/>
-    <w:lsdException w:name="List Table 7 Colorful Accent 6" w:uiPriority="52"/>
+  <w:latentStyles w:defLockedState="0" w:defUIPriority="99" w:defSemiHidden="1" w:defUnhideWhenUsed="1" w:defQFormat="0" w:count="276">
+    <w:lsdException w:name="Normal" w:semiHidden="0" w:uiPriority="0" w:unhideWhenUsed="0" w:qFormat="1"/>
+    <w:lsdException w:name="heading 1" w:semiHidden="0" w:uiPriority="9" w:unhideWhenUsed="0" w:qFormat="1"/>
+    <w:lsdException w:name="heading 2" w:uiPriority="9" w:qFormat="1"/>
+    <w:lsdException w:name="heading 3" w:uiPriority="9" w:qFormat="1"/>
+    <w:lsdException w:name="heading 4" w:uiPriority="9" w:qFormat="1"/>
+    <w:lsdException w:name="heading 5" w:uiPriority="9" w:qFormat="1"/>
+    <w:lsdException w:name="heading 6" w:uiPriority="9" w:qFormat="1"/>
+    <w:lsdException w:name="heading 7" w:uiPriority="9" w:qFormat="1"/>
+    <w:lsdException w:name="heading 8" w:uiPriority="9" w:qFormat="1"/>
+    <w:lsdException w:name="heading 9" w:uiPriority="9" w:qFormat="1"/>
+    <w:lsdException w:name="toc 1" w:uiPriority="39"/>
+    <w:lsdException w:name="toc 2" w:uiPriority="39"/>
+    <w:lsdException w:name="toc 3" w:uiPriority="39"/>
+    <w:lsdException w:name="toc 4" w:uiPriority="39"/>
+    <w:lsdException w:name="toc 5" w:uiPriority="39"/>
+    <w:lsdException w:name="toc 6" w:uiPriority="39"/>
+    <w:lsdException w:name="toc 7" w:uiPriority="39"/>
+    <w:lsdException w:name="toc 8" w:uiPriority="39"/>
+    <w:lsdException w:name="toc 9" w:uiPriority="39"/>
+    <w:lsdException w:name="caption" w:uiPriority="35" w:qFormat="1"/>
+    <w:lsdException w:name="Title" w:semiHidden="0" w:uiPriority="10" w:unhideWhenUsed="0" w:qFormat="1"/>
+    <w:lsdException w:name="Default Paragraph Font" w:uiPriority="1"/>
+    <w:lsdException w:name="Subtitle" w:semiHidden="0" w:uiPriority="11" w:unhideWhenUsed="0" w:qFormat="1"/>
+    <w:lsdException w:name="Strong" w:semiHidden="0" w:uiPriority="22" w:unhideWhenUsed="0" w:qFormat="1"/>
+    <w:lsdException w:name="Emphasis" w:semiHidden="0" w:uiPriority="20" w:unhideWhenUsed="0" w:qFormat="1"/>
+    <w:lsdException w:name="Table Grid" w:semiHidden="0" w:uiPriority="59" w:unhideWhenUsed="0"/>
+    <w:lsdException w:name="Note Level 1" w:semiHidden="0" w:unhideWhenUsed="0"/>
+    <w:lsdException w:name="Note Level 2" w:semiHidden="0" w:unhideWhenUsed="0"/>
+    <w:lsdException w:name="Note Level 3" w:semiHidden="0" w:unhideWhenUsed="0"/>
+    <w:lsdException w:name="Note Level 4" w:semiHidden="0" w:unhideWhenUsed="0"/>
+    <w:lsdException w:name="Note Level 5" w:semiHidden="0" w:unhideWhenUsed="0"/>
+    <w:lsdException w:name="Note Level 6" w:semiHidden="0" w:unhideWhenUsed="0"/>
+    <w:lsdException w:name="Note Level 7" w:semiHidden="0" w:unhideWhenUsed="0"/>
+    <w:lsdException w:name="Note Level 8" w:semiHidden="0" w:unhideWhenUsed="0"/>
+    <w:lsdException w:name="Note Level 9" w:semiHidden="0" w:unhideWhenUsed="0"/>
+    <w:lsdException w:name="Placeholder Text" w:unhideWhenUsed="0"/>
+    <w:lsdException w:name="No Spacing" w:semiHidden="0" w:uiPriority="1" w:unhideWhenUsed="0" w:qFormat="1"/>
+    <w:lsdException w:name="Light Shading" w:semiHidden="0" w:uiPriority="60" w:unhideWhenUsed="0"/>
+    <w:lsdException w:name="Light List" w:semiHidden="0" w:uiPriority="61" w:unhideWhenUsed="0"/>
+    <w:lsdException w:name="Light Grid" w:semiHidden="0" w:uiPriority="62" w:unhideWhenUsed="0"/>
+    <w:lsdException w:name="Medium Shading 1" w:semiHidden="0" w:uiPriority="63" w:unhideWhenUsed="0"/>
+    <w:lsdException w:name="Medium Shading 2" w:semiHidden="0" w:uiPriority="64" w:unhideWhenUsed="0"/>
+    <w:lsdException w:name="Medium List 1" w:semiHidden="0" w:uiPriority="65" w:unhideWhenUsed="0"/>
+    <w:lsdException w:name="Medium List 2" w:semiHidden="0" w:uiPriority="66" w:unhideWhenUsed="0"/>
+    <w:lsdException w:name="Medium Grid 1" w:semiHidden="0" w:uiPriority="67" w:unhideWhenUsed="0"/>
+    <w:lsdException w:name="Medium Grid 2" w:semiHidden="0" w:uiPriority="68" w:unhideWhenUsed="0"/>
+    <w:lsdException w:name="Medium Grid 3" w:semiHidden="0" w:uiPriority="69" w:unhideWhenUsed="0"/>
+    <w:lsdException w:name="Dark List" w:semiHidden="0" w:uiPriority="70" w:unhideWhenUsed="0"/>
+    <w:lsdException w:name="Colorful Shading" w:semiHidden="0" w:uiPriority="71" w:unhideWhenUsed="0"/>
+    <w:lsdException w:name="Colorful List" w:semiHidden="0" w:uiPriority="72" w:unhideWhenUsed="0"/>
+    <w:lsdException w:name="Colorful Grid" w:semiHidden="0" w:uiPriority="73" w:unhideWhenUsed="0"/>
+    <w:lsdException w:name="Light Shading Accent 1" w:semiHidden="0" w:uiPriority="60" w:unhideWhenUsed="0"/>
+    <w:lsdException w:name="Light List Accent 1" w:semiHidden="0" w:uiPriority="61" w:unhideWhenUsed="0"/>
+    <w:lsdException w:name="Light Grid Accent 1" w:semiHidden="0" w:uiPriority="62" w:unhideWhenUsed="0"/>
+    <w:lsdException w:name="Medium Shading 1 Accent 1" w:semiHidden="0" w:uiPriority="63" w:unhideWhenUsed="0"/>
+    <w:lsdException w:name="Medium Shading 2 Accent 1" w:semiHidden="0" w:uiPriority="64" w:unhideWhenUsed="0"/>
+    <w:lsdException w:name="Medium List 1 Accent 1" w:semiHidden="0" w:uiPriority="65" w:unhideWhenUsed="0"/>
+    <w:lsdException w:name="Revision" w:unhideWhenUsed="0"/>
+    <w:lsdException w:name="List Paragraph" w:semiHidden="0" w:uiPriority="34" w:unhideWhenUsed="0" w:qFormat="1"/>
+    <w:lsdException w:name="Quote" w:semiHidden="0" w:uiPriority="29" w:unhideWhenUsed="0" w:qFormat="1"/>
+    <w:lsdException w:name="Intense Quote" w:semiHidden="0" w:uiPriority="30" w:unhideWhenUsed="0" w:qFormat="1"/>
+    <w:lsdException w:name="Medium List 2 Accent 1" w:semiHidden="0" w:uiPriority="66" w:unhideWhenUsed="0"/>
+    <w:lsdException w:name="Medium Grid 1 Accent 1" w:semiHidden="0" w:uiPriority="67" w:unhideWhenUsed="0"/>
+    <w:lsdException w:name="Medium Grid 2 Accent 1" w:semiHidden="0" w:uiPriority="68" w:unhideWhenUsed="0"/>
+    <w:lsdException w:name="Medium Grid 3 Accent 1" w:semiHidden="0" w:uiPriority="69" w:unhideWhenUsed="0"/>
+    <w:lsdException w:name="Dark List Accent 1" w:semiHidden="0" w:uiPriority="70" w:unhideWhenUsed="0"/>
+    <w:lsdException w:name="Colorful Shading Accent 1" w:semiHidden="0" w:uiPriority="71" w:unhideWhenUsed="0"/>
+    <w:lsdException w:name="Colorful List Accent 1" w:semiHidden="0" w:uiPriority="72" w:unhideWhenUsed="0"/>
+    <w:lsdException w:name="Colorful Grid Accent 1" w:semiHidden="0" w:uiPriority="73" w:unhideWhenUsed="0"/>
+    <w:lsdException w:name="Light Shading Accent 2" w:semiHidden="0" w:uiPriority="60" w:unhideWhenUsed="0"/>
+    <w:lsdException w:name="Light List Accent 2" w:semiHidden="0" w:uiPriority="61" w:unhideWhenUsed="0"/>
+    <w:lsdException w:name="Light Grid Accent 2" w:semiHidden="0" w:uiPriority="62" w:unhideWhenUsed="0"/>
+    <w:lsdException w:name="Medium Shading 1 Accent 2" w:semiHidden="0" w:uiPriority="63" w:unhideWhenUsed="0"/>
+    <w:lsdException w:name="Medium Shading 2 Accent 2" w:semiHidden="0" w:uiPriority="64" w:unhideWhenUsed="0"/>
+    <w:lsdException w:name="Medium List 1 Accent 2" w:semiHidden="0" w:uiPriority="65" w:unhideWhenUsed="0"/>
+    <w:lsdException w:name="Medium List 2 Accent 2" w:semiHidden="0" w:uiPriority="66" w:unhideWhenUsed="0"/>
+    <w:lsdException w:name="Medium Grid 1 Accent 2" w:semiHidden="0" w:uiPriority="67" w:unhideWhenUsed="0"/>
+    <w:lsdException w:name="Medium Grid 2 Accent 2" w:semiHidden="0" w:uiPriority="68" w:unhideWhenUsed="0"/>
+    <w:lsdException w:name="Medium Grid 3 Accent 2" w:semiHidden="0" w:uiPriority="69" w:unhideWhenUsed="0"/>
+    <w:lsdException w:name="Dark List Accent 2" w:semiHidden="0" w:uiPriority="70" w:unhideWhenUsed="0"/>
+    <w:lsdException w:name="Colorful Shading Accent 2" w:semiHidden="0" w:uiPriority="71" w:unhideWhenUsed="0"/>
+    <w:lsdException w:name="Colorful List Accent 2" w:semiHidden="0" w:uiPriority="72" w:unhideWhenUsed="0"/>
+    <w:lsdException w:name="Colorful Grid Accent 2" w:semiHidden="0" w:uiPriority="73" w:unhideWhenUsed="0"/>
+    <w:lsdException w:name="Light Shading Accent 3" w:semiHidden="0" w:uiPriority="60" w:unhideWhenUsed="0"/>
+    <w:lsdException w:name="Light List Accent 3" w:semiHidden="0" w:uiPriority="61" w:unhideWhenUsed="0"/>
+    <w:lsdException w:name="Light Grid Accent 3" w:semiHidden="0" w:uiPriority="62" w:unhideWhenUsed="0"/>
+    <w:lsdException w:name="Medium Shading 1 Accent 3" w:semiHidden="0" w:uiPriority="63" w:unhideWhenUsed="0"/>
+    <w:lsdException w:name="Medium Shading 2 Accent 3" w:semiHidden="0" w:uiPriority="64" w:unhideWhenUsed="0"/>
+    <w:lsdException w:name="Medium List 1 Accent 3" w:semiHidden="0" w:uiPriority="65" w:unhideWhenUsed="0"/>
+    <w:lsdException w:name="Medium List 2 Accent 3" w:semiHidden="0" w:uiPriority="66" w:unhideWhenUsed="0"/>
+    <w:lsdException w:name="Medium Grid 1 Accent 3" w:semiHidden="0" w:uiPriority="67" w:unhideWhenUsed="0"/>
+    <w:lsdException w:name="Medium Grid 2 Accent 3" w:semiHidden="0" w:uiPriority="68" w:unhideWhenUsed="0"/>
+    <w:lsdException w:name="Medium Grid 3 Accent 3" w:semiHidden="0" w:uiPriority="69" w:unhideWhenUsed="0"/>
+    <w:lsdException w:name="Dark List Accent 3" w:semiHidden="0" w:uiPriority="70" w:unhideWhenUsed="0"/>
+    <w:lsdException w:name="Colorful Shading Accent 3" w:semiHidden="0" w:uiPriority="71" w:unhideWhenUsed="0"/>
+    <w:lsdException w:name="Colorful List Accent 3" w:semiHidden="0" w:uiPriority="72" w:unhideWhenUsed="0"/>
+    <w:lsdException w:name="Colorful Grid Accent 3" w:semiHidden="0" w:uiPriority="73" w:unhideWhenUsed="0"/>
+    <w:lsdException w:name="Light Shading Accent 4" w:semiHidden="0" w:uiPriority="60" w:unhideWhenUsed="0"/>
+    <w:lsdException w:name="Light List Accent 4" w:semiHidden="0" w:uiPriority="61" w:unhideWhenUsed="0"/>
+    <w:lsdException w:name="Light Grid Accent 4" w:semiHidden="0" w:uiPriority="62" w:unhideWhenUsed="0"/>
+    <w:lsdException w:name="Medium Shading 1 Accent 4" w:semiHidden="0" w:uiPriority="63" w:unhideWhenUsed="0"/>
+    <w:lsdException w:name="Medium Shading 2 Accent 4" w:semiHidden="0" w:uiPriority="64" w:unhideWhenUsed="0"/>
+    <w:lsdException w:name="Medium List 1 Accent 4" w:semiHidden="0" w:uiPriority="65" w:unhideWhenUsed="0"/>
+    <w:lsdException w:name="Medium List 2 Accent 4" w:semiHidden="0" w:uiPriority="66" w:unhideWhenUsed="0"/>
+    <w:lsdException w:name="Medium Grid 1 Accent 4" w:semiHidden="0" w:uiPriority="67" w:unhideWhenUsed="0"/>
+    <w:lsdException w:name="Medium Grid 2 Accent 4" w:semiHidden="0" w:uiPriority="68" w:unhideWhenUsed="0"/>
+    <w:lsdException w:name="Medium Grid 3 Accent 4" w:semiHidden="0" w:uiPriority="69" w:unhideWhenUsed="0"/>
+    <w:lsdException w:name="Dark List Accent 4" w:semiHidden="0" w:uiPriority="70" w:unhideWhenUsed="0"/>
+    <w:lsdException w:name="Colorful Shading Accent 4" w:semiHidden="0" w:uiPriority="71" w:unhideWhenUsed="0"/>
+    <w:lsdException w:name="Colorful List Accent 4" w:semiHidden="0" w:uiPriority="72" w:unhideWhenUsed="0"/>
+    <w:lsdException w:name="Colorful Grid Accent 4" w:semiHidden="0" w:uiPriority="73" w:unhideWhenUsed="0"/>
+    <w:lsdException w:name="Light Shading Accent 5" w:semiHidden="0" w:uiPriority="60" w:unhideWhenUsed="0"/>
+    <w:lsdException w:name="Light List Accent 5" w:semiHidden="0" w:uiPriority="61" w:unhideWhenUsed="0"/>
+    <w:lsdException w:name="Light Grid Accent 5" w:semiHidden="0" w:uiPriority="62" w:unhideWhenUsed="0"/>
+    <w:lsdException w:name="Medium Shading 1 Accent 5" w:semiHidden="0" w:uiPriority="63" w:unhideWhenUsed="0"/>
+    <w:lsdException w:name="Medium Shading 2 Accent 5" w:semiHidden="0" w:uiPriority="64" w:unhideWhenUsed="0"/>
+    <w:lsdException w:name="Medium List 1 Accent 5" w:semiHidden="0" w:uiPriority="65" w:unhideWhenUsed="0"/>
+    <w:lsdException w:name="Medium List 2 Accent 5" w:semiHidden="0" w:uiPriority="66" w:unhideWhenUsed="0"/>
+    <w:lsdException w:name="Medium Grid 1 Accent 5" w:semiHidden="0" w:uiPriority="67" w:unhideWhenUsed="0"/>
+    <w:lsdException w:name="Medium Grid 2 Accent 5" w:semiHidden="0" w:uiPriority="68" w:unhideWhenUsed="0"/>
+    <w:lsdException w:name="Medium Grid 3 Accent 5" w:semiHidden="0" w:uiPriority="69" w:unhideWhenUsed="0"/>
+    <w:lsdException w:name="Dark List Accent 5" w:semiHidden="0" w:uiPriority="70" w:unhideWhenUsed="0"/>
+    <w:lsdException w:name="Colorful Shading Accent 5" w:semiHidden="0" w:uiPriority="71" w:unhideWhenUsed="0"/>
+    <w:lsdException w:name="Colorful List Accent 5" w:semiHidden="0" w:uiPriority="72" w:unhideWhenUsed="0"/>
+    <w:lsdException w:name="Colorful Grid Accent 5" w:semiHidden="0" w:uiPriority="73" w:unhideWhenUsed="0"/>
+    <w:lsdException w:name="Light Shading Accent 6" w:semiHidden="0" w:uiPriority="60" w:unhideWhenUsed="0"/>
+    <w:lsdException w:name="Light List Accent 6" w:semiHidden="0" w:uiPriority="61" w:unhideWhenUsed="0"/>
+    <w:lsdException w:name="Light Grid Accent 6" w:semiHidden="0" w:uiPriority="62" w:unhideWhenUsed="0"/>
+    <w:lsdException w:name="Medium Shading 1 Accent 6" w:semiHidden="0" w:uiPriority="63" w:unhideWhenUsed="0"/>
+    <w:lsdException w:name="Medium Shading 2 Accent 6" w:semiHidden="0" w:uiPriority="64" w:unhideWhenUsed="0"/>
+    <w:lsdException w:name="Medium List 1 Accent 6" w:semiHidden="0" w:uiPriority="65" w:unhideWhenUsed="0"/>
+    <w:lsdException w:name="Medium List 2 Accent 6" w:semiHidden="0" w:uiPriority="66" w:unhideWhenUsed="0"/>
+    <w:lsdException w:name="Medium Grid 1 Accent 6" w:semiHidden="0" w:uiPriority="67" w:unhideWhenUsed="0"/>
+    <w:lsdException w:name="Medium Grid 2 Accent 6" w:semiHidden="0" w:uiPriority="68" w:unhideWhenUsed="0"/>
+    <w:lsdException w:name="Medium Grid 3 Accent 6" w:semiHidden="0" w:uiPriority="69" w:unhideWhenUsed="0"/>
+    <w:lsdException w:name="Dark List Accent 6" w:semiHidden="0" w:uiPriority="70" w:unhideWhenUsed="0"/>
+    <w:lsdException w:name="Colorful Shading Accent 6" w:semiHidden="0" w:uiPriority="71" w:unhideWhenUsed="0"/>
+    <w:lsdException w:name="Colorful List Accent 6" w:semiHidden="0" w:uiPriority="72" w:unhideWhenUsed="0"/>
+    <w:lsdException w:name="Colorful Grid Accent 6" w:semiHidden="0" w:uiPriority="73" w:unhideWhenUsed="0"/>
+    <w:lsdException w:name="Subtle Emphasis" w:semiHidden="0" w:uiPriority="19" w:unhideWhenUsed="0" w:qFormat="1"/>
+    <w:lsdException w:name="Intense Emphasis" w:semiHidden="0" w:uiPriority="21" w:unhideWhenUsed="0" w:qFormat="1"/>
+    <w:lsdException w:name="Subtle Reference" w:semiHidden="0" w:uiPriority="31" w:unhideWhenUsed="0" w:qFormat="1"/>
+    <w:lsdException w:name="Intense Reference" w:semiHidden="0" w:uiPriority="32" w:unhideWhenUsed="0" w:qFormat="1"/>
+    <w:lsdException w:name="Book Title" w:semiHidden="0" w:uiPriority="33" w:unhideWhenUsed="0" w:qFormat="1"/>
+    <w:lsdException w:name="Bibliography" w:uiPriority="37"/>
+    <w:lsdException w:name="TOC Heading" w:uiPriority="39" w:qFormat="1"/>
+  </w:latentStyles>
+  <w:style w:type="paragraph" w:default="1" w:styleId="Normal">
+    <w:name w:val="Normal"/>
+    <w:qFormat/>
+    <w:rsid w:val="00AE50EE"/>
+    <w:pPr>
+      <w:spacing w:after="200" w:line="276" w:lineRule="auto"/>
+    </w:pPr>
+    <w:rPr>
+      <w:rFonts w:eastAsiaTheme="minorHAnsi"/>
+      <w:sz w:val="22"/>
+      <w:szCs w:val="22"/>
+    </w:rPr>
+  </w:style>
+  <w:style w:type="paragraph" w:styleId="Heading1">
+    <w:name w:val="heading 1"/>
+    <w:basedOn w:val="Normal"/>
+    <w:next w:val="Normal"/>
+    <w:link w:val="Heading1Char"/>
+    <w:uiPriority w:val="9"/>
+    <w:qFormat/>
+    <w:rsid w:val="004D4B20"/>
+    <w:pPr>
+      <w:keepNext/>
+      <w:keepLines/>
+      <w:spacing w:before="240" w:after="0"/>
+      <w:outlineLvl w:val="0"/>
+    </w:pPr>
+    <w:rPr>
+      <w:rFonts w:asciiTheme="majorHAnsi" w:eastAsiaTheme="majorEastAsia" w:hAnsiTheme="majorHAnsi" w:cstheme="majorBidi"/>
+      <w:color w:val="365F91" w:themeColor="accent1" w:themeShade="BF"/>
+      <w:sz w:val="32"/>
+      <w:szCs w:val="32"/>
+    </w:rPr>
+  </w:style>
+  <w:style w:type="paragraph" w:styleId="Heading2">
+    <w:name w:val="heading 2"/>
+    <w:basedOn w:val="Normal"/>
+    <w:next w:val="Normal"/>
+    <w:link w:val="Heading2Char"/>
+    <w:uiPriority w:val="9"/>
+    <w:unhideWhenUsed/>
+    <w:qFormat/>
+    <w:rsid w:val="00AE50EE"/>
+    <w:pPr>
+      <w:keepNext/>
+      <w:keepLines/>
+      <w:spacing w:before="200" w:after="0"/>
+      <w:outlineLvl w:val="1"/>
+    </w:pPr>
+    <w:rPr>
+      <w:rFonts w:asciiTheme="majorHAnsi" w:eastAsiaTheme="majorEastAsia" w:hAnsiTheme="majorHAnsi" w:cstheme="majorBidi"/>
+      <w:b/>
+      <w:bCs/>
+      <w:color w:val="4F81BD" w:themeColor="accent1"/>
+      <w:sz w:val="26"/>
+      <w:szCs w:val="26"/>
+    </w:rPr>
+  </w:style>
+  <w:style w:type="character" w:default="1" w:styleId="DefaultParagraphFont">
+    <w:name w:val="Default Paragraph Font"/>
+    <w:uiPriority w:val="1"/>
+    <w:semiHidden/>
+    <w:unhideWhenUsed/>
+  </w:style>
+  <w:style w:type="table" w:default="1" w:styleId="TableNormal">
+    <w:name w:val="Normal Table"/>
+    <w:uiPriority w:val="99"/>
+    <w:semiHidden/>
+    <w:unhideWhenUsed/>
+    <w:tblPr>
+      <w:tblInd w:w="0" w:type="dxa"/>
+      <w:tblCellMar>
+        <w:top w:w="0" w:type="dxa"/>
+        <w:left w:w="108" w:type="dxa"/>
+        <w:bottom w:w="0" w:type="dxa"/>
+        <w:right w:w="108" w:type="dxa"/>
+      </w:tblCellMar>
+    </w:tblPr>
+  </w:style>
+  <w:style w:type="numbering" w:default="1" w:styleId="NoList">
+    <w:name w:val="No List"/>
+    <w:uiPriority w:val="99"/>
+    <w:semiHidden/>
+    <w:unhideWhenUsed/>
+  </w:style>
+  <w:style w:type="character" w:customStyle="1" w:styleId="Heading2Char">
+    <w:name w:val="Heading 2 Char"/>
+    <w:basedOn w:val="DefaultParagraphFont"/>
+    <w:link w:val="Heading2"/>
+    <w:uiPriority w:val="9"/>
+    <w:rsid w:val="00AE50EE"/>
+    <w:rPr>
+      <w:rFonts w:asciiTheme="majorHAnsi" w:eastAsiaTheme="majorEastAsia" w:hAnsiTheme="majorHAnsi" w:cstheme="majorBidi"/>
+      <w:b/>
+      <w:bCs/>
+      <w:color w:val="4F81BD" w:themeColor="accent1"/>
+      <w:sz w:val="26"/>
+      <w:szCs w:val="26"/>
+    </w:rPr>
+  </w:style>
+  <w:style w:type="paragraph" w:customStyle="1" w:styleId="Standard">
+    <w:name w:val="Standard"/>
+    <w:rsid w:val="00AE50EE"/>
+    <w:pPr>
+      <w:spacing w:line="276" w:lineRule="auto"/>
+    </w:pPr>
+    <w:rPr>
+      <w:rFonts w:ascii="Arial" w:eastAsia="Arial" w:hAnsi="Arial" w:cs="Arial"/>
+      <w:color w:val="000000"/>
+      <w:sz w:val="22"/>
+      <w:szCs w:val="22"/>
+    </w:rPr>
+  </w:style>
+  <w:style w:type="paragraph" w:styleId="Caption">
+    <w:name w:val="caption"/>
+    <w:basedOn w:val="Normal"/>
+    <w:next w:val="Normal"/>
+    <w:uiPriority w:val="35"/>
+    <w:unhideWhenUsed/>
+    <w:qFormat/>
+    <w:rsid w:val="00AE50EE"/>
+    <w:pPr>
+      <w:spacing w:line="240" w:lineRule="auto"/>
+    </w:pPr>
+    <w:rPr>
+      <w:b/>
+      <w:bCs/>
+      <w:color w:val="4F81BD" w:themeColor="accent1"/>
+      <w:sz w:val="18"/>
+      <w:szCs w:val="18"/>
+    </w:rPr>
+  </w:style>
+  <w:style w:type="paragraph" w:styleId="BalloonText">
+    <w:name w:val="Balloon Text"/>
+    <w:basedOn w:val="Normal"/>
+    <w:link w:val="BalloonTextChar"/>
+    <w:uiPriority w:val="99"/>
+    <w:semiHidden/>
+    <w:unhideWhenUsed/>
+    <w:rsid w:val="00AE50EE"/>
+    <w:pPr>
+      <w:spacing w:after="0" w:line="240" w:lineRule="auto"/>
+    </w:pPr>
+    <w:rPr>
+      <w:rFonts w:ascii="Lucida Grande" w:hAnsi="Lucida Grande" w:cs="Lucida Grande"/>
+      <w:sz w:val="18"/>
+      <w:szCs w:val="18"/>
+    </w:rPr>
+  </w:style>
+  <w:style w:type="character" w:customStyle="1" w:styleId="BalloonTextChar">
+    <w:name w:val="Balloon Text Char"/>
+    <w:basedOn w:val="DefaultParagraphFont"/>
+    <w:link w:val="BalloonText"/>
+    <w:uiPriority w:val="99"/>
+    <w:semiHidden/>
+    <w:rsid w:val="00AE50EE"/>
+    <w:rPr>
+      <w:rFonts w:ascii="Lucida Grande" w:eastAsiaTheme="minorHAnsi" w:hAnsi="Lucida Grande" w:cs="Lucida Grande"/>
+      <w:sz w:val="18"/>
+      <w:szCs w:val="18"/>
+    </w:rPr>
+  </w:style>
+  <w:style w:type="character" w:styleId="Hyperlink">
+    <w:name w:val="Hyperlink"/>
+    <w:basedOn w:val="DefaultParagraphFont"/>
+    <w:uiPriority w:val="99"/>
+    <w:unhideWhenUsed/>
+    <w:rsid w:val="005D23DE"/>
+    <w:rPr>
+      <w:color w:val="0000FF" w:themeColor="hyperlink"/>
+      <w:u w:val="single"/>
+    </w:rPr>
+  </w:style>
+  <w:style w:type="paragraph" w:styleId="TOC1">
+    <w:name w:val="toc 1"/>
+    <w:basedOn w:val="Normal"/>
+    <w:next w:val="Normal"/>
+    <w:autoRedefine/>
+    <w:uiPriority w:val="39"/>
+    <w:unhideWhenUsed/>
+    <w:rsid w:val="006A0A72"/>
+    <w:pPr>
+      <w:spacing w:before="120" w:after="0"/>
+    </w:pPr>
+    <w:rPr>
+      <w:b/>
+      <w:sz w:val="24"/>
+      <w:szCs w:val="24"/>
+    </w:rPr>
+  </w:style>
+  <w:style w:type="paragraph" w:styleId="TOC2">
+    <w:name w:val="toc 2"/>
+    <w:basedOn w:val="Normal"/>
+    <w:next w:val="Normal"/>
+    <w:autoRedefine/>
+    <w:uiPriority w:val="39"/>
+    <w:unhideWhenUsed/>
+    <w:rsid w:val="006A0A72"/>
+    <w:pPr>
+      <w:spacing w:after="0"/>
+      <w:ind w:left="220"/>
+    </w:pPr>
+    <w:rPr>
+      <w:b/>
+    </w:rPr>
+  </w:style>
+  <w:style w:type="paragraph" w:styleId="TOC3">
+    <w:name w:val="toc 3"/>
+    <w:basedOn w:val="Normal"/>
+    <w:next w:val="Normal"/>
+    <w:autoRedefine/>
+    <w:uiPriority w:val="39"/>
+    <w:unhideWhenUsed/>
+    <w:rsid w:val="006A0A72"/>
+    <w:pPr>
+      <w:spacing w:after="0"/>
+      <w:ind w:left="440"/>
+    </w:pPr>
+  </w:style>
+  <w:style w:type="paragraph" w:styleId="TOC4">
+    <w:name w:val="toc 4"/>
+    <w:basedOn w:val="Normal"/>
+    <w:next w:val="Normal"/>
+    <w:autoRedefine/>
+    <w:uiPriority w:val="39"/>
+    <w:unhideWhenUsed/>
+    <w:rsid w:val="006A0A72"/>
+    <w:pPr>
+      <w:spacing w:after="0"/>
+      <w:ind w:left="660"/>
+    </w:pPr>
+    <w:rPr>
+      <w:sz w:val="20"/>
+      <w:szCs w:val="20"/>
+    </w:rPr>
+  </w:style>
+  <w:style w:type="paragraph" w:styleId="TOC5">
+    <w:name w:val="toc 5"/>
+    <w:basedOn w:val="Normal"/>
+    <w:next w:val="Normal"/>
+    <w:autoRedefine/>
+    <w:uiPriority w:val="39"/>
+    <w:unhideWhenUsed/>
+    <w:rsid w:val="006A0A72"/>
+    <w:pPr>
+      <w:spacing w:after="0"/>
+      <w:ind w:left="880"/>
+    </w:pPr>
+    <w:rPr>
+      <w:sz w:val="20"/>
+      <w:szCs w:val="20"/>
+    </w:rPr>
+  </w:style>
+  <w:style w:type="paragraph" w:styleId="TOC6">
+    <w:name w:val="toc 6"/>
+    <w:basedOn w:val="Normal"/>
+    <w:next w:val="Normal"/>
+    <w:autoRedefine/>
+    <w:uiPriority w:val="39"/>
+    <w:unhideWhenUsed/>
+    <w:rsid w:val="006A0A72"/>
+    <w:pPr>
+      <w:spacing w:after="0"/>
+      <w:ind w:left="1100"/>
+    </w:pPr>
+    <w:rPr>
+      <w:sz w:val="20"/>
+      <w:szCs w:val="20"/>
+    </w:rPr>
+  </w:style>
+  <w:style w:type="paragraph" w:styleId="TOC7">
+    <w:name w:val="toc 7"/>
+    <w:basedOn w:val="Normal"/>
+    <w:next w:val="Normal"/>
+    <w:autoRedefine/>
+    <w:uiPriority w:val="39"/>
+    <w:unhideWhenUsed/>
+    <w:rsid w:val="006A0A72"/>
+    <w:pPr>
+      <w:spacing w:after="0"/>
+      <w:ind w:left="1320"/>
+    </w:pPr>
+    <w:rPr>
+      <w:sz w:val="20"/>
+      <w:szCs w:val="20"/>
+    </w:rPr>
+  </w:style>
+  <w:style w:type="paragraph" w:styleId="TOC8">
+    <w:name w:val="toc 8"/>
+    <w:basedOn w:val="Normal"/>
+    <w:next w:val="Normal"/>
+    <w:autoRedefine/>
+    <w:uiPriority w:val="39"/>
+    <w:unhideWhenUsed/>
+    <w:rsid w:val="006A0A72"/>
+    <w:pPr>
+      <w:spacing w:after="0"/>
+      <w:ind w:left="1540"/>
+    </w:pPr>
+    <w:rPr>
+      <w:sz w:val="20"/>
+      <w:szCs w:val="20"/>
+    </w:rPr>
+  </w:style>
+  <w:style w:type="paragraph" w:styleId="TOC9">
+    <w:name w:val="toc 9"/>
+    <w:basedOn w:val="Normal"/>
+    <w:next w:val="Normal"/>
+    <w:autoRedefine/>
+    <w:uiPriority w:val="39"/>
+    <w:unhideWhenUsed/>
+    <w:rsid w:val="006A0A72"/>
+    <w:pPr>
+      <w:spacing w:after="0"/>
+      <w:ind w:left="1760"/>
+    </w:pPr>
+    <w:rPr>
+      <w:sz w:val="20"/>
+      <w:szCs w:val="20"/>
+    </w:rPr>
+  </w:style>
+  <w:style w:type="paragraph" w:styleId="Index1">
+    <w:name w:val="index 1"/>
+    <w:basedOn w:val="Normal"/>
+    <w:next w:val="Normal"/>
+    <w:autoRedefine/>
+    <w:uiPriority w:val="99"/>
+    <w:unhideWhenUsed/>
+    <w:rsid w:val="006A0A72"/>
+    <w:pPr>
+      <w:ind w:left="220" w:hanging="220"/>
+    </w:pPr>
+  </w:style>
+  <w:style w:type="paragraph" w:styleId="Index2">
+    <w:name w:val="index 2"/>
+    <w:basedOn w:val="Normal"/>
+    <w:next w:val="Normal"/>
+    <w:autoRedefine/>
+    <w:uiPriority w:val="99"/>
+    <w:unhideWhenUsed/>
+    <w:rsid w:val="006A0A72"/>
+    <w:pPr>
+      <w:ind w:left="440" w:hanging="220"/>
+    </w:pPr>
+  </w:style>
+  <w:style w:type="paragraph" w:styleId="Index3">
+    <w:name w:val="index 3"/>
+    <w:basedOn w:val="Normal"/>
+    <w:next w:val="Normal"/>
+    <w:autoRedefine/>
+    <w:uiPriority w:val="99"/>
+    <w:unhideWhenUsed/>
+    <w:rsid w:val="006A0A72"/>
+    <w:pPr>
+      <w:ind w:left="660" w:hanging="220"/>
+    </w:pPr>
+  </w:style>
+  <w:style w:type="paragraph" w:styleId="Index4">
+    <w:name w:val="index 4"/>
+    <w:basedOn w:val="Normal"/>
+    <w:next w:val="Normal"/>
+    <w:autoRedefine/>
+    <w:uiPriority w:val="99"/>
+    <w:unhideWhenUsed/>
+    <w:rsid w:val="006A0A72"/>
+    <w:pPr>
+      <w:ind w:left="880" w:hanging="220"/>
+    </w:pPr>
+  </w:style>
+  <w:style w:type="paragraph" w:styleId="Index5">
+    <w:name w:val="index 5"/>
+    <w:basedOn w:val="Normal"/>
+    <w:next w:val="Normal"/>
+    <w:autoRedefine/>
+    <w:uiPriority w:val="99"/>
+    <w:unhideWhenUsed/>
+    <w:rsid w:val="006A0A72"/>
+    <w:pPr>
+      <w:ind w:left="1100" w:hanging="220"/>
+    </w:pPr>
+  </w:style>
+  <w:style w:type="paragraph" w:styleId="Index6">
+    <w:name w:val="index 6"/>
+    <w:basedOn w:val="Normal"/>
+    <w:next w:val="Normal"/>
+    <w:autoRedefine/>
+    <w:uiPriority w:val="99"/>
+    <w:unhideWhenUsed/>
+    <w:rsid w:val="006A0A72"/>
+    <w:pPr>
+      <w:ind w:left="1320" w:hanging="220"/>
+    </w:pPr>
+  </w:style>
+  <w:style w:type="paragraph" w:styleId="Index7">
+    <w:name w:val="index 7"/>
+    <w:basedOn w:val="Normal"/>
+    <w:next w:val="Normal"/>
+    <w:autoRedefine/>
+    <w:uiPriority w:val="99"/>
+    <w:unhideWhenUsed/>
+    <w:rsid w:val="006A0A72"/>
+    <w:pPr>
+      <w:ind w:left="1540" w:hanging="220"/>
+    </w:pPr>
+  </w:style>
+  <w:style w:type="paragraph" w:styleId="Index8">
+    <w:name w:val="index 8"/>
+    <w:basedOn w:val="Normal"/>
+    <w:next w:val="Normal"/>
+    <w:autoRedefine/>
+    <w:uiPriority w:val="99"/>
+    <w:unhideWhenUsed/>
+    <w:rsid w:val="006A0A72"/>
+    <w:pPr>
+      <w:ind w:left="1760" w:hanging="220"/>
+    </w:pPr>
+  </w:style>
+  <w:style w:type="paragraph" w:styleId="Index9">
+    <w:name w:val="index 9"/>
+    <w:basedOn w:val="Normal"/>
+    <w:next w:val="Normal"/>
+    <w:autoRedefine/>
+    <w:uiPriority w:val="99"/>
+    <w:unhideWhenUsed/>
+    <w:rsid w:val="006A0A72"/>
+    <w:pPr>
+      <w:ind w:left="1980" w:hanging="220"/>
+    </w:pPr>
+  </w:style>
+  <w:style w:type="paragraph" w:styleId="IndexHeading">
+    <w:name w:val="index heading"/>
+    <w:basedOn w:val="Normal"/>
+    <w:next w:val="Index1"/>
+    <w:uiPriority w:val="99"/>
+    <w:unhideWhenUsed/>
+    <w:rsid w:val="006A0A72"/>
+  </w:style>
+  <w:style w:type="character" w:customStyle="1" w:styleId="Heading1Char">
+    <w:name w:val="Heading 1 Char"/>
+    <w:basedOn w:val="DefaultParagraphFont"/>
+    <w:link w:val="Heading1"/>
+    <w:uiPriority w:val="9"/>
+    <w:rsid w:val="004D4B20"/>
+    <w:rPr>
+      <w:rFonts w:asciiTheme="majorHAnsi" w:eastAsiaTheme="majorEastAsia" w:hAnsiTheme="majorHAnsi" w:cstheme="majorBidi"/>
+      <w:color w:val="365F91" w:themeColor="accent1" w:themeShade="BF"/>
+      <w:sz w:val="32"/>
+      <w:szCs w:val="32"/>
+    </w:rPr>
+  </w:style>
+</w:styles>
+</file>
+
+<file path=word/stylesWithEffects.xml><?xml version="1.0" encoding="utf-8"?>
+<w:styles xmlns:wpc="http://schemas.microsoft.com/office/word/2010/wordprocessingCanvas" xmlns:mo="http://schemas.microsoft.com/office/mac/office/2008/main" xmlns:mc="http://schemas.openxmlformats.org/markup-compatibility/2006" xmlns:mv="urn:schemas-microsoft-com:mac:vml" xmlns:o="urn:schemas-microsoft-com:office:office" xmlns:r="http://schemas.openxmlformats.org/officeDocument/2006/relationships" xmlns:m="http://schemas.openxmlformats.org/officeDocument/2006/math" xmlns:v="urn:schemas-microsoft-com:vml" xmlns:wp14="http://schemas.microsoft.com/office/word/2010/wordprocessingDrawing" xmlns:wp="http://schemas.openxmlformats.org/drawingml/2006/wordprocessingDrawing" xmlns:w10="urn:schemas-microsoft-com:office:word" xmlns:w="http://schemas.openxmlformats.org/wordprocessingml/2006/main" xmlns:w14="http://schemas.microsoft.com/office/word/2010/wordml" xmlns:wpg="http://schemas.microsoft.com/office/word/2010/wordprocessingGroup" xmlns:wpi="http://schemas.microsoft.com/office/word/2010/wordprocessingInk" xmlns:wne="http://schemas.microsoft.com/office/word/2006/wordml" xmlns:wps="http://schemas.microsoft.com/office/word/2010/wordprocessingShape" mc:Ignorable="w14 wp14">
+  <w:docDefaults>
+    <w:rPrDefault>
+      <w:rPr>
+        <w:rFonts w:asciiTheme="minorHAnsi" w:eastAsiaTheme="minorEastAsia" w:hAnsiTheme="minorHAnsi" w:cstheme="minorBidi"/>
+        <w:sz w:val="24"/>
+        <w:szCs w:val="24"/>
+        <w:lang w:val="en-US" w:eastAsia="en-US" w:bidi="ar-SA"/>
+      </w:rPr>
+    </w:rPrDefault>
+    <w:pPrDefault/>
+  </w:docDefaults>
+  <w:latentStyles w:defLockedState="0" w:defUIPriority="99" w:defSemiHidden="1" w:defUnhideWhenUsed="1" w:defQFormat="0" w:count="276">
+    <w:lsdException w:name="Normal" w:semiHidden="0" w:uiPriority="0" w:unhideWhenUsed="0" w:qFormat="1"/>
+    <w:lsdException w:name="heading 1" w:semiHidden="0" w:uiPriority="9" w:unhideWhenUsed="0" w:qFormat="1"/>
+    <w:lsdException w:name="heading 2" w:uiPriority="9" w:qFormat="1"/>
+    <w:lsdException w:name="heading 3" w:uiPriority="9" w:qFormat="1"/>
+    <w:lsdException w:name="heading 4" w:uiPriority="9" w:qFormat="1"/>
+    <w:lsdException w:name="heading 5" w:uiPriority="9" w:qFormat="1"/>
+    <w:lsdException w:name="heading 6" w:uiPriority="9" w:qFormat="1"/>
+    <w:lsdException w:name="heading 7" w:uiPriority="9" w:qFormat="1"/>
+    <w:lsdException w:name="heading 8" w:uiPriority="9" w:qFormat="1"/>
+    <w:lsdException w:name="heading 9" w:uiPriority="9" w:qFormat="1"/>
+    <w:lsdException w:name="toc 1" w:uiPriority="39"/>
+    <w:lsdException w:name="toc 2" w:uiPriority="39"/>
+    <w:lsdException w:name="toc 3" w:uiPriority="39"/>
+    <w:lsdException w:name="toc 4" w:uiPriority="39"/>
+    <w:lsdException w:name="toc 5" w:uiPriority="39"/>
+    <w:lsdException w:name="toc 6" w:uiPriority="39"/>
+    <w:lsdException w:name="toc 7" w:uiPriority="39"/>
+    <w:lsdException w:name="toc 8" w:uiPriority="39"/>
+    <w:lsdException w:name="toc 9" w:uiPriority="39"/>
+    <w:lsdException w:name="caption" w:uiPriority="35" w:qFormat="1"/>
+    <w:lsdException w:name="Title" w:semiHidden="0" w:uiPriority="10" w:unhideWhenUsed="0" w:qFormat="1"/>
+    <w:lsdException w:name="Default Paragraph Font" w:uiPriority="1"/>
+    <w:lsdException w:name="Subtitle" w:semiHidden="0" w:uiPriority="11" w:unhideWhenUsed="0" w:qFormat="1"/>
+    <w:lsdException w:name="Strong" w:semiHidden="0" w:uiPriority="22" w:unhideWhenUsed="0" w:qFormat="1"/>
+    <w:lsdException w:name="Emphasis" w:semiHidden="0" w:uiPriority="20" w:unhideWhenUsed="0" w:qFormat="1"/>
+    <w:lsdException w:name="Table Grid" w:semiHidden="0" w:uiPriority="59" w:unhideWhenUsed="0"/>
+    <w:lsdException w:name="Note Level 1" w:semiHidden="0" w:unhideWhenUsed="0"/>
+    <w:lsdException w:name="Note Level 2" w:semiHidden="0" w:unhideWhenUsed="0"/>
+    <w:lsdException w:name="Note Level 3" w:semiHidden="0" w:unhideWhenUsed="0"/>
+    <w:lsdException w:name="Note Level 4" w:semiHidden="0" w:unhideWhenUsed="0"/>
+    <w:lsdException w:name="Note Level 5" w:semiHidden="0" w:unhideWhenUsed="0"/>
+    <w:lsdException w:name="Note Level 6" w:semiHidden="0" w:unhideWhenUsed="0"/>
+    <w:lsdException w:name="Note Level 7" w:semiHidden="0" w:unhideWhenUsed="0"/>
+    <w:lsdException w:name="Note Level 8" w:semiHidden="0" w:unhideWhenUsed="0"/>
+    <w:lsdException w:name="Note Level 9" w:semiHidden="0" w:unhideWhenUsed="0"/>
+    <w:lsdException w:name="Placeholder Text" w:unhideWhenUsed="0"/>
+    <w:lsdException w:name="No Spacing" w:semiHidden="0" w:uiPriority="1" w:unhideWhenUsed="0" w:qFormat="1"/>
+    <w:lsdException w:name="Light Shading" w:semiHidden="0" w:uiPriority="60" w:unhideWhenUsed="0"/>
+    <w:lsdException w:name="Light List" w:semiHidden="0" w:uiPriority="61" w:unhideWhenUsed="0"/>
+    <w:lsdException w:name="Light Grid" w:semiHidden="0" w:uiPriority="62" w:unhideWhenUsed="0"/>
+    <w:lsdException w:name="Medium Shading 1" w:semiHidden="0" w:uiPriority="63" w:unhideWhenUsed="0"/>
+    <w:lsdException w:name="Medium Shading 2" w:semiHidden="0" w:uiPriority="64" w:unhideWhenUsed="0"/>
+    <w:lsdException w:name="Medium List 1" w:semiHidden="0" w:uiPriority="65" w:unhideWhenUsed="0"/>
+    <w:lsdException w:name="Medium List 2" w:semiHidden="0" w:uiPriority="66" w:unhideWhenUsed="0"/>
+    <w:lsdException w:name="Medium Grid 1" w:semiHidden="0" w:uiPriority="67" w:unhideWhenUsed="0"/>
+    <w:lsdException w:name="Medium Grid 2" w:semiHidden="0" w:uiPriority="68" w:unhideWhenUsed="0"/>
+    <w:lsdException w:name="Medium Grid 3" w:semiHidden="0" w:uiPriority="69" w:unhideWhenUsed="0"/>
+    <w:lsdException w:name="Dark List" w:semiHidden="0" w:uiPriority="70" w:unhideWhenUsed="0"/>
+    <w:lsdException w:name="Colorful Shading" w:semiHidden="0" w:uiPriority="71" w:unhideWhenUsed="0"/>
+    <w:lsdException w:name="Colorful List" w:semiHidden="0" w:uiPriority="72" w:unhideWhenUsed="0"/>
+    <w:lsdException w:name="Colorful Grid" w:semiHidden="0" w:uiPriority="73" w:unhideWhenUsed="0"/>
+    <w:lsdException w:name="Light Shading Accent 1" w:semiHidden="0" w:uiPriority="60" w:unhideWhenUsed="0"/>
+    <w:lsdException w:name="Light List Accent 1" w:semiHidden="0" w:uiPriority="61" w:unhideWhenUsed="0"/>
+    <w:lsdException w:name="Light Grid Accent 1" w:semiHidden="0" w:uiPriority="62" w:unhideWhenUsed="0"/>
+    <w:lsdException w:name="Medium Shading 1 Accent 1" w:semiHidden="0" w:uiPriority="63" w:unhideWhenUsed="0"/>
+    <w:lsdException w:name="Medium Shading 2 Accent 1" w:semiHidden="0" w:uiPriority="64" w:unhideWhenUsed="0"/>
+    <w:lsdException w:name="Medium List 1 Accent 1" w:semiHidden="0" w:uiPriority="65" w:unhideWhenUsed="0"/>
+    <w:lsdException w:name="Revision" w:unhideWhenUsed="0"/>
+    <w:lsdException w:name="List Paragraph" w:semiHidden="0" w:uiPriority="34" w:unhideWhenUsed="0" w:qFormat="1"/>
+    <w:lsdException w:name="Quote" w:semiHidden="0" w:uiPriority="29" w:unhideWhenUsed="0" w:qFormat="1"/>
+    <w:lsdException w:name="Intense Quote" w:semiHidden="0" w:uiPriority="30" w:unhideWhenUsed="0" w:qFormat="1"/>
+    <w:lsdException w:name="Medium List 2 Accent 1" w:semiHidden="0" w:uiPriority="66" w:unhideWhenUsed="0"/>
+    <w:lsdException w:name="Medium Grid 1 Accent 1" w:semiHidden="0" w:uiPriority="67" w:unhideWhenUsed="0"/>
+    <w:lsdException w:name="Medium Grid 2 Accent 1" w:semiHidden="0" w:uiPriority="68" w:unhideWhenUsed="0"/>
+    <w:lsdException w:name="Medium Grid 3 Accent 1" w:semiHidden="0" w:uiPriority="69" w:unhideWhenUsed="0"/>
+    <w:lsdException w:name="Dark List Accent 1" w:semiHidden="0" w:uiPriority="70" w:unhideWhenUsed="0"/>
+    <w:lsdException w:name="Colorful Shading Accent 1" w:semiHidden="0" w:uiPriority="71" w:unhideWhenUsed="0"/>
+    <w:lsdException w:name="Colorful List Accent 1" w:semiHidden="0" w:uiPriority="72" w:unhideWhenUsed="0"/>
+    <w:lsdException w:name="Colorful Grid Accent 1" w:semiHidden="0" w:uiPriority="73" w:unhideWhenUsed="0"/>
+    <w:lsdException w:name="Light Shading Accent 2" w:semiHidden="0" w:uiPriority="60" w:unhideWhenUsed="0"/>
+    <w:lsdException w:name="Light List Accent 2" w:semiHidden="0" w:uiPriority="61" w:unhideWhenUsed="0"/>
+    <w:lsdException w:name="Light Grid Accent 2" w:semiHidden="0" w:uiPriority="62" w:unhideWhenUsed="0"/>
+    <w:lsdException w:name="Medium Shading 1 Accent 2" w:semiHidden="0" w:uiPriority="63" w:unhideWhenUsed="0"/>
+    <w:lsdException w:name="Medium Shading 2 Accent 2" w:semiHidden="0" w:uiPriority="64" w:unhideWhenUsed="0"/>
+    <w:lsdException w:name="Medium List 1 Accent 2" w:semiHidden="0" w:uiPriority="65" w:unhideWhenUsed="0"/>
+    <w:lsdException w:name="Medium List 2 Accent 2" w:semiHidden="0" w:uiPriority="66" w:unhideWhenUsed="0"/>
+    <w:lsdException w:name="Medium Grid 1 Accent 2" w:semiHidden="0" w:uiPriority="67" w:unhideWhenUsed="0"/>
+    <w:lsdException w:name="Medium Grid 2 Accent 2" w:semiHidden="0" w:uiPriority="68" w:unhideWhenUsed="0"/>
+    <w:lsdException w:name="Medium Grid 3 Accent 2" w:semiHidden="0" w:uiPriority="69" w:unhideWhenUsed="0"/>
+    <w:lsdException w:name="Dark List Accent 2" w:semiHidden="0" w:uiPriority="70" w:unhideWhenUsed="0"/>
+    <w:lsdException w:name="Colorful Shading Accent 2" w:semiHidden="0" w:uiPriority="71" w:unhideWhenUsed="0"/>
+    <w:lsdException w:name="Colorful List Accent 2" w:semiHidden="0" w:uiPriority="72" w:unhideWhenUsed="0"/>
+    <w:lsdException w:name="Colorful Grid Accent 2" w:semiHidden="0" w:uiPriority="73" w:unhideWhenUsed="0"/>
+    <w:lsdException w:name="Light Shading Accent 3" w:semiHidden="0" w:uiPriority="60" w:unhideWhenUsed="0"/>
+    <w:lsdException w:name="Light List Accent 3" w:semiHidden="0" w:uiPriority="61" w:unhideWhenUsed="0"/>
+    <w:lsdException w:name="Light Grid Accent 3" w:semiHidden="0" w:uiPriority="62" w:unhideWhenUsed="0"/>
+    <w:lsdException w:name="Medium Shading 1 Accent 3" w:semiHidden="0" w:uiPriority="63" w:unhideWhenUsed="0"/>
+    <w:lsdException w:name="Medium Shading 2 Accent 3" w:semiHidden="0" w:uiPriority="64" w:unhideWhenUsed="0"/>
+    <w:lsdException w:name="Medium List 1 Accent 3" w:semiHidden="0" w:uiPriority="65" w:unhideWhenUsed="0"/>
+    <w:lsdException w:name="Medium List 2 Accent 3" w:semiHidden="0" w:uiPriority="66" w:unhideWhenUsed="0"/>
+    <w:lsdException w:name="Medium Grid 1 Accent 3" w:semiHidden="0" w:uiPriority="67" w:unhideWhenUsed="0"/>
+    <w:lsdException w:name="Medium Grid 2 Accent 3" w:semiHidden="0" w:uiPriority="68" w:unhideWhenUsed="0"/>
+    <w:lsdException w:name="Medium Grid 3 Accent 3" w:semiHidden="0" w:uiPriority="69" w:unhideWhenUsed="0"/>
+    <w:lsdException w:name="Dark List Accent 3" w:semiHidden="0" w:uiPriority="70" w:unhideWhenUsed="0"/>
+    <w:lsdException w:name="Colorful Shading Accent 3" w:semiHidden="0" w:uiPriority="71" w:unhideWhenUsed="0"/>
+    <w:lsdException w:name="Colorful List Accent 3" w:semiHidden="0" w:uiPriority="72" w:unhideWhenUsed="0"/>
+    <w:lsdException w:name="Colorful Grid Accent 3" w:semiHidden="0" w:uiPriority="73" w:unhideWhenUsed="0"/>
+    <w:lsdException w:name="Light Shading Accent 4" w:semiHidden="0" w:uiPriority="60" w:unhideWhenUsed="0"/>
+    <w:lsdException w:name="Light List Accent 4" w:semiHidden="0" w:uiPriority="61" w:unhideWhenUsed="0"/>
+    <w:lsdException w:name="Light Grid Accent 4" w:semiHidden="0" w:uiPriority="62" w:unhideWhenUsed="0"/>
+    <w:lsdException w:name="Medium Shading 1 Accent 4" w:semiHidden="0" w:uiPriority="63" w:unhideWhenUsed="0"/>
+    <w:lsdException w:name="Medium Shading 2 Accent 4" w:semiHidden="0" w:uiPriority="64" w:unhideWhenUsed="0"/>
+    <w:lsdException w:name="Medium List 1 Accent 4" w:semiHidden="0" w:uiPriority="65" w:unhideWhenUsed="0"/>
+    <w:lsdException w:name="Medium List 2 Accent 4" w:semiHidden="0" w:uiPriority="66" w:unhideWhenUsed="0"/>
+    <w:lsdException w:name="Medium Grid 1 Accent 4" w:semiHidden="0" w:uiPriority="67" w:unhideWhenUsed="0"/>
+    <w:lsdException w:name="Medium Grid 2 Accent 4" w:semiHidden="0" w:uiPriority="68" w:unhideWhenUsed="0"/>
+    <w:lsdException w:name="Medium Grid 3 Accent 4" w:semiHidden="0" w:uiPriority="69" w:unhideWhenUsed="0"/>
+    <w:lsdException w:name="Dark List Accent 4" w:semiHidden="0" w:uiPriority="70" w:unhideWhenUsed="0"/>
+    <w:lsdException w:name="Colorful Shading Accent 4" w:semiHidden="0" w:uiPriority="71" w:unhideWhenUsed="0"/>
+    <w:lsdException w:name="Colorful List Accent 4" w:semiHidden="0" w:uiPriority="72" w:unhideWhenUsed="0"/>
+    <w:lsdException w:name="Colorful Grid Accent 4" w:semiHidden="0" w:uiPriority="73" w:unhideWhenUsed="0"/>
+    <w:lsdException w:name="Light Shading Accent 5" w:semiHidden="0" w:uiPriority="60" w:unhideWhenUsed="0"/>
+    <w:lsdException w:name="Light List Accent 5" w:semiHidden="0" w:uiPriority="61" w:unhideWhenUsed="0"/>
+    <w:lsdException w:name="Light Grid Accent 5" w:semiHidden="0" w:uiPriority="62" w:unhideWhenUsed="0"/>
+    <w:lsdException w:name="Medium Shading 1 Accent 5" w:semiHidden="0" w:uiPriority="63" w:unhideWhenUsed="0"/>
+    <w:lsdException w:name="Medium Shading 2 Accent 5" w:semiHidden="0" w:uiPriority="64" w:unhideWhenUsed="0"/>
+    <w:lsdException w:name="Medium List 1 Accent 5" w:semiHidden="0" w:uiPriority="65" w:unhideWhenUsed="0"/>
+    <w:lsdException w:name="Medium List 2 Accent 5" w:semiHidden="0" w:uiPriority="66" w:unhideWhenUsed="0"/>
+    <w:lsdException w:name="Medium Grid 1 Accent 5" w:semiHidden="0" w:uiPriority="67" w:unhideWhenUsed="0"/>
+    <w:lsdException w:name="Medium Grid 2 Accent 5" w:semiHidden="0" w:uiPriority="68" w:unhideWhenUsed="0"/>
+    <w:lsdException w:name="Medium Grid 3 Accent 5" w:semiHidden="0" w:uiPriority="69" w:unhideWhenUsed="0"/>
+    <w:lsdException w:name="Dark List Accent 5" w:semiHidden="0" w:uiPriority="70" w:unhideWhenUsed="0"/>
+    <w:lsdException w:name="Colorful Shading Accent 5" w:semiHidden="0" w:uiPriority="71" w:unhideWhenUsed="0"/>
+    <w:lsdException w:name="Colorful List Accent 5" w:semiHidden="0" w:uiPriority="72" w:unhideWhenUsed="0"/>
+    <w:lsdException w:name="Colorful Grid Accent 5" w:semiHidden="0" w:uiPriority="73" w:unhideWhenUsed="0"/>
+    <w:lsdException w:name="Light Shading Accent 6" w:semiHidden="0" w:uiPriority="60" w:unhideWhenUsed="0"/>
+    <w:lsdException w:name="Light List Accent 6" w:semiHidden="0" w:uiPriority="61" w:unhideWhenUsed="0"/>
+    <w:lsdException w:name="Light Grid Accent 6" w:semiHidden="0" w:uiPriority="62" w:unhideWhenUsed="0"/>
+    <w:lsdException w:name="Medium Shading 1 Accent 6" w:semiHidden="0" w:uiPriority="63" w:unhideWhenUsed="0"/>
+    <w:lsdException w:name="Medium Shading 2 Accent 6" w:semiHidden="0" w:uiPriority="64" w:unhideWhenUsed="0"/>
+    <w:lsdException w:name="Medium List 1 Accent 6" w:semiHidden="0" w:uiPriority="65" w:unhideWhenUsed="0"/>
+    <w:lsdException w:name="Medium List 2 Accent 6" w:semiHidden="0" w:uiPriority="66" w:unhideWhenUsed="0"/>
+    <w:lsdException w:name="Medium Grid 1 Accent 6" w:semiHidden="0" w:uiPriority="67" w:unhideWhenUsed="0"/>
+    <w:lsdException w:name="Medium Grid 2 Accent 6" w:semiHidden="0" w:uiPriority="68" w:unhideWhenUsed="0"/>
+    <w:lsdException w:name="Medium Grid 3 Accent 6" w:semiHidden="0" w:uiPriority="69" w:unhideWhenUsed="0"/>
+    <w:lsdException w:name="Dark List Accent 6" w:semiHidden="0" w:uiPriority="70" w:unhideWhenUsed="0"/>
+    <w:lsdException w:name="Colorful Shading Accent 6" w:semiHidden="0" w:uiPriority="71" w:unhideWhenUsed="0"/>
+    <w:lsdException w:name="Colorful List Accent 6" w:semiHidden="0" w:uiPriority="72" w:unhideWhenUsed="0"/>
+    <w:lsdException w:name="Colorful Grid Accent 6" w:semiHidden="0" w:uiPriority="73" w:unhideWhenUsed="0"/>
+    <w:lsdException w:name="Subtle Emphasis" w:semiHidden="0" w:uiPriority="19" w:unhideWhenUsed="0" w:qFormat="1"/>
+    <w:lsdException w:name="Intense Emphasis" w:semiHidden="0" w:uiPriority="21" w:unhideWhenUsed="0" w:qFormat="1"/>
+    <w:lsdException w:name="Subtle Reference" w:semiHidden="0" w:uiPriority="31" w:unhideWhenUsed="0" w:qFormat="1"/>
+    <w:lsdException w:name="Intense Reference" w:semiHidden="0" w:uiPriority="32" w:unhideWhenUsed="0" w:qFormat="1"/>
+    <w:lsdException w:name="Book Title" w:semiHidden="0" w:uiPriority="33" w:unhideWhenUsed="0" w:qFormat="1"/>
+    <w:lsdException w:name="Bibliography" w:uiPriority="37"/>
+    <w:lsdException w:name="TOC Heading" w:uiPriority="39" w:qFormat="1"/>
   </w:latentStyles>
   <w:style w:type="paragraph" w:default="1" w:styleId="Normal">
     <w:name w:val="Normal"/>

</xml_diff>

<commit_message>
Fixed working style of te document, copyright of the user manual etc
</commit_message>
<xml_diff>
--- a/Code/UserManual.docx
+++ b/Code/UserManual.docx
@@ -769,10 +769,309 @@
     </w:p>
     <w:p>
       <w:pPr>
+        <w:pStyle w:val="Standard"/>
+        <w:spacing w:after="240"/>
+        <w:rPr>
+          <w:rFonts w:ascii="Times New Roman" w:hAnsi="Times New Roman" w:cs="Times New Roman"/>
+          <w:b/>
+          <w:bCs/>
+          <w:sz w:val="24"/>
+          <w:szCs w:val="24"/>
+        </w:rPr>
+      </w:pPr>
+    </w:p>
+    <w:p>
+      <w:pPr>
+        <w:pStyle w:val="Standard"/>
+        <w:spacing w:after="240"/>
+        <w:rPr>
+          <w:rFonts w:ascii="Times New Roman" w:hAnsi="Times New Roman" w:cs="Times New Roman"/>
+          <w:b/>
+          <w:bCs/>
+          <w:sz w:val="24"/>
+          <w:szCs w:val="24"/>
+        </w:rPr>
+      </w:pPr>
+    </w:p>
+    <w:p>
+      <w:pPr>
+        <w:pStyle w:val="Standard"/>
+        <w:spacing w:after="240"/>
+        <w:rPr>
+          <w:rFonts w:ascii="Times New Roman" w:hAnsi="Times New Roman" w:cs="Times New Roman"/>
+          <w:b/>
+          <w:bCs/>
+          <w:sz w:val="24"/>
+          <w:szCs w:val="24"/>
+        </w:rPr>
+      </w:pPr>
+    </w:p>
+    <w:p>
+      <w:pPr>
+        <w:pStyle w:val="Standard"/>
+        <w:spacing w:after="240"/>
+        <w:rPr>
+          <w:rFonts w:ascii="Times New Roman" w:hAnsi="Times New Roman" w:cs="Times New Roman"/>
+          <w:b/>
+          <w:bCs/>
+          <w:sz w:val="24"/>
+          <w:szCs w:val="24"/>
+        </w:rPr>
+      </w:pPr>
+    </w:p>
+    <w:p>
+      <w:pPr>
+        <w:pStyle w:val="Standard"/>
+        <w:spacing w:after="240"/>
+        <w:rPr>
+          <w:rFonts w:ascii="Times New Roman" w:hAnsi="Times New Roman" w:cs="Times New Roman"/>
+          <w:b/>
+          <w:bCs/>
+          <w:sz w:val="24"/>
+          <w:szCs w:val="24"/>
+        </w:rPr>
+      </w:pPr>
+    </w:p>
+    <w:p>
+      <w:pPr>
+        <w:pStyle w:val="Standard"/>
+        <w:spacing w:after="240"/>
+        <w:rPr>
+          <w:rFonts w:ascii="Times New Roman" w:hAnsi="Times New Roman" w:cs="Times New Roman"/>
+          <w:b/>
+          <w:bCs/>
+          <w:sz w:val="24"/>
+          <w:szCs w:val="24"/>
+        </w:rPr>
+      </w:pPr>
+    </w:p>
+    <w:p>
+      <w:pPr>
+        <w:pStyle w:val="Standard"/>
+        <w:spacing w:after="240"/>
+        <w:rPr>
+          <w:rFonts w:ascii="Times New Roman" w:hAnsi="Times New Roman" w:cs="Times New Roman"/>
+          <w:b/>
+          <w:bCs/>
+          <w:sz w:val="24"/>
+          <w:szCs w:val="24"/>
+        </w:rPr>
+      </w:pPr>
+    </w:p>
+    <w:p>
+      <w:pPr>
+        <w:pStyle w:val="Standard"/>
+        <w:spacing w:after="240"/>
+        <w:rPr>
+          <w:rFonts w:ascii="Times New Roman" w:hAnsi="Times New Roman" w:cs="Times New Roman"/>
+          <w:b/>
+          <w:bCs/>
+          <w:sz w:val="24"/>
+          <w:szCs w:val="24"/>
+        </w:rPr>
+      </w:pPr>
+    </w:p>
+    <w:p>
+      <w:pPr>
+        <w:pStyle w:val="Standard"/>
+        <w:spacing w:after="240"/>
+        <w:rPr>
+          <w:rFonts w:ascii="Times New Roman" w:hAnsi="Times New Roman" w:cs="Times New Roman"/>
+          <w:b/>
+          <w:bCs/>
+          <w:sz w:val="24"/>
+          <w:szCs w:val="24"/>
+        </w:rPr>
+      </w:pPr>
+    </w:p>
+    <w:p>
+      <w:pPr>
+        <w:pStyle w:val="Standard"/>
+        <w:spacing w:after="240"/>
+        <w:rPr>
+          <w:rFonts w:ascii="Times New Roman" w:hAnsi="Times New Roman" w:cs="Times New Roman"/>
+          <w:b/>
+          <w:bCs/>
+          <w:sz w:val="24"/>
+          <w:szCs w:val="24"/>
+        </w:rPr>
+      </w:pPr>
+    </w:p>
+    <w:p>
+      <w:pPr>
+        <w:pStyle w:val="Standard"/>
+        <w:spacing w:after="240"/>
+        <w:rPr>
+          <w:rFonts w:ascii="Times New Roman" w:hAnsi="Times New Roman" w:cs="Times New Roman"/>
+          <w:b/>
+          <w:bCs/>
+          <w:sz w:val="24"/>
+          <w:szCs w:val="24"/>
+        </w:rPr>
+      </w:pPr>
+    </w:p>
+    <w:p>
+      <w:pPr>
+        <w:pStyle w:val="Standard"/>
+        <w:spacing w:after="240"/>
+        <w:rPr>
+          <w:rFonts w:ascii="Times New Roman" w:hAnsi="Times New Roman" w:cs="Times New Roman"/>
+          <w:b/>
+          <w:bCs/>
+          <w:sz w:val="24"/>
+          <w:szCs w:val="24"/>
+        </w:rPr>
+      </w:pPr>
+    </w:p>
+    <w:p>
+      <w:pPr>
+        <w:pStyle w:val="Standard"/>
+        <w:spacing w:after="240"/>
+        <w:rPr>
+          <w:rFonts w:ascii="Times New Roman" w:hAnsi="Times New Roman" w:cs="Times New Roman"/>
+          <w:b/>
+          <w:bCs/>
+          <w:sz w:val="24"/>
+          <w:szCs w:val="24"/>
+        </w:rPr>
+      </w:pPr>
+    </w:p>
+    <w:p>
+      <w:pPr>
+        <w:pStyle w:val="Standard"/>
+        <w:spacing w:after="240"/>
+        <w:rPr>
+          <w:rFonts w:ascii="Times New Roman" w:hAnsi="Times New Roman" w:cs="Times New Roman"/>
+          <w:b/>
+          <w:bCs/>
+          <w:sz w:val="24"/>
+          <w:szCs w:val="24"/>
+        </w:rPr>
+      </w:pPr>
+    </w:p>
+    <w:p>
+      <w:pPr>
+        <w:pStyle w:val="Standard"/>
+        <w:spacing w:after="240"/>
+        <w:rPr>
+          <w:rFonts w:ascii="Times New Roman" w:hAnsi="Times New Roman" w:cs="Times New Roman"/>
+          <w:b/>
+          <w:bCs/>
+          <w:sz w:val="24"/>
+          <w:szCs w:val="24"/>
+        </w:rPr>
+      </w:pPr>
+    </w:p>
+    <w:p>
+      <w:pPr>
+        <w:pStyle w:val="Standard"/>
+        <w:spacing w:after="240"/>
+        <w:rPr>
+          <w:rFonts w:ascii="Times New Roman" w:hAnsi="Times New Roman" w:cs="Times New Roman"/>
+          <w:b/>
+          <w:bCs/>
+          <w:sz w:val="24"/>
+          <w:szCs w:val="24"/>
+        </w:rPr>
+      </w:pPr>
+    </w:p>
+    <w:p>
+      <w:pPr>
+        <w:pStyle w:val="Standard"/>
+        <w:spacing w:after="240"/>
+        <w:rPr>
+          <w:rFonts w:ascii="Times New Roman" w:hAnsi="Times New Roman" w:cs="Times New Roman"/>
+          <w:b/>
+          <w:bCs/>
+          <w:sz w:val="24"/>
+          <w:szCs w:val="24"/>
+        </w:rPr>
+      </w:pPr>
+    </w:p>
+    <w:p>
+      <w:pPr>
+        <w:pStyle w:val="Standard"/>
+        <w:spacing w:after="240"/>
+        <w:rPr>
+          <w:rFonts w:ascii="Times New Roman" w:hAnsi="Times New Roman" w:cs="Times New Roman"/>
+          <w:b/>
+          <w:bCs/>
+          <w:sz w:val="24"/>
+          <w:szCs w:val="24"/>
+        </w:rPr>
+      </w:pPr>
+    </w:p>
+    <w:p>
+      <w:pPr>
+        <w:pStyle w:val="Standard"/>
+        <w:spacing w:after="240"/>
+        <w:rPr>
+          <w:rFonts w:ascii="Times New Roman" w:hAnsi="Times New Roman" w:cs="Times New Roman"/>
+          <w:b/>
+          <w:bCs/>
+          <w:sz w:val="24"/>
+          <w:szCs w:val="24"/>
+        </w:rPr>
+      </w:pPr>
+    </w:p>
+    <w:p>
+      <w:pPr>
+        <w:pStyle w:val="Standard"/>
+        <w:spacing w:after="240"/>
+        <w:rPr>
+          <w:rFonts w:ascii="Times New Roman" w:hAnsi="Times New Roman" w:cs="Times New Roman"/>
+          <w:b/>
+          <w:bCs/>
+          <w:sz w:val="24"/>
+          <w:szCs w:val="24"/>
+        </w:rPr>
+      </w:pPr>
+    </w:p>
+    <w:p>
+      <w:pPr>
+        <w:pStyle w:val="Standard"/>
+        <w:spacing w:after="240"/>
+        <w:rPr>
+          <w:rFonts w:ascii="Times New Roman" w:hAnsi="Times New Roman" w:cs="Times New Roman"/>
+          <w:b/>
+          <w:bCs/>
+          <w:sz w:val="24"/>
+          <w:szCs w:val="24"/>
+        </w:rPr>
+      </w:pPr>
+      <w:bookmarkStart w:id="0" w:name="_GoBack"/>
+      <w:bookmarkEnd w:id="0"/>
+    </w:p>
+    <w:p>
+      <w:pPr>
+        <w:spacing w:after="240"/>
+      </w:pPr>
+      <w:r>
+        <w:rPr>
+          <w:rFonts w:ascii="Times New Roman" w:eastAsia="Times New Roman" w:hAnsi="Times New Roman" w:cs="Times New Roman"/>
+          <w:color w:val="808080"/>
+        </w:rPr>
+        <w:t>Copyright © Florida International University 2015. All Rights Reserved. No part of the Collaborative Platform Project or documentation may be reproduced or modified without the express consent of Florida International University. Redistribution or commercial use is strictly prohibited.</w:t>
+      </w:r>
+    </w:p>
+    <w:p>
+      <w:pPr>
+        <w:pStyle w:val="Standard"/>
+        <w:spacing w:after="240"/>
+        <w:rPr>
+          <w:rFonts w:ascii="Times New Roman" w:hAnsi="Times New Roman" w:cs="Times New Roman"/>
+          <w:b/>
+          <w:bCs/>
+          <w:sz w:val="24"/>
+          <w:szCs w:val="24"/>
+        </w:rPr>
+      </w:pPr>
+    </w:p>
+    <w:p>
+      <w:pPr>
         <w:pStyle w:val="Heading1"/>
       </w:pPr>
       <w:r>
-        <w:lastRenderedPageBreak/>
         <w:t>Getting Started</w:t>
       </w:r>
     </w:p>
@@ -3723,8 +4022,6 @@
           <w:b/>
         </w:rPr>
       </w:pPr>
-      <w:bookmarkStart w:id="0" w:name="_GoBack"/>
-      <w:bookmarkEnd w:id="0"/>
       <w:r>
         <w:rPr>
           <w:b/>

</xml_diff>

<commit_message>
updating to version 6.0
</commit_message>
<xml_diff>
--- a/Code/UserManual.docx
+++ b/Code/UserManual.docx
@@ -1,6 +1,6 @@
 
 <file path=word/document.xml><?xml version="1.0" encoding="utf-8"?>
-<w:document xmlns:wpc="http://schemas.microsoft.com/office/word/2010/wordprocessingCanvas" xmlns:mc="http://schemas.openxmlformats.org/markup-compatibility/2006" xmlns:o="urn:schemas-microsoft-com:office:office" xmlns:r="http://schemas.openxmlformats.org/officeDocument/2006/relationships" xmlns:m="http://schemas.openxmlformats.org/officeDocument/2006/math" xmlns:v="urn:schemas-microsoft-com:vml" xmlns:wp14="http://schemas.microsoft.com/office/word/2010/wordprocessingDrawing" xmlns:wp="http://schemas.openxmlformats.org/drawingml/2006/wordprocessingDrawing" xmlns:w10="urn:schemas-microsoft-com:office:word" xmlns:w="http://schemas.openxmlformats.org/wordprocessingml/2006/main" xmlns:w14="http://schemas.microsoft.com/office/word/2010/wordml" xmlns:w15="http://schemas.microsoft.com/office/word/2012/wordml" xmlns:wpg="http://schemas.microsoft.com/office/word/2010/wordprocessingGroup" xmlns:wpi="http://schemas.microsoft.com/office/word/2010/wordprocessingInk" xmlns:wne="http://schemas.microsoft.com/office/word/2006/wordml" xmlns:wps="http://schemas.microsoft.com/office/word/2010/wordprocessingShape" mc:Ignorable="w14 w15 wp14">
+<w:document xmlns:wpc="http://schemas.microsoft.com/office/word/2010/wordprocessingCanvas" xmlns:mo="http://schemas.microsoft.com/office/mac/office/2008/main" xmlns:mc="http://schemas.openxmlformats.org/markup-compatibility/2006" xmlns:mv="urn:schemas-microsoft-com:mac:vml" xmlns:o="urn:schemas-microsoft-com:office:office" xmlns:r="http://schemas.openxmlformats.org/officeDocument/2006/relationships" xmlns:m="http://schemas.openxmlformats.org/officeDocument/2006/math" xmlns:v="urn:schemas-microsoft-com:vml" xmlns:wp14="http://schemas.microsoft.com/office/word/2010/wordprocessingDrawing" xmlns:wp="http://schemas.openxmlformats.org/drawingml/2006/wordprocessingDrawing" xmlns:w10="urn:schemas-microsoft-com:office:word" xmlns:w="http://schemas.openxmlformats.org/wordprocessingml/2006/main" xmlns:w14="http://schemas.microsoft.com/office/word/2010/wordml" xmlns:wpg="http://schemas.microsoft.com/office/word/2010/wordprocessingGroup" xmlns:wpi="http://schemas.microsoft.com/office/word/2010/wordprocessingInk" xmlns:wne="http://schemas.microsoft.com/office/word/2006/wordml" xmlns:wps="http://schemas.microsoft.com/office/word/2010/wordprocessingShape" mc:Ignorable="w14 wp14">
   <w:body>
     <w:p>
       <w:pPr>
@@ -57,7 +57,7 @@
           <w:sz w:val="24"/>
           <w:szCs w:val="24"/>
         </w:rPr>
-        <w:t>: Version 5</w:t>
+        <w:t>: Version 6</w:t>
       </w:r>
     </w:p>
     <w:p>
@@ -154,7 +154,60 @@
           <w:sz w:val="24"/>
           <w:szCs w:val="24"/>
         </w:rPr>
-        <w:t>May</w:t>
+        <w:t>July 29</w:t>
+      </w:r>
+      <w:r>
+        <w:rPr>
+          <w:rFonts w:ascii="Times New Roman" w:hAnsi="Times New Roman" w:cs="Times New Roman"/>
+          <w:sz w:val="24"/>
+          <w:szCs w:val="24"/>
+        </w:rPr>
+        <w:t xml:space="preserve">, </w:t>
+      </w:r>
+      <w:r>
+        <w:rPr>
+          <w:rFonts w:ascii="Times New Roman" w:hAnsi="Times New Roman" w:cs="Times New Roman"/>
+          <w:sz w:val="24"/>
+          <w:szCs w:val="24"/>
+        </w:rPr>
+        <w:t>2015</w:t>
+      </w:r>
+    </w:p>
+    <w:p>
+      <w:pPr>
+        <w:rPr>
+          <w:rFonts w:ascii="Times New Roman" w:hAnsi="Times New Roman" w:cs="Times New Roman"/>
+          <w:sz w:val="24"/>
+          <w:szCs w:val="24"/>
+        </w:rPr>
+      </w:pPr>
+    </w:p>
+    <w:p>
+      <w:pPr>
+        <w:rPr>
+          <w:rFonts w:ascii="Times New Roman" w:hAnsi="Times New Roman" w:cs="Times New Roman"/>
+          <w:sz w:val="24"/>
+          <w:szCs w:val="24"/>
+        </w:rPr>
+      </w:pPr>
+    </w:p>
+    <w:p>
+      <w:pPr>
+        <w:spacing w:after="0"/>
+        <w:rPr>
+          <w:rFonts w:ascii="Times New Roman" w:hAnsi="Times New Roman" w:cs="Times New Roman"/>
+          <w:sz w:val="24"/>
+          <w:szCs w:val="24"/>
+        </w:rPr>
+      </w:pPr>
+      <w:r>
+        <w:rPr>
+          <w:rFonts w:ascii="Times New Roman" w:hAnsi="Times New Roman" w:cs="Times New Roman"/>
+          <w:b/>
+          <w:sz w:val="24"/>
+          <w:szCs w:val="24"/>
+        </w:rPr>
+        <w:t>Members:</w:t>
       </w:r>
       <w:r>
         <w:rPr>
@@ -170,42 +223,73 @@
           <w:sz w:val="24"/>
           <w:szCs w:val="24"/>
         </w:rPr>
-        <w:t>1</w:t>
-      </w:r>
-      <w:r>
-        <w:rPr>
-          <w:rFonts w:ascii="Times New Roman" w:hAnsi="Times New Roman" w:cs="Times New Roman"/>
-          <w:sz w:val="24"/>
-          <w:szCs w:val="24"/>
-        </w:rPr>
-        <w:t xml:space="preserve">, </w:t>
-      </w:r>
-      <w:r>
-        <w:rPr>
-          <w:rFonts w:ascii="Times New Roman" w:hAnsi="Times New Roman" w:cs="Times New Roman"/>
-          <w:sz w:val="24"/>
-          <w:szCs w:val="24"/>
-        </w:rPr>
-        <w:t>2015</w:t>
-      </w:r>
-    </w:p>
-    <w:p>
-      <w:pPr>
-        <w:rPr>
-          <w:rFonts w:ascii="Times New Roman" w:hAnsi="Times New Roman" w:cs="Times New Roman"/>
-          <w:sz w:val="24"/>
-          <w:szCs w:val="24"/>
-        </w:rPr>
-      </w:pPr>
-    </w:p>
-    <w:p>
-      <w:pPr>
-        <w:rPr>
-          <w:rFonts w:ascii="Times New Roman" w:hAnsi="Times New Roman" w:cs="Times New Roman"/>
-          <w:sz w:val="24"/>
-          <w:szCs w:val="24"/>
-        </w:rPr>
-      </w:pPr>
+        <w:tab/>
+      </w:r>
+      <w:r>
+        <w:rPr>
+          <w:rFonts w:ascii="Times New Roman" w:hAnsi="Times New Roman" w:cs="Times New Roman"/>
+          <w:sz w:val="24"/>
+          <w:szCs w:val="24"/>
+        </w:rPr>
+        <w:tab/>
+      </w:r>
+      <w:r>
+        <w:rPr>
+          <w:rFonts w:ascii="Times New Roman" w:hAnsi="Times New Roman" w:cs="Times New Roman"/>
+          <w:sz w:val="24"/>
+          <w:szCs w:val="24"/>
+        </w:rPr>
+        <w:tab/>
+      </w:r>
+      <w:r>
+        <w:rPr>
+          <w:rFonts w:ascii="Times New Roman" w:hAnsi="Times New Roman" w:cs="Times New Roman"/>
+          <w:sz w:val="24"/>
+          <w:szCs w:val="24"/>
+        </w:rPr>
+        <w:tab/>
+      </w:r>
+      <w:r>
+        <w:rPr>
+          <w:rFonts w:ascii="Times New Roman" w:hAnsi="Times New Roman" w:cs="Times New Roman"/>
+          <w:sz w:val="24"/>
+          <w:szCs w:val="24"/>
+        </w:rPr>
+        <w:tab/>
+      </w:r>
+      <w:r>
+        <w:rPr>
+          <w:rFonts w:ascii="Times New Roman" w:hAnsi="Times New Roman" w:cs="Times New Roman"/>
+          <w:sz w:val="24"/>
+          <w:szCs w:val="24"/>
+        </w:rPr>
+        <w:tab/>
+      </w:r>
+      <w:r>
+        <w:rPr>
+          <w:rFonts w:ascii="Times New Roman" w:hAnsi="Times New Roman" w:cs="Times New Roman"/>
+          <w:sz w:val="24"/>
+          <w:szCs w:val="24"/>
+        </w:rPr>
+        <w:tab/>
+      </w:r>
+      <w:r>
+        <w:rPr>
+          <w:rFonts w:ascii="Times New Roman" w:hAnsi="Times New Roman" w:cs="Times New Roman"/>
+          <w:sz w:val="24"/>
+          <w:szCs w:val="24"/>
+        </w:rPr>
+        <w:tab/>
+      </w:r>
+      <w:r>
+        <w:rPr>
+          <w:rFonts w:ascii="Times New Roman" w:hAnsi="Times New Roman" w:cs="Times New Roman"/>
+          <w:b/>
+          <w:sz w:val="24"/>
+          <w:szCs w:val="24"/>
+        </w:rPr>
+        <w:t>Instructor:</w:t>
+      </w:r>
     </w:p>
     <w:p>
       <w:pPr>
@@ -219,12 +303,85 @@
       <w:r>
         <w:rPr>
           <w:rFonts w:ascii="Times New Roman" w:hAnsi="Times New Roman" w:cs="Times New Roman"/>
-          <w:b/>
-          <w:sz w:val="24"/>
-          <w:szCs w:val="24"/>
-        </w:rPr>
-        <w:t>Members:</w:t>
-      </w:r>
+          <w:sz w:val="24"/>
+          <w:szCs w:val="24"/>
+        </w:rPr>
+        <w:t>Mandiel Lastra</w:t>
+      </w:r>
+      <w:r>
+        <w:rPr>
+          <w:rFonts w:ascii="Times New Roman" w:hAnsi="Times New Roman" w:cs="Times New Roman"/>
+          <w:sz w:val="24"/>
+          <w:szCs w:val="24"/>
+        </w:rPr>
+        <w:tab/>
+      </w:r>
+      <w:r>
+        <w:rPr>
+          <w:rFonts w:ascii="Times New Roman" w:hAnsi="Times New Roman" w:cs="Times New Roman"/>
+          <w:sz w:val="24"/>
+          <w:szCs w:val="24"/>
+        </w:rPr>
+        <w:tab/>
+      </w:r>
+      <w:r>
+        <w:rPr>
+          <w:rFonts w:ascii="Times New Roman" w:hAnsi="Times New Roman" w:cs="Times New Roman"/>
+          <w:sz w:val="24"/>
+          <w:szCs w:val="24"/>
+        </w:rPr>
+        <w:t xml:space="preserve">        </w:t>
+      </w:r>
+      <w:r>
+        <w:rPr>
+          <w:rFonts w:ascii="Times New Roman" w:hAnsi="Times New Roman" w:cs="Times New Roman"/>
+          <w:sz w:val="24"/>
+          <w:szCs w:val="24"/>
+        </w:rPr>
+        <w:tab/>
+      </w:r>
+      <w:r>
+        <w:rPr>
+          <w:rFonts w:ascii="Times New Roman" w:hAnsi="Times New Roman" w:cs="Times New Roman"/>
+          <w:sz w:val="24"/>
+          <w:szCs w:val="24"/>
+        </w:rPr>
+        <w:tab/>
+      </w:r>
+      <w:r>
+        <w:rPr>
+          <w:rFonts w:ascii="Times New Roman" w:hAnsi="Times New Roman" w:cs="Times New Roman"/>
+          <w:sz w:val="24"/>
+          <w:szCs w:val="24"/>
+        </w:rPr>
+        <w:tab/>
+      </w:r>
+      <w:r>
+        <w:rPr>
+          <w:rFonts w:ascii="Times New Roman" w:hAnsi="Times New Roman" w:cs="Times New Roman"/>
+          <w:sz w:val="24"/>
+          <w:szCs w:val="24"/>
+        </w:rPr>
+        <w:tab/>
+      </w:r>
+      <w:r>
+        <w:rPr>
+          <w:rFonts w:ascii="Times New Roman" w:hAnsi="Times New Roman" w:cs="Times New Roman"/>
+          <w:sz w:val="24"/>
+          <w:szCs w:val="24"/>
+        </w:rPr>
+        <w:t xml:space="preserve">           </w:t>
+      </w:r>
+      <w:proofErr w:type="spellStart"/>
+      <w:r>
+        <w:rPr>
+          <w:rFonts w:ascii="Times New Roman" w:hAnsi="Times New Roman" w:cs="Times New Roman"/>
+          <w:sz w:val="24"/>
+          <w:szCs w:val="24"/>
+        </w:rPr>
+        <w:t>Masoud</w:t>
+      </w:r>
+      <w:proofErr w:type="spellEnd"/>
       <w:r>
         <w:rPr>
           <w:rFonts w:ascii="Times New Roman" w:hAnsi="Times New Roman" w:cs="Times New Roman"/>
@@ -233,79 +390,16 @@
         </w:rPr>
         <w:t xml:space="preserve"> </w:t>
       </w:r>
-      <w:r>
-        <w:rPr>
-          <w:rFonts w:ascii="Times New Roman" w:hAnsi="Times New Roman" w:cs="Times New Roman"/>
-          <w:sz w:val="24"/>
-          <w:szCs w:val="24"/>
-        </w:rPr>
-        <w:tab/>
-      </w:r>
-      <w:r>
-        <w:rPr>
-          <w:rFonts w:ascii="Times New Roman" w:hAnsi="Times New Roman" w:cs="Times New Roman"/>
-          <w:sz w:val="24"/>
-          <w:szCs w:val="24"/>
-        </w:rPr>
-        <w:tab/>
-      </w:r>
-      <w:r>
-        <w:rPr>
-          <w:rFonts w:ascii="Times New Roman" w:hAnsi="Times New Roman" w:cs="Times New Roman"/>
-          <w:sz w:val="24"/>
-          <w:szCs w:val="24"/>
-        </w:rPr>
-        <w:tab/>
-      </w:r>
-      <w:r>
-        <w:rPr>
-          <w:rFonts w:ascii="Times New Roman" w:hAnsi="Times New Roman" w:cs="Times New Roman"/>
-          <w:sz w:val="24"/>
-          <w:szCs w:val="24"/>
-        </w:rPr>
-        <w:tab/>
-      </w:r>
-      <w:r>
-        <w:rPr>
-          <w:rFonts w:ascii="Times New Roman" w:hAnsi="Times New Roman" w:cs="Times New Roman"/>
-          <w:sz w:val="24"/>
-          <w:szCs w:val="24"/>
-        </w:rPr>
-        <w:tab/>
-      </w:r>
-      <w:r>
-        <w:rPr>
-          <w:rFonts w:ascii="Times New Roman" w:hAnsi="Times New Roman" w:cs="Times New Roman"/>
-          <w:sz w:val="24"/>
-          <w:szCs w:val="24"/>
-        </w:rPr>
-        <w:tab/>
-      </w:r>
-      <w:r>
-        <w:rPr>
-          <w:rFonts w:ascii="Times New Roman" w:hAnsi="Times New Roman" w:cs="Times New Roman"/>
-          <w:sz w:val="24"/>
-          <w:szCs w:val="24"/>
-        </w:rPr>
-        <w:tab/>
-      </w:r>
-      <w:r>
-        <w:rPr>
-          <w:rFonts w:ascii="Times New Roman" w:hAnsi="Times New Roman" w:cs="Times New Roman"/>
-          <w:sz w:val="24"/>
-          <w:szCs w:val="24"/>
-        </w:rPr>
-        <w:tab/>
-      </w:r>
-      <w:r>
-        <w:rPr>
-          <w:rFonts w:ascii="Times New Roman" w:hAnsi="Times New Roman" w:cs="Times New Roman"/>
-          <w:b/>
-          <w:sz w:val="24"/>
-          <w:szCs w:val="24"/>
-        </w:rPr>
-        <w:t>Instructor:</w:t>
-      </w:r>
+      <w:proofErr w:type="spellStart"/>
+      <w:r>
+        <w:rPr>
+          <w:rFonts w:ascii="Times New Roman" w:hAnsi="Times New Roman" w:cs="Times New Roman"/>
+          <w:sz w:val="24"/>
+          <w:szCs w:val="24"/>
+        </w:rPr>
+        <w:t>Sadjadi</w:t>
+      </w:r>
+      <w:proofErr w:type="spellEnd"/>
     </w:p>
     <w:p>
       <w:pPr>
@@ -322,102 +416,10 @@
           <w:sz w:val="24"/>
           <w:szCs w:val="24"/>
         </w:rPr>
-        <w:t xml:space="preserve">Adrian Alfonso Cardenas        </w:t>
-      </w:r>
-      <w:r>
-        <w:rPr>
-          <w:rFonts w:ascii="Times New Roman" w:hAnsi="Times New Roman" w:cs="Times New Roman"/>
-          <w:sz w:val="24"/>
-          <w:szCs w:val="24"/>
-        </w:rPr>
-        <w:tab/>
-      </w:r>
-      <w:r>
-        <w:rPr>
-          <w:rFonts w:ascii="Times New Roman" w:hAnsi="Times New Roman" w:cs="Times New Roman"/>
-          <w:sz w:val="24"/>
-          <w:szCs w:val="24"/>
-        </w:rPr>
-        <w:tab/>
-      </w:r>
-      <w:r>
-        <w:rPr>
-          <w:rFonts w:ascii="Times New Roman" w:hAnsi="Times New Roman" w:cs="Times New Roman"/>
-          <w:sz w:val="24"/>
-          <w:szCs w:val="24"/>
-        </w:rPr>
-        <w:tab/>
-      </w:r>
-      <w:r>
-        <w:rPr>
-          <w:rFonts w:ascii="Times New Roman" w:hAnsi="Times New Roman" w:cs="Times New Roman"/>
-          <w:sz w:val="24"/>
-          <w:szCs w:val="24"/>
-        </w:rPr>
-        <w:tab/>
-      </w:r>
-      <w:r>
-        <w:rPr>
-          <w:rFonts w:ascii="Times New Roman" w:hAnsi="Times New Roman" w:cs="Times New Roman"/>
-          <w:sz w:val="24"/>
-          <w:szCs w:val="24"/>
-        </w:rPr>
-        <w:t xml:space="preserve">           </w:t>
-      </w:r>
-      <w:proofErr w:type="spellStart"/>
-      <w:r>
-        <w:rPr>
-          <w:rFonts w:ascii="Times New Roman" w:hAnsi="Times New Roman" w:cs="Times New Roman"/>
-          <w:sz w:val="24"/>
-          <w:szCs w:val="24"/>
-        </w:rPr>
-        <w:t>Masoud</w:t>
-      </w:r>
-      <w:proofErr w:type="spellEnd"/>
-      <w:r>
-        <w:rPr>
-          <w:rFonts w:ascii="Times New Roman" w:hAnsi="Times New Roman" w:cs="Times New Roman"/>
-          <w:sz w:val="24"/>
-          <w:szCs w:val="24"/>
-        </w:rPr>
-        <w:t xml:space="preserve"> </w:t>
-      </w:r>
-      <w:proofErr w:type="spellStart"/>
-      <w:r>
-        <w:rPr>
-          <w:rFonts w:ascii="Times New Roman" w:hAnsi="Times New Roman" w:cs="Times New Roman"/>
-          <w:sz w:val="24"/>
-          <w:szCs w:val="24"/>
-        </w:rPr>
-        <w:t>Sadjadi</w:t>
-      </w:r>
-      <w:proofErr w:type="spellEnd"/>
-    </w:p>
-    <w:p>
-      <w:pPr>
-        <w:spacing w:after="0"/>
-        <w:rPr>
-          <w:rFonts w:ascii="Times New Roman" w:hAnsi="Times New Roman" w:cs="Times New Roman"/>
-          <w:sz w:val="24"/>
-          <w:szCs w:val="24"/>
-        </w:rPr>
-      </w:pPr>
-      <w:r>
-        <w:rPr>
-          <w:rFonts w:ascii="Times New Roman" w:hAnsi="Times New Roman" w:cs="Times New Roman"/>
-          <w:sz w:val="24"/>
-          <w:szCs w:val="24"/>
-        </w:rPr>
-        <w:t>Jorge Travieso</w:t>
-      </w:r>
-      <w:r>
-        <w:rPr>
-          <w:rFonts w:ascii="Times New Roman" w:hAnsi="Times New Roman" w:cs="Times New Roman"/>
-          <w:sz w:val="24"/>
-          <w:szCs w:val="24"/>
-        </w:rPr>
-        <w:tab/>
-      </w:r>
+        <w:t>Michael Machin</w:t>
+      </w:r>
+      <w:bookmarkStart w:id="0" w:name="_GoBack"/>
+      <w:bookmarkEnd w:id="0"/>
       <w:r>
         <w:rPr>
           <w:rFonts w:ascii="Times New Roman" w:hAnsi="Times New Roman" w:cs="Times New Roman"/>
@@ -1039,8 +1041,6 @@
           <w:szCs w:val="24"/>
         </w:rPr>
       </w:pPr>
-      <w:bookmarkStart w:id="0" w:name="_GoBack"/>
-      <w:bookmarkEnd w:id="0"/>
     </w:p>
     <w:p>
       <w:pPr>
@@ -1342,7 +1342,7 @@
                     </pic:cNvPicPr>
                   </pic:nvPicPr>
                   <pic:blipFill>
-                    <a:blip r:embed="rId4">
+                    <a:blip r:embed="rId5">
                       <a:extLst>
                         <a:ext uri="{28A0092B-C50C-407E-A947-70E740481C1C}">
                           <a14:useLocalDpi xmlns:a14="http://schemas.microsoft.com/office/drawing/2010/main" val="0"/>
@@ -1585,7 +1585,7 @@
                     <pic:cNvPicPr/>
                   </pic:nvPicPr>
                   <pic:blipFill>
-                    <a:blip r:embed="rId5">
+                    <a:blip r:embed="rId6">
                       <a:extLst>
                         <a:ext uri="{28A0092B-C50C-407E-A947-70E740481C1C}">
                           <a14:useLocalDpi xmlns:a14="http://schemas.microsoft.com/office/drawing/2010/main" val="0"/>
@@ -1720,7 +1720,7 @@
                     </pic:cNvPicPr>
                   </pic:nvPicPr>
                   <pic:blipFill>
-                    <a:blip r:embed="rId6">
+                    <a:blip r:embed="rId7">
                       <a:extLst>
                         <a:ext uri="{28A0092B-C50C-407E-A947-70E740481C1C}">
                           <a14:useLocalDpi xmlns:a14="http://schemas.microsoft.com/office/drawing/2010/main" val="0"/>
@@ -1800,7 +1800,7 @@
                     </pic:cNvPicPr>
                   </pic:nvPicPr>
                   <pic:blipFill>
-                    <a:blip r:embed="rId7">
+                    <a:blip r:embed="rId8">
                       <a:extLst>
                         <a:ext uri="{28A0092B-C50C-407E-A947-70E740481C1C}">
                           <a14:useLocalDpi xmlns:a14="http://schemas.microsoft.com/office/drawing/2010/main" val="0"/>
@@ -1882,7 +1882,7 @@
                     </pic:cNvPicPr>
                   </pic:nvPicPr>
                   <pic:blipFill>
-                    <a:blip r:embed="rId8">
+                    <a:blip r:embed="rId9">
                       <a:extLst>
                         <a:ext uri="{28A0092B-C50C-407E-A947-70E740481C1C}">
                           <a14:useLocalDpi xmlns:a14="http://schemas.microsoft.com/office/drawing/2010/main" val="0"/>
@@ -2130,7 +2130,7 @@
                     </pic:cNvPicPr>
                   </pic:nvPicPr>
                   <pic:blipFill>
-                    <a:blip r:embed="rId9">
+                    <a:blip r:embed="rId10">
                       <a:extLst>
                         <a:ext uri="{28A0092B-C50C-407E-A947-70E740481C1C}">
                           <a14:useLocalDpi xmlns:a14="http://schemas.microsoft.com/office/drawing/2010/main" val="0"/>
@@ -2333,7 +2333,7 @@
                     </pic:cNvPicPr>
                   </pic:nvPicPr>
                   <pic:blipFill>
-                    <a:blip r:embed="rId10">
+                    <a:blip r:embed="rId11">
                       <a:extLst>
                         <a:ext uri="{28A0092B-C50C-407E-A947-70E740481C1C}">
                           <a14:useLocalDpi xmlns:a14="http://schemas.microsoft.com/office/drawing/2010/main" val="0"/>
@@ -2565,7 +2565,7 @@
                     </pic:cNvPicPr>
                   </pic:nvPicPr>
                   <pic:blipFill>
-                    <a:blip r:embed="rId11">
+                    <a:blip r:embed="rId12">
                       <a:extLst>
                         <a:ext uri="{28A0092B-C50C-407E-A947-70E740481C1C}">
                           <a14:useLocalDpi xmlns:a14="http://schemas.microsoft.com/office/drawing/2010/main" val="0"/>
@@ -2806,7 +2806,7 @@
                     </pic:cNvPicPr>
                   </pic:nvPicPr>
                   <pic:blipFill>
-                    <a:blip r:embed="rId12">
+                    <a:blip r:embed="rId13">
                       <a:extLst>
                         <a:ext uri="{28A0092B-C50C-407E-A947-70E740481C1C}">
                           <a14:useLocalDpi xmlns:a14="http://schemas.microsoft.com/office/drawing/2010/main" val="0"/>
@@ -3097,7 +3097,7 @@
                     </pic:cNvPicPr>
                   </pic:nvPicPr>
                   <pic:blipFill>
-                    <a:blip r:embed="rId13">
+                    <a:blip r:embed="rId14">
                       <a:extLst>
                         <a:ext uri="{28A0092B-C50C-407E-A947-70E740481C1C}">
                           <a14:useLocalDpi xmlns:a14="http://schemas.microsoft.com/office/drawing/2010/main" val="0"/>
@@ -3267,7 +3267,7 @@
                     </pic:cNvPicPr>
                   </pic:nvPicPr>
                   <pic:blipFill>
-                    <a:blip r:embed="rId14">
+                    <a:blip r:embed="rId15">
                       <a:extLst>
                         <a:ext uri="{28A0092B-C50C-407E-A947-70E740481C1C}">
                           <a14:useLocalDpi xmlns:a14="http://schemas.microsoft.com/office/drawing/2010/main" val="0"/>
@@ -3459,7 +3459,7 @@
                     </pic:cNvPicPr>
                   </pic:nvPicPr>
                   <pic:blipFill>
-                    <a:blip r:embed="rId15">
+                    <a:blip r:embed="rId16">
                       <a:extLst>
                         <a:ext uri="{28A0092B-C50C-407E-A947-70E740481C1C}">
                           <a14:useLocalDpi xmlns:a14="http://schemas.microsoft.com/office/drawing/2010/main" val="0"/>
@@ -3699,7 +3699,7 @@
                     </pic:cNvPicPr>
                   </pic:nvPicPr>
                   <pic:blipFill>
-                    <a:blip r:embed="rId16">
+                    <a:blip r:embed="rId17">
                       <a:extLst>
                         <a:ext uri="{28A0092B-C50C-407E-A947-70E740481C1C}">
                           <a14:useLocalDpi xmlns:a14="http://schemas.microsoft.com/office/drawing/2010/main" val="0"/>
@@ -3946,7 +3946,7 @@
                     </pic:cNvPicPr>
                   </pic:nvPicPr>
                   <pic:blipFill>
-                    <a:blip r:embed="rId17">
+                    <a:blip r:embed="rId18">
                       <a:extLst>
                         <a:ext uri="{28A0092B-C50C-407E-A947-70E740481C1C}">
                           <a14:useLocalDpi xmlns:a14="http://schemas.microsoft.com/office/drawing/2010/main" val="0"/>
@@ -4045,7 +4045,7 @@
                     </pic:cNvPicPr>
                   </pic:nvPicPr>
                   <pic:blipFill>
-                    <a:blip r:embed="rId18">
+                    <a:blip r:embed="rId19">
                       <a:extLst>
                         <a:ext uri="{28A0092B-C50C-407E-A947-70E740481C1C}">
                           <a14:useLocalDpi xmlns:a14="http://schemas.microsoft.com/office/drawing/2010/main" val="0"/>
@@ -4184,7 +4184,7 @@
                     </pic:cNvPicPr>
                   </pic:nvPicPr>
                   <pic:blipFill>
-                    <a:blip r:embed="rId19">
+                    <a:blip r:embed="rId20">
                       <a:extLst>
                         <a:ext uri="{28A0092B-C50C-407E-A947-70E740481C1C}">
                           <a14:useLocalDpi xmlns:a14="http://schemas.microsoft.com/office/drawing/2010/main" val="0"/>
@@ -4343,7 +4343,7 @@
       <w:r>
         <w:t xml:space="preserve">while for screen sharing the following Chrome plugin is necessary: </w:t>
       </w:r>
-      <w:hyperlink r:id="rId20" w:history="1">
+      <w:hyperlink r:id="rId21" w:history="1">
         <w:r>
           <w:rPr>
             <w:rStyle w:val="Hyperlink"/>
@@ -4368,7 +4368,7 @@
         <w:ind w:firstLine="720"/>
         <w:jc w:val="both"/>
       </w:pPr>
-      <w:hyperlink r:id="rId21" w:history="1">
+      <w:hyperlink r:id="rId22" w:history="1">
         <w:r>
           <w:rPr>
             <w:rStyle w:val="Hyperlink"/>
@@ -4403,7 +4403,7 @@
                     <pic:cNvPicPr/>
                   </pic:nvPicPr>
                   <pic:blipFill>
-                    <a:blip r:embed="rId22">
+                    <a:blip r:embed="rId23">
                       <a:extLst>
                         <a:ext uri="{28A0092B-C50C-407E-A947-70E740481C1C}">
                           <a14:useLocalDpi xmlns:a14="http://schemas.microsoft.com/office/drawing/2010/main" val="0"/>
@@ -4463,7 +4463,7 @@
 </file>
 
 <file path=word/styles.xml><?xml version="1.0" encoding="utf-8"?>
-<w:styles xmlns:mc="http://schemas.openxmlformats.org/markup-compatibility/2006" xmlns:r="http://schemas.openxmlformats.org/officeDocument/2006/relationships" xmlns:w="http://schemas.openxmlformats.org/wordprocessingml/2006/main" xmlns:w14="http://schemas.microsoft.com/office/word/2010/wordml" xmlns:w15="http://schemas.microsoft.com/office/word/2012/wordml" mc:Ignorable="w14 w15">
+<w:styles xmlns:mc="http://schemas.openxmlformats.org/markup-compatibility/2006" xmlns:r="http://schemas.openxmlformats.org/officeDocument/2006/relationships" xmlns:w="http://schemas.openxmlformats.org/wordprocessingml/2006/main" xmlns:w14="http://schemas.microsoft.com/office/word/2010/wordml" mc:Ignorable="w14">
   <w:docDefaults>
     <w:rPrDefault>
       <w:rPr>
@@ -4475,369 +4475,767 @@
     </w:rPrDefault>
     <w:pPrDefault/>
   </w:docDefaults>
-  <w:latentStyles w:defLockedState="0" w:defUIPriority="99" w:defSemiHidden="0" w:defUnhideWhenUsed="0" w:defQFormat="0" w:count="371">
-    <w:lsdException w:name="Normal" w:uiPriority="0" w:qFormat="1"/>
-    <w:lsdException w:name="heading 1" w:uiPriority="9" w:qFormat="1"/>
-    <w:lsdException w:name="heading 2" w:semiHidden="1" w:uiPriority="9" w:unhideWhenUsed="1" w:qFormat="1"/>
-    <w:lsdException w:name="heading 3" w:semiHidden="1" w:uiPriority="9" w:unhideWhenUsed="1" w:qFormat="1"/>
-    <w:lsdException w:name="heading 4" w:semiHidden="1" w:uiPriority="9" w:unhideWhenUsed="1" w:qFormat="1"/>
-    <w:lsdException w:name="heading 5" w:semiHidden="1" w:uiPriority="9" w:unhideWhenUsed="1" w:qFormat="1"/>
-    <w:lsdException w:name="heading 6" w:semiHidden="1" w:uiPriority="9" w:unhideWhenUsed="1" w:qFormat="1"/>
-    <w:lsdException w:name="heading 7" w:semiHidden="1" w:uiPriority="9" w:unhideWhenUsed="1" w:qFormat="1"/>
-    <w:lsdException w:name="heading 8" w:semiHidden="1" w:uiPriority="9" w:unhideWhenUsed="1" w:qFormat="1"/>
-    <w:lsdException w:name="heading 9" w:semiHidden="1" w:uiPriority="9" w:unhideWhenUsed="1" w:qFormat="1"/>
-    <w:lsdException w:name="index 1" w:semiHidden="1" w:unhideWhenUsed="1"/>
-    <w:lsdException w:name="index 2" w:semiHidden="1" w:unhideWhenUsed="1"/>
-    <w:lsdException w:name="index 3" w:semiHidden="1" w:unhideWhenUsed="1"/>
-    <w:lsdException w:name="index 4" w:semiHidden="1" w:unhideWhenUsed="1"/>
-    <w:lsdException w:name="index 5" w:semiHidden="1" w:unhideWhenUsed="1"/>
-    <w:lsdException w:name="index 6" w:semiHidden="1" w:unhideWhenUsed="1"/>
-    <w:lsdException w:name="index 7" w:semiHidden="1" w:unhideWhenUsed="1"/>
-    <w:lsdException w:name="index 8" w:semiHidden="1" w:unhideWhenUsed="1"/>
-    <w:lsdException w:name="index 9" w:semiHidden="1" w:unhideWhenUsed="1"/>
-    <w:lsdException w:name="toc 1" w:semiHidden="1" w:uiPriority="39" w:unhideWhenUsed="1"/>
-    <w:lsdException w:name="toc 2" w:semiHidden="1" w:uiPriority="39" w:unhideWhenUsed="1"/>
-    <w:lsdException w:name="toc 3" w:semiHidden="1" w:uiPriority="39" w:unhideWhenUsed="1"/>
-    <w:lsdException w:name="toc 4" w:semiHidden="1" w:uiPriority="39" w:unhideWhenUsed="1"/>
-    <w:lsdException w:name="toc 5" w:semiHidden="1" w:uiPriority="39" w:unhideWhenUsed="1"/>
-    <w:lsdException w:name="toc 6" w:semiHidden="1" w:uiPriority="39" w:unhideWhenUsed="1"/>
-    <w:lsdException w:name="toc 7" w:semiHidden="1" w:uiPriority="39" w:unhideWhenUsed="1"/>
-    <w:lsdException w:name="toc 8" w:semiHidden="1" w:uiPriority="39" w:unhideWhenUsed="1"/>
-    <w:lsdException w:name="toc 9" w:semiHidden="1" w:uiPriority="39" w:unhideWhenUsed="1"/>
-    <w:lsdException w:name="Normal Indent" w:semiHidden="1" w:unhideWhenUsed="1"/>
-    <w:lsdException w:name="footnote text" w:semiHidden="1" w:unhideWhenUsed="1"/>
-    <w:lsdException w:name="annotation text" w:semiHidden="1" w:unhideWhenUsed="1"/>
-    <w:lsdException w:name="header" w:semiHidden="1" w:unhideWhenUsed="1"/>
-    <w:lsdException w:name="footer" w:semiHidden="1" w:unhideWhenUsed="1"/>
-    <w:lsdException w:name="index heading" w:semiHidden="1" w:unhideWhenUsed="1"/>
-    <w:lsdException w:name="caption" w:semiHidden="1" w:uiPriority="35" w:unhideWhenUsed="1" w:qFormat="1"/>
-    <w:lsdException w:name="table of figures" w:semiHidden="1" w:unhideWhenUsed="1"/>
-    <w:lsdException w:name="envelope address" w:semiHidden="1" w:unhideWhenUsed="1"/>
-    <w:lsdException w:name="envelope return" w:semiHidden="1" w:unhideWhenUsed="1"/>
-    <w:lsdException w:name="footnote reference" w:semiHidden="1" w:unhideWhenUsed="1"/>
-    <w:lsdException w:name="annotation reference" w:semiHidden="1" w:unhideWhenUsed="1"/>
-    <w:lsdException w:name="line number" w:semiHidden="1" w:unhideWhenUsed="1"/>
-    <w:lsdException w:name="page number" w:semiHidden="1" w:unhideWhenUsed="1"/>
-    <w:lsdException w:name="endnote reference" w:semiHidden="1" w:unhideWhenUsed="1"/>
-    <w:lsdException w:name="endnote text" w:semiHidden="1" w:unhideWhenUsed="1"/>
-    <w:lsdException w:name="table of authorities" w:semiHidden="1" w:unhideWhenUsed="1"/>
-    <w:lsdException w:name="macro" w:semiHidden="1" w:unhideWhenUsed="1"/>
-    <w:lsdException w:name="toa heading" w:semiHidden="1" w:unhideWhenUsed="1"/>
-    <w:lsdException w:name="List" w:semiHidden="1" w:unhideWhenUsed="1"/>
-    <w:lsdException w:name="List Bullet" w:semiHidden="1" w:unhideWhenUsed="1"/>
-    <w:lsdException w:name="List Number" w:semiHidden="1" w:unhideWhenUsed="1"/>
-    <w:lsdException w:name="List 2" w:semiHidden="1" w:unhideWhenUsed="1"/>
-    <w:lsdException w:name="List 3" w:semiHidden="1" w:unhideWhenUsed="1"/>
-    <w:lsdException w:name="List 4" w:semiHidden="1" w:unhideWhenUsed="1"/>
-    <w:lsdException w:name="List 5" w:semiHidden="1" w:unhideWhenUsed="1"/>
-    <w:lsdException w:name="List Bullet 2" w:semiHidden="1" w:unhideWhenUsed="1"/>
-    <w:lsdException w:name="List Bullet 3" w:semiHidden="1" w:unhideWhenUsed="1"/>
-    <w:lsdException w:name="List Bullet 4" w:semiHidden="1" w:unhideWhenUsed="1"/>
-    <w:lsdException w:name="List Bullet 5" w:semiHidden="1" w:unhideWhenUsed="1"/>
-    <w:lsdException w:name="List Number 2" w:semiHidden="1" w:unhideWhenUsed="1"/>
-    <w:lsdException w:name="List Number 3" w:semiHidden="1" w:unhideWhenUsed="1"/>
-    <w:lsdException w:name="List Number 4" w:semiHidden="1" w:unhideWhenUsed="1"/>
-    <w:lsdException w:name="List Number 5" w:semiHidden="1" w:unhideWhenUsed="1"/>
-    <w:lsdException w:name="Title" w:uiPriority="10" w:qFormat="1"/>
-    <w:lsdException w:name="Closing" w:semiHidden="1" w:unhideWhenUsed="1"/>
-    <w:lsdException w:name="Signature" w:semiHidden="1" w:unhideWhenUsed="1"/>
-    <w:lsdException w:name="Default Paragraph Font" w:semiHidden="1" w:uiPriority="1" w:unhideWhenUsed="1"/>
-    <w:lsdException w:name="Body Text" w:semiHidden="1" w:unhideWhenUsed="1"/>
-    <w:lsdException w:name="Body Text Indent" w:semiHidden="1" w:unhideWhenUsed="1"/>
-    <w:lsdException w:name="List Continue" w:semiHidden="1" w:unhideWhenUsed="1"/>
-    <w:lsdException w:name="List Continue 2" w:semiHidden="1" w:unhideWhenUsed="1"/>
-    <w:lsdException w:name="List Continue 3" w:semiHidden="1" w:unhideWhenUsed="1"/>
-    <w:lsdException w:name="List Continue 4" w:semiHidden="1" w:unhideWhenUsed="1"/>
-    <w:lsdException w:name="List Continue 5" w:semiHidden="1" w:unhideWhenUsed="1"/>
-    <w:lsdException w:name="Message Header" w:semiHidden="1" w:unhideWhenUsed="1"/>
-    <w:lsdException w:name="Subtitle" w:uiPriority="11" w:qFormat="1"/>
-    <w:lsdException w:name="Salutation" w:semiHidden="1" w:unhideWhenUsed="1"/>
-    <w:lsdException w:name="Date" w:semiHidden="1" w:unhideWhenUsed="1"/>
-    <w:lsdException w:name="Body Text First Indent" w:semiHidden="1" w:unhideWhenUsed="1"/>
-    <w:lsdException w:name="Body Text First Indent 2" w:semiHidden="1" w:unhideWhenUsed="1"/>
-    <w:lsdException w:name="Note Heading" w:semiHidden="1" w:unhideWhenUsed="1"/>
-    <w:lsdException w:name="Body Text 2" w:semiHidden="1" w:unhideWhenUsed="1"/>
-    <w:lsdException w:name="Body Text 3" w:semiHidden="1" w:unhideWhenUsed="1"/>
-    <w:lsdException w:name="Body Text Indent 2" w:semiHidden="1" w:unhideWhenUsed="1"/>
-    <w:lsdException w:name="Body Text Indent 3" w:semiHidden="1" w:unhideWhenUsed="1"/>
-    <w:lsdException w:name="Block Text" w:semiHidden="1" w:unhideWhenUsed="1"/>
-    <w:lsdException w:name="Hyperlink" w:semiHidden="1" w:unhideWhenUsed="1"/>
-    <w:lsdException w:name="FollowedHyperlink" w:semiHidden="1" w:unhideWhenUsed="1"/>
-    <w:lsdException w:name="Strong" w:uiPriority="22" w:qFormat="1"/>
-    <w:lsdException w:name="Emphasis" w:uiPriority="20" w:qFormat="1"/>
-    <w:lsdException w:name="Document Map" w:semiHidden="1" w:unhideWhenUsed="1"/>
-    <w:lsdException w:name="Plain Text" w:semiHidden="1" w:unhideWhenUsed="1"/>
-    <w:lsdException w:name="E-mail Signature" w:semiHidden="1" w:unhideWhenUsed="1"/>
-    <w:lsdException w:name="HTML Top of Form" w:semiHidden="1" w:unhideWhenUsed="1"/>
-    <w:lsdException w:name="HTML Bottom of Form" w:semiHidden="1" w:unhideWhenUsed="1"/>
-    <w:lsdException w:name="Normal (Web)" w:semiHidden="1" w:unhideWhenUsed="1"/>
-    <w:lsdException w:name="HTML Acronym" w:semiHidden="1" w:unhideWhenUsed="1"/>
-    <w:lsdException w:name="HTML Address" w:semiHidden="1" w:unhideWhenUsed="1"/>
-    <w:lsdException w:name="HTML Cite" w:semiHidden="1" w:unhideWhenUsed="1"/>
-    <w:lsdException w:name="HTML Code" w:semiHidden="1" w:unhideWhenUsed="1"/>
-    <w:lsdException w:name="HTML Definition" w:semiHidden="1" w:unhideWhenUsed="1"/>
-    <w:lsdException w:name="HTML Keyboard" w:semiHidden="1" w:unhideWhenUsed="1"/>
-    <w:lsdException w:name="HTML Preformatted" w:semiHidden="1" w:unhideWhenUsed="1"/>
-    <w:lsdException w:name="HTML Sample" w:semiHidden="1" w:unhideWhenUsed="1"/>
-    <w:lsdException w:name="HTML Typewriter" w:semiHidden="1" w:unhideWhenUsed="1"/>
-    <w:lsdException w:name="HTML Variable" w:semiHidden="1" w:unhideWhenUsed="1"/>
-    <w:lsdException w:name="Normal Table" w:semiHidden="1" w:unhideWhenUsed="1"/>
-    <w:lsdException w:name="annotation subject" w:semiHidden="1" w:unhideWhenUsed="1"/>
-    <w:lsdException w:name="No List" w:semiHidden="1" w:unhideWhenUsed="1"/>
-    <w:lsdException w:name="Outline List 1" w:semiHidden="1" w:unhideWhenUsed="1"/>
-    <w:lsdException w:name="Outline List 2" w:semiHidden="1" w:unhideWhenUsed="1"/>
-    <w:lsdException w:name="Outline List 3" w:semiHidden="1" w:unhideWhenUsed="1"/>
-    <w:lsdException w:name="Table Simple 1" w:semiHidden="1" w:unhideWhenUsed="1"/>
-    <w:lsdException w:name="Table Simple 2" w:semiHidden="1" w:unhideWhenUsed="1"/>
-    <w:lsdException w:name="Table Simple 3" w:semiHidden="1" w:unhideWhenUsed="1"/>
-    <w:lsdException w:name="Table Classic 1" w:semiHidden="1" w:unhideWhenUsed="1"/>
-    <w:lsdException w:name="Table Classic 2" w:semiHidden="1" w:unhideWhenUsed="1"/>
-    <w:lsdException w:name="Table Classic 3" w:semiHidden="1" w:unhideWhenUsed="1"/>
-    <w:lsdException w:name="Table Classic 4" w:semiHidden="1" w:unhideWhenUsed="1"/>
-    <w:lsdException w:name="Table Colorful 1" w:semiHidden="1" w:unhideWhenUsed="1"/>
-    <w:lsdException w:name="Table Colorful 2" w:semiHidden="1" w:unhideWhenUsed="1"/>
-    <w:lsdException w:name="Table Colorful 3" w:semiHidden="1" w:unhideWhenUsed="1"/>
-    <w:lsdException w:name="Table Columns 1" w:semiHidden="1" w:unhideWhenUsed="1"/>
-    <w:lsdException w:name="Table Columns 2" w:semiHidden="1" w:unhideWhenUsed="1"/>
-    <w:lsdException w:name="Table Columns 3" w:semiHidden="1" w:unhideWhenUsed="1"/>
-    <w:lsdException w:name="Table Columns 4" w:semiHidden="1" w:unhideWhenUsed="1"/>
-    <w:lsdException w:name="Table Columns 5" w:semiHidden="1" w:unhideWhenUsed="1"/>
-    <w:lsdException w:name="Table Grid 1" w:semiHidden="1" w:unhideWhenUsed="1"/>
-    <w:lsdException w:name="Table Grid 2" w:semiHidden="1" w:unhideWhenUsed="1"/>
-    <w:lsdException w:name="Table Grid 3" w:semiHidden="1" w:unhideWhenUsed="1"/>
-    <w:lsdException w:name="Table Grid 4" w:semiHidden="1" w:unhideWhenUsed="1"/>
-    <w:lsdException w:name="Table Grid 5" w:semiHidden="1" w:unhideWhenUsed="1"/>
-    <w:lsdException w:name="Table Grid 6" w:semiHidden="1" w:unhideWhenUsed="1"/>
-    <w:lsdException w:name="Table Grid 7" w:semiHidden="1" w:unhideWhenUsed="1"/>
-    <w:lsdException w:name="Table Grid 8" w:semiHidden="1" w:unhideWhenUsed="1"/>
-    <w:lsdException w:name="Table List 1" w:semiHidden="1" w:unhideWhenUsed="1"/>
-    <w:lsdException w:name="Table List 2" w:semiHidden="1" w:unhideWhenUsed="1"/>
-    <w:lsdException w:name="Table List 3" w:semiHidden="1" w:unhideWhenUsed="1"/>
-    <w:lsdException w:name="Table List 4" w:semiHidden="1" w:unhideWhenUsed="1"/>
-    <w:lsdException w:name="Table List 5" w:semiHidden="1" w:unhideWhenUsed="1"/>
-    <w:lsdException w:name="Table List 6" w:semiHidden="1" w:unhideWhenUsed="1"/>
-    <w:lsdException w:name="Table List 7" w:semiHidden="1" w:unhideWhenUsed="1"/>
-    <w:lsdException w:name="Table List 8" w:semiHidden="1" w:unhideWhenUsed="1"/>
-    <w:lsdException w:name="Table 3D effects 1" w:semiHidden="1" w:unhideWhenUsed="1"/>
-    <w:lsdException w:name="Table 3D effects 2" w:semiHidden="1" w:unhideWhenUsed="1"/>
-    <w:lsdException w:name="Table 3D effects 3" w:semiHidden="1" w:unhideWhenUsed="1"/>
-    <w:lsdException w:name="Table Contemporary" w:semiHidden="1" w:unhideWhenUsed="1"/>
-    <w:lsdException w:name="Table Elegant" w:semiHidden="1" w:unhideWhenUsed="1"/>
-    <w:lsdException w:name="Table Professional" w:semiHidden="1" w:unhideWhenUsed="1"/>
-    <w:lsdException w:name="Table Subtle 1" w:semiHidden="1" w:unhideWhenUsed="1"/>
-    <w:lsdException w:name="Table Subtle 2" w:semiHidden="1" w:unhideWhenUsed="1"/>
-    <w:lsdException w:name="Table Web 1" w:semiHidden="1" w:unhideWhenUsed="1"/>
-    <w:lsdException w:name="Table Web 2" w:semiHidden="1" w:unhideWhenUsed="1"/>
-    <w:lsdException w:name="Table Web 3" w:semiHidden="1" w:unhideWhenUsed="1"/>
-    <w:lsdException w:name="Balloon Text" w:semiHidden="1" w:unhideWhenUsed="1"/>
-    <w:lsdException w:name="Table Grid" w:uiPriority="59"/>
-    <w:lsdException w:name="Table Theme" w:semiHidden="1" w:unhideWhenUsed="1"/>
-    <w:lsdException w:name="Placeholder Text" w:semiHidden="1"/>
-    <w:lsdException w:name="No Spacing" w:uiPriority="1" w:qFormat="1"/>
-    <w:lsdException w:name="Light Shading" w:uiPriority="60"/>
-    <w:lsdException w:name="Light List" w:uiPriority="61"/>
-    <w:lsdException w:name="Light Grid" w:uiPriority="62"/>
-    <w:lsdException w:name="Medium Shading 1" w:uiPriority="63"/>
-    <w:lsdException w:name="Medium Shading 2" w:uiPriority="64"/>
-    <w:lsdException w:name="Medium List 1" w:uiPriority="65"/>
-    <w:lsdException w:name="Medium List 2" w:uiPriority="66"/>
-    <w:lsdException w:name="Medium Grid 1" w:uiPriority="67"/>
-    <w:lsdException w:name="Medium Grid 2" w:uiPriority="68"/>
-    <w:lsdException w:name="Medium Grid 3" w:uiPriority="69"/>
-    <w:lsdException w:name="Dark List" w:uiPriority="70"/>
-    <w:lsdException w:name="Colorful Shading" w:uiPriority="71"/>
-    <w:lsdException w:name="Colorful List" w:uiPriority="72"/>
-    <w:lsdException w:name="Colorful Grid" w:uiPriority="73"/>
-    <w:lsdException w:name="Light Shading Accent 1" w:uiPriority="60"/>
-    <w:lsdException w:name="Light List Accent 1" w:uiPriority="61"/>
-    <w:lsdException w:name="Light Grid Accent 1" w:uiPriority="62"/>
-    <w:lsdException w:name="Medium Shading 1 Accent 1" w:uiPriority="63"/>
-    <w:lsdException w:name="Medium Shading 2 Accent 1" w:uiPriority="64"/>
-    <w:lsdException w:name="Medium List 1 Accent 1" w:uiPriority="65"/>
-    <w:lsdException w:name="Revision" w:semiHidden="1"/>
-    <w:lsdException w:name="List Paragraph" w:uiPriority="34" w:qFormat="1"/>
-    <w:lsdException w:name="Quote" w:uiPriority="29" w:qFormat="1"/>
-    <w:lsdException w:name="Intense Quote" w:uiPriority="30" w:qFormat="1"/>
-    <w:lsdException w:name="Medium List 2 Accent 1" w:uiPriority="66"/>
-    <w:lsdException w:name="Medium Grid 1 Accent 1" w:uiPriority="67"/>
-    <w:lsdException w:name="Medium Grid 2 Accent 1" w:uiPriority="68"/>
-    <w:lsdException w:name="Medium Grid 3 Accent 1" w:uiPriority="69"/>
-    <w:lsdException w:name="Dark List Accent 1" w:uiPriority="70"/>
-    <w:lsdException w:name="Colorful Shading Accent 1" w:uiPriority="71"/>
-    <w:lsdException w:name="Colorful List Accent 1" w:uiPriority="72"/>
-    <w:lsdException w:name="Colorful Grid Accent 1" w:uiPriority="73"/>
-    <w:lsdException w:name="Light Shading Accent 2" w:uiPriority="60"/>
-    <w:lsdException w:name="Light List Accent 2" w:uiPriority="61"/>
-    <w:lsdException w:name="Light Grid Accent 2" w:uiPriority="62"/>
-    <w:lsdException w:name="Medium Shading 1 Accent 2" w:uiPriority="63"/>
-    <w:lsdException w:name="Medium Shading 2 Accent 2" w:uiPriority="64"/>
-    <w:lsdException w:name="Medium List 1 Accent 2" w:uiPriority="65"/>
-    <w:lsdException w:name="Medium List 2 Accent 2" w:uiPriority="66"/>
-    <w:lsdException w:name="Medium Grid 1 Accent 2" w:uiPriority="67"/>
-    <w:lsdException w:name="Medium Grid 2 Accent 2" w:uiPriority="68"/>
-    <w:lsdException w:name="Medium Grid 3 Accent 2" w:uiPriority="69"/>
-    <w:lsdException w:name="Dark List Accent 2" w:uiPriority="70"/>
-    <w:lsdException w:name="Colorful Shading Accent 2" w:uiPriority="71"/>
-    <w:lsdException w:name="Colorful List Accent 2" w:uiPriority="72"/>
-    <w:lsdException w:name="Colorful Grid Accent 2" w:uiPriority="73"/>
-    <w:lsdException w:name="Light Shading Accent 3" w:uiPriority="60"/>
-    <w:lsdException w:name="Light List Accent 3" w:uiPriority="61"/>
-    <w:lsdException w:name="Light Grid Accent 3" w:uiPriority="62"/>
-    <w:lsdException w:name="Medium Shading 1 Accent 3" w:uiPriority="63"/>
-    <w:lsdException w:name="Medium Shading 2 Accent 3" w:uiPriority="64"/>
-    <w:lsdException w:name="Medium List 1 Accent 3" w:uiPriority="65"/>
-    <w:lsdException w:name="Medium List 2 Accent 3" w:uiPriority="66"/>
-    <w:lsdException w:name="Medium Grid 1 Accent 3" w:uiPriority="67"/>
-    <w:lsdException w:name="Medium Grid 2 Accent 3" w:uiPriority="68"/>
-    <w:lsdException w:name="Medium Grid 3 Accent 3" w:uiPriority="69"/>
-    <w:lsdException w:name="Dark List Accent 3" w:uiPriority="70"/>
-    <w:lsdException w:name="Colorful Shading Accent 3" w:uiPriority="71"/>
-    <w:lsdException w:name="Colorful List Accent 3" w:uiPriority="72"/>
-    <w:lsdException w:name="Colorful Grid Accent 3" w:uiPriority="73"/>
-    <w:lsdException w:name="Light Shading Accent 4" w:uiPriority="60"/>
-    <w:lsdException w:name="Light List Accent 4" w:uiPriority="61"/>
-    <w:lsdException w:name="Light Grid Accent 4" w:uiPriority="62"/>
-    <w:lsdException w:name="Medium Shading 1 Accent 4" w:uiPriority="63"/>
-    <w:lsdException w:name="Medium Shading 2 Accent 4" w:uiPriority="64"/>
-    <w:lsdException w:name="Medium List 1 Accent 4" w:uiPriority="65"/>
-    <w:lsdException w:name="Medium List 2 Accent 4" w:uiPriority="66"/>
-    <w:lsdException w:name="Medium Grid 1 Accent 4" w:uiPriority="67"/>
-    <w:lsdException w:name="Medium Grid 2 Accent 4" w:uiPriority="68"/>
-    <w:lsdException w:name="Medium Grid 3 Accent 4" w:uiPriority="69"/>
-    <w:lsdException w:name="Dark List Accent 4" w:uiPriority="70"/>
-    <w:lsdException w:name="Colorful Shading Accent 4" w:uiPriority="71"/>
-    <w:lsdException w:name="Colorful List Accent 4" w:uiPriority="72"/>
-    <w:lsdException w:name="Colorful Grid Accent 4" w:uiPriority="73"/>
-    <w:lsdException w:name="Light Shading Accent 5" w:uiPriority="60"/>
-    <w:lsdException w:name="Light List Accent 5" w:uiPriority="61"/>
-    <w:lsdException w:name="Light Grid Accent 5" w:uiPriority="62"/>
-    <w:lsdException w:name="Medium Shading 1 Accent 5" w:uiPriority="63"/>
-    <w:lsdException w:name="Medium Shading 2 Accent 5" w:uiPriority="64"/>
-    <w:lsdException w:name="Medium List 1 Accent 5" w:uiPriority="65"/>
-    <w:lsdException w:name="Medium List 2 Accent 5" w:uiPriority="66"/>
-    <w:lsdException w:name="Medium Grid 1 Accent 5" w:uiPriority="67"/>
-    <w:lsdException w:name="Medium Grid 2 Accent 5" w:uiPriority="68"/>
-    <w:lsdException w:name="Medium Grid 3 Accent 5" w:uiPriority="69"/>
-    <w:lsdException w:name="Dark List Accent 5" w:uiPriority="70"/>
-    <w:lsdException w:name="Colorful Shading Accent 5" w:uiPriority="71"/>
-    <w:lsdException w:name="Colorful List Accent 5" w:uiPriority="72"/>
-    <w:lsdException w:name="Colorful Grid Accent 5" w:uiPriority="73"/>
-    <w:lsdException w:name="Light Shading Accent 6" w:uiPriority="60"/>
-    <w:lsdException w:name="Light List Accent 6" w:uiPriority="61"/>
-    <w:lsdException w:name="Light Grid Accent 6" w:uiPriority="62"/>
-    <w:lsdException w:name="Medium Shading 1 Accent 6" w:uiPriority="63"/>
-    <w:lsdException w:name="Medium Shading 2 Accent 6" w:uiPriority="64"/>
-    <w:lsdException w:name="Medium List 1 Accent 6" w:uiPriority="65"/>
-    <w:lsdException w:name="Medium List 2 Accent 6" w:uiPriority="66"/>
-    <w:lsdException w:name="Medium Grid 1 Accent 6" w:uiPriority="67"/>
-    <w:lsdException w:name="Medium Grid 2 Accent 6" w:uiPriority="68"/>
-    <w:lsdException w:name="Medium Grid 3 Accent 6" w:uiPriority="69"/>
-    <w:lsdException w:name="Dark List Accent 6" w:uiPriority="70"/>
-    <w:lsdException w:name="Colorful Shading Accent 6" w:uiPriority="71"/>
-    <w:lsdException w:name="Colorful List Accent 6" w:uiPriority="72"/>
-    <w:lsdException w:name="Colorful Grid Accent 6" w:uiPriority="73"/>
-    <w:lsdException w:name="Subtle Emphasis" w:uiPriority="19" w:qFormat="1"/>
-    <w:lsdException w:name="Intense Emphasis" w:uiPriority="21" w:qFormat="1"/>
-    <w:lsdException w:name="Subtle Reference" w:uiPriority="31" w:qFormat="1"/>
-    <w:lsdException w:name="Intense Reference" w:uiPriority="32" w:qFormat="1"/>
-    <w:lsdException w:name="Book Title" w:uiPriority="33" w:qFormat="1"/>
-    <w:lsdException w:name="Bibliography" w:semiHidden="1" w:uiPriority="37" w:unhideWhenUsed="1"/>
-    <w:lsdException w:name="TOC Heading" w:semiHidden="1" w:uiPriority="39" w:unhideWhenUsed="1" w:qFormat="1"/>
-    <w:lsdException w:name="Grid Table 4" w:uiPriority="49"/>
-    <w:lsdException w:name="Grid Table 5 Dark" w:uiPriority="50"/>
-    <w:lsdException w:name="Grid Table 6 Colorful" w:uiPriority="51"/>
-    <w:lsdException w:name="Grid Table 7 Colorful" w:uiPriority="52"/>
-    <w:lsdException w:name="Grid Table 1 Light Accent 1" w:uiPriority="46"/>
-    <w:lsdException w:name="Grid Table 2 Accent 1" w:uiPriority="47"/>
-    <w:lsdException w:name="Grid Table 3 Accent 1" w:uiPriority="48"/>
-    <w:lsdException w:name="Grid Table 4 Accent 1" w:uiPriority="49"/>
-    <w:lsdException w:name="Grid Table 5 Dark Accent 1" w:uiPriority="50"/>
-    <w:lsdException w:name="Grid Table 6 Colorful Accent 1" w:uiPriority="51"/>
-    <w:lsdException w:name="Grid Table 7 Colorful Accent 1" w:uiPriority="52"/>
-    <w:lsdException w:name="Grid Table 1 Light Accent 2" w:uiPriority="46"/>
-    <w:lsdException w:name="Grid Table 2 Accent 2" w:uiPriority="47"/>
-    <w:lsdException w:name="Grid Table 3 Accent 2" w:uiPriority="48"/>
-    <w:lsdException w:name="Grid Table 4 Accent 2" w:uiPriority="49"/>
-    <w:lsdException w:name="Grid Table 5 Dark Accent 2" w:uiPriority="50"/>
-    <w:lsdException w:name="Grid Table 6 Colorful Accent 2" w:uiPriority="51"/>
-    <w:lsdException w:name="Grid Table 7 Colorful Accent 2" w:uiPriority="52"/>
-    <w:lsdException w:name="Grid Table 1 Light Accent 3" w:uiPriority="46"/>
-    <w:lsdException w:name="Grid Table 2 Accent 3" w:uiPriority="47"/>
-    <w:lsdException w:name="Grid Table 3 Accent 3" w:uiPriority="48"/>
-    <w:lsdException w:name="Grid Table 4 Accent 3" w:uiPriority="49"/>
-    <w:lsdException w:name="Grid Table 5 Dark Accent 3" w:uiPriority="50"/>
-    <w:lsdException w:name="Grid Table 6 Colorful Accent 3" w:uiPriority="51"/>
-    <w:lsdException w:name="Grid Table 7 Colorful Accent 3" w:uiPriority="52"/>
-    <w:lsdException w:name="Grid Table 1 Light Accent 4" w:uiPriority="46"/>
-    <w:lsdException w:name="Grid Table 2 Accent 4" w:uiPriority="47"/>
-    <w:lsdException w:name="Grid Table 3 Accent 4" w:uiPriority="48"/>
-    <w:lsdException w:name="Grid Table 4 Accent 4" w:uiPriority="49"/>
-    <w:lsdException w:name="Grid Table 5 Dark Accent 4" w:uiPriority="50"/>
-    <w:lsdException w:name="Grid Table 6 Colorful Accent 4" w:uiPriority="51"/>
-    <w:lsdException w:name="Grid Table 7 Colorful Accent 4" w:uiPriority="52"/>
-    <w:lsdException w:name="Grid Table 1 Light Accent 5" w:uiPriority="46"/>
-    <w:lsdException w:name="Grid Table 2 Accent 5" w:uiPriority="47"/>
-    <w:lsdException w:name="Grid Table 3 Accent 5" w:uiPriority="48"/>
-    <w:lsdException w:name="Grid Table 4 Accent 5" w:uiPriority="49"/>
-    <w:lsdException w:name="Grid Table 5 Dark Accent 5" w:uiPriority="50"/>
-    <w:lsdException w:name="Grid Table 6 Colorful Accent 5" w:uiPriority="51"/>
-    <w:lsdException w:name="Grid Table 7 Colorful Accent 5" w:uiPriority="52"/>
-    <w:lsdException w:name="Grid Table 1 Light Accent 6" w:uiPriority="46"/>
-    <w:lsdException w:name="Grid Table 2 Accent 6" w:uiPriority="47"/>
-    <w:lsdException w:name="Grid Table 3 Accent 6" w:uiPriority="48"/>
-    <w:lsdException w:name="Grid Table 4 Accent 6" w:uiPriority="49"/>
-    <w:lsdException w:name="Grid Table 5 Dark Accent 6" w:uiPriority="50"/>
-    <w:lsdException w:name="Grid Table 6 Colorful Accent 6" w:uiPriority="51"/>
-    <w:lsdException w:name="Grid Table 7 Colorful Accent 6" w:uiPriority="52"/>
-    <w:lsdException w:name="List Table 1 Light" w:uiPriority="46"/>
-    <w:lsdException w:name="List Table 2" w:uiPriority="47"/>
-    <w:lsdException w:name="List Table 3" w:uiPriority="48"/>
-    <w:lsdException w:name="List Table 4" w:uiPriority="49"/>
-    <w:lsdException w:name="List Table 5 Dark" w:uiPriority="50"/>
-    <w:lsdException w:name="List Table 6 Colorful" w:uiPriority="51"/>
-    <w:lsdException w:name="List Table 7 Colorful" w:uiPriority="52"/>
-    <w:lsdException w:name="List Table 1 Light Accent 1" w:uiPriority="46"/>
-    <w:lsdException w:name="List Table 2 Accent 1" w:uiPriority="47"/>
-    <w:lsdException w:name="List Table 3 Accent 1" w:uiPriority="48"/>
-    <w:lsdException w:name="List Table 4 Accent 1" w:uiPriority="49"/>
-    <w:lsdException w:name="List Table 5 Dark Accent 1" w:uiPriority="50"/>
-    <w:lsdException w:name="List Table 6 Colorful Accent 1" w:uiPriority="51"/>
-    <w:lsdException w:name="List Table 7 Colorful Accent 1" w:uiPriority="52"/>
-    <w:lsdException w:name="List Table 1 Light Accent 2" w:uiPriority="46"/>
-    <w:lsdException w:name="List Table 2 Accent 2" w:uiPriority="47"/>
-    <w:lsdException w:name="List Table 3 Accent 2" w:uiPriority="48"/>
-    <w:lsdException w:name="List Table 4 Accent 2" w:uiPriority="49"/>
-    <w:lsdException w:name="List Table 5 Dark Accent 2" w:uiPriority="50"/>
-    <w:lsdException w:name="List Table 6 Colorful Accent 2" w:uiPriority="51"/>
-    <w:lsdException w:name="List Table 7 Colorful Accent 2" w:uiPriority="52"/>
-    <w:lsdException w:name="List Table 1 Light Accent 3" w:uiPriority="46"/>
-    <w:lsdException w:name="List Table 2 Accent 3" w:uiPriority="47"/>
-    <w:lsdException w:name="List Table 3 Accent 3" w:uiPriority="48"/>
-    <w:lsdException w:name="List Table 4 Accent 3" w:uiPriority="49"/>
-    <w:lsdException w:name="List Table 5 Dark Accent 3" w:uiPriority="50"/>
-    <w:lsdException w:name="List Table 6 Colorful Accent 3" w:uiPriority="51"/>
-    <w:lsdException w:name="List Table 7 Colorful Accent 3" w:uiPriority="52"/>
-    <w:lsdException w:name="List Table 1 Light Accent 4" w:uiPriority="46"/>
-    <w:lsdException w:name="List Table 2 Accent 4" w:uiPriority="47"/>
-    <w:lsdException w:name="List Table 3 Accent 4" w:uiPriority="48"/>
-    <w:lsdException w:name="List Table 4 Accent 4" w:uiPriority="49"/>
-    <w:lsdException w:name="List Table 5 Dark Accent 4" w:uiPriority="50"/>
-    <w:lsdException w:name="List Table 6 Colorful Accent 4" w:uiPriority="51"/>
-    <w:lsdException w:name="List Table 7 Colorful Accent 4" w:uiPriority="52"/>
-    <w:lsdException w:name="List Table 1 Light Accent 5" w:uiPriority="46"/>
-    <w:lsdException w:name="List Table 2 Accent 5" w:uiPriority="47"/>
-    <w:lsdException w:name="List Table 3 Accent 5" w:uiPriority="48"/>
-    <w:lsdException w:name="List Table 4 Accent 5" w:uiPriority="49"/>
-    <w:lsdException w:name="List Table 5 Dark Accent 5" w:uiPriority="50"/>
-    <w:lsdException w:name="List Table 6 Colorful Accent 5" w:uiPriority="51"/>
-    <w:lsdException w:name="List Table 7 Colorful Accent 5" w:uiPriority="52"/>
-    <w:lsdException w:name="List Table 1 Light Accent 6" w:uiPriority="46"/>
-    <w:lsdException w:name="List Table 2 Accent 6" w:uiPriority="47"/>
-    <w:lsdException w:name="List Table 3 Accent 6" w:uiPriority="48"/>
-    <w:lsdException w:name="List Table 4 Accent 6" w:uiPriority="49"/>
-    <w:lsdException w:name="List Table 5 Dark Accent 6" w:uiPriority="50"/>
-    <w:lsdException w:name="List Table 6 Colorful Accent 6" w:uiPriority="51"/>
-    <w:lsdException w:name="List Table 7 Colorful Accent 6" w:uiPriority="52"/>
+  <w:latentStyles w:defLockedState="0" w:defUIPriority="99" w:defSemiHidden="1" w:defUnhideWhenUsed="1" w:defQFormat="0" w:count="276">
+    <w:lsdException w:name="Normal" w:semiHidden="0" w:uiPriority="0" w:unhideWhenUsed="0" w:qFormat="1"/>
+    <w:lsdException w:name="heading 1" w:semiHidden="0" w:uiPriority="9" w:unhideWhenUsed="0" w:qFormat="1"/>
+    <w:lsdException w:name="heading 2" w:uiPriority="9" w:qFormat="1"/>
+    <w:lsdException w:name="heading 3" w:uiPriority="9" w:qFormat="1"/>
+    <w:lsdException w:name="heading 4" w:uiPriority="9" w:qFormat="1"/>
+    <w:lsdException w:name="heading 5" w:uiPriority="9" w:qFormat="1"/>
+    <w:lsdException w:name="heading 6" w:uiPriority="9" w:qFormat="1"/>
+    <w:lsdException w:name="heading 7" w:uiPriority="9" w:qFormat="1"/>
+    <w:lsdException w:name="heading 8" w:uiPriority="9" w:qFormat="1"/>
+    <w:lsdException w:name="heading 9" w:uiPriority="9" w:qFormat="1"/>
+    <w:lsdException w:name="toc 1" w:uiPriority="39"/>
+    <w:lsdException w:name="toc 2" w:uiPriority="39"/>
+    <w:lsdException w:name="toc 3" w:uiPriority="39"/>
+    <w:lsdException w:name="toc 4" w:uiPriority="39"/>
+    <w:lsdException w:name="toc 5" w:uiPriority="39"/>
+    <w:lsdException w:name="toc 6" w:uiPriority="39"/>
+    <w:lsdException w:name="toc 7" w:uiPriority="39"/>
+    <w:lsdException w:name="toc 8" w:uiPriority="39"/>
+    <w:lsdException w:name="toc 9" w:uiPriority="39"/>
+    <w:lsdException w:name="caption" w:uiPriority="35" w:qFormat="1"/>
+    <w:lsdException w:name="Title" w:semiHidden="0" w:uiPriority="10" w:unhideWhenUsed="0" w:qFormat="1"/>
+    <w:lsdException w:name="Default Paragraph Font" w:uiPriority="1"/>
+    <w:lsdException w:name="Subtitle" w:semiHidden="0" w:uiPriority="11" w:unhideWhenUsed="0" w:qFormat="1"/>
+    <w:lsdException w:name="Strong" w:semiHidden="0" w:uiPriority="22" w:unhideWhenUsed="0" w:qFormat="1"/>
+    <w:lsdException w:name="Emphasis" w:semiHidden="0" w:uiPriority="20" w:unhideWhenUsed="0" w:qFormat="1"/>
+    <w:lsdException w:name="Table Grid" w:semiHidden="0" w:uiPriority="59" w:unhideWhenUsed="0"/>
+    <w:lsdException w:name="Note Level 1" w:semiHidden="0" w:unhideWhenUsed="0"/>
+    <w:lsdException w:name="Note Level 2" w:semiHidden="0" w:unhideWhenUsed="0"/>
+    <w:lsdException w:name="Note Level 3" w:semiHidden="0" w:unhideWhenUsed="0"/>
+    <w:lsdException w:name="Note Level 4" w:semiHidden="0" w:unhideWhenUsed="0"/>
+    <w:lsdException w:name="Note Level 5" w:semiHidden="0" w:unhideWhenUsed="0"/>
+    <w:lsdException w:name="Note Level 6" w:semiHidden="0" w:unhideWhenUsed="0"/>
+    <w:lsdException w:name="Note Level 7" w:semiHidden="0" w:unhideWhenUsed="0"/>
+    <w:lsdException w:name="Note Level 8" w:semiHidden="0" w:unhideWhenUsed="0"/>
+    <w:lsdException w:name="Note Level 9" w:semiHidden="0" w:unhideWhenUsed="0"/>
+    <w:lsdException w:name="Placeholder Text" w:unhideWhenUsed="0"/>
+    <w:lsdException w:name="No Spacing" w:semiHidden="0" w:uiPriority="1" w:unhideWhenUsed="0" w:qFormat="1"/>
+    <w:lsdException w:name="Light Shading" w:semiHidden="0" w:uiPriority="60" w:unhideWhenUsed="0"/>
+    <w:lsdException w:name="Light List" w:semiHidden="0" w:uiPriority="61" w:unhideWhenUsed="0"/>
+    <w:lsdException w:name="Light Grid" w:semiHidden="0" w:uiPriority="62" w:unhideWhenUsed="0"/>
+    <w:lsdException w:name="Medium Shading 1" w:semiHidden="0" w:uiPriority="63" w:unhideWhenUsed="0"/>
+    <w:lsdException w:name="Medium Shading 2" w:semiHidden="0" w:uiPriority="64" w:unhideWhenUsed="0"/>
+    <w:lsdException w:name="Medium List 1" w:semiHidden="0" w:uiPriority="65" w:unhideWhenUsed="0"/>
+    <w:lsdException w:name="Medium List 2" w:semiHidden="0" w:uiPriority="66" w:unhideWhenUsed="0"/>
+    <w:lsdException w:name="Medium Grid 1" w:semiHidden="0" w:uiPriority="67" w:unhideWhenUsed="0"/>
+    <w:lsdException w:name="Medium Grid 2" w:semiHidden="0" w:uiPriority="68" w:unhideWhenUsed="0"/>
+    <w:lsdException w:name="Medium Grid 3" w:semiHidden="0" w:uiPriority="69" w:unhideWhenUsed="0"/>
+    <w:lsdException w:name="Dark List" w:semiHidden="0" w:uiPriority="70" w:unhideWhenUsed="0"/>
+    <w:lsdException w:name="Colorful Shading" w:semiHidden="0" w:uiPriority="71" w:unhideWhenUsed="0"/>
+    <w:lsdException w:name="Colorful List" w:semiHidden="0" w:uiPriority="72" w:unhideWhenUsed="0"/>
+    <w:lsdException w:name="Colorful Grid" w:semiHidden="0" w:uiPriority="73" w:unhideWhenUsed="0"/>
+    <w:lsdException w:name="Light Shading Accent 1" w:semiHidden="0" w:uiPriority="60" w:unhideWhenUsed="0"/>
+    <w:lsdException w:name="Light List Accent 1" w:semiHidden="0" w:uiPriority="61" w:unhideWhenUsed="0"/>
+    <w:lsdException w:name="Light Grid Accent 1" w:semiHidden="0" w:uiPriority="62" w:unhideWhenUsed="0"/>
+    <w:lsdException w:name="Medium Shading 1 Accent 1" w:semiHidden="0" w:uiPriority="63" w:unhideWhenUsed="0"/>
+    <w:lsdException w:name="Medium Shading 2 Accent 1" w:semiHidden="0" w:uiPriority="64" w:unhideWhenUsed="0"/>
+    <w:lsdException w:name="Medium List 1 Accent 1" w:semiHidden="0" w:uiPriority="65" w:unhideWhenUsed="0"/>
+    <w:lsdException w:name="Revision" w:unhideWhenUsed="0"/>
+    <w:lsdException w:name="List Paragraph" w:semiHidden="0" w:uiPriority="34" w:unhideWhenUsed="0" w:qFormat="1"/>
+    <w:lsdException w:name="Quote" w:semiHidden="0" w:uiPriority="29" w:unhideWhenUsed="0" w:qFormat="1"/>
+    <w:lsdException w:name="Intense Quote" w:semiHidden="0" w:uiPriority="30" w:unhideWhenUsed="0" w:qFormat="1"/>
+    <w:lsdException w:name="Medium List 2 Accent 1" w:semiHidden="0" w:uiPriority="66" w:unhideWhenUsed="0"/>
+    <w:lsdException w:name="Medium Grid 1 Accent 1" w:semiHidden="0" w:uiPriority="67" w:unhideWhenUsed="0"/>
+    <w:lsdException w:name="Medium Grid 2 Accent 1" w:semiHidden="0" w:uiPriority="68" w:unhideWhenUsed="0"/>
+    <w:lsdException w:name="Medium Grid 3 Accent 1" w:semiHidden="0" w:uiPriority="69" w:unhideWhenUsed="0"/>
+    <w:lsdException w:name="Dark List Accent 1" w:semiHidden="0" w:uiPriority="70" w:unhideWhenUsed="0"/>
+    <w:lsdException w:name="Colorful Shading Accent 1" w:semiHidden="0" w:uiPriority="71" w:unhideWhenUsed="0"/>
+    <w:lsdException w:name="Colorful List Accent 1" w:semiHidden="0" w:uiPriority="72" w:unhideWhenUsed="0"/>
+    <w:lsdException w:name="Colorful Grid Accent 1" w:semiHidden="0" w:uiPriority="73" w:unhideWhenUsed="0"/>
+    <w:lsdException w:name="Light Shading Accent 2" w:semiHidden="0" w:uiPriority="60" w:unhideWhenUsed="0"/>
+    <w:lsdException w:name="Light List Accent 2" w:semiHidden="0" w:uiPriority="61" w:unhideWhenUsed="0"/>
+    <w:lsdException w:name="Light Grid Accent 2" w:semiHidden="0" w:uiPriority="62" w:unhideWhenUsed="0"/>
+    <w:lsdException w:name="Medium Shading 1 Accent 2" w:semiHidden="0" w:uiPriority="63" w:unhideWhenUsed="0"/>
+    <w:lsdException w:name="Medium Shading 2 Accent 2" w:semiHidden="0" w:uiPriority="64" w:unhideWhenUsed="0"/>
+    <w:lsdException w:name="Medium List 1 Accent 2" w:semiHidden="0" w:uiPriority="65" w:unhideWhenUsed="0"/>
+    <w:lsdException w:name="Medium List 2 Accent 2" w:semiHidden="0" w:uiPriority="66" w:unhideWhenUsed="0"/>
+    <w:lsdException w:name="Medium Grid 1 Accent 2" w:semiHidden="0" w:uiPriority="67" w:unhideWhenUsed="0"/>
+    <w:lsdException w:name="Medium Grid 2 Accent 2" w:semiHidden="0" w:uiPriority="68" w:unhideWhenUsed="0"/>
+    <w:lsdException w:name="Medium Grid 3 Accent 2" w:semiHidden="0" w:uiPriority="69" w:unhideWhenUsed="0"/>
+    <w:lsdException w:name="Dark List Accent 2" w:semiHidden="0" w:uiPriority="70" w:unhideWhenUsed="0"/>
+    <w:lsdException w:name="Colorful Shading Accent 2" w:semiHidden="0" w:uiPriority="71" w:unhideWhenUsed="0"/>
+    <w:lsdException w:name="Colorful List Accent 2" w:semiHidden="0" w:uiPriority="72" w:unhideWhenUsed="0"/>
+    <w:lsdException w:name="Colorful Grid Accent 2" w:semiHidden="0" w:uiPriority="73" w:unhideWhenUsed="0"/>
+    <w:lsdException w:name="Light Shading Accent 3" w:semiHidden="0" w:uiPriority="60" w:unhideWhenUsed="0"/>
+    <w:lsdException w:name="Light List Accent 3" w:semiHidden="0" w:uiPriority="61" w:unhideWhenUsed="0"/>
+    <w:lsdException w:name="Light Grid Accent 3" w:semiHidden="0" w:uiPriority="62" w:unhideWhenUsed="0"/>
+    <w:lsdException w:name="Medium Shading 1 Accent 3" w:semiHidden="0" w:uiPriority="63" w:unhideWhenUsed="0"/>
+    <w:lsdException w:name="Medium Shading 2 Accent 3" w:semiHidden="0" w:uiPriority="64" w:unhideWhenUsed="0"/>
+    <w:lsdException w:name="Medium List 1 Accent 3" w:semiHidden="0" w:uiPriority="65" w:unhideWhenUsed="0"/>
+    <w:lsdException w:name="Medium List 2 Accent 3" w:semiHidden="0" w:uiPriority="66" w:unhideWhenUsed="0"/>
+    <w:lsdException w:name="Medium Grid 1 Accent 3" w:semiHidden="0" w:uiPriority="67" w:unhideWhenUsed="0"/>
+    <w:lsdException w:name="Medium Grid 2 Accent 3" w:semiHidden="0" w:uiPriority="68" w:unhideWhenUsed="0"/>
+    <w:lsdException w:name="Medium Grid 3 Accent 3" w:semiHidden="0" w:uiPriority="69" w:unhideWhenUsed="0"/>
+    <w:lsdException w:name="Dark List Accent 3" w:semiHidden="0" w:uiPriority="70" w:unhideWhenUsed="0"/>
+    <w:lsdException w:name="Colorful Shading Accent 3" w:semiHidden="0" w:uiPriority="71" w:unhideWhenUsed="0"/>
+    <w:lsdException w:name="Colorful List Accent 3" w:semiHidden="0" w:uiPriority="72" w:unhideWhenUsed="0"/>
+    <w:lsdException w:name="Colorful Grid Accent 3" w:semiHidden="0" w:uiPriority="73" w:unhideWhenUsed="0"/>
+    <w:lsdException w:name="Light Shading Accent 4" w:semiHidden="0" w:uiPriority="60" w:unhideWhenUsed="0"/>
+    <w:lsdException w:name="Light List Accent 4" w:semiHidden="0" w:uiPriority="61" w:unhideWhenUsed="0"/>
+    <w:lsdException w:name="Light Grid Accent 4" w:semiHidden="0" w:uiPriority="62" w:unhideWhenUsed="0"/>
+    <w:lsdException w:name="Medium Shading 1 Accent 4" w:semiHidden="0" w:uiPriority="63" w:unhideWhenUsed="0"/>
+    <w:lsdException w:name="Medium Shading 2 Accent 4" w:semiHidden="0" w:uiPriority="64" w:unhideWhenUsed="0"/>
+    <w:lsdException w:name="Medium List 1 Accent 4" w:semiHidden="0" w:uiPriority="65" w:unhideWhenUsed="0"/>
+    <w:lsdException w:name="Medium List 2 Accent 4" w:semiHidden="0" w:uiPriority="66" w:unhideWhenUsed="0"/>
+    <w:lsdException w:name="Medium Grid 1 Accent 4" w:semiHidden="0" w:uiPriority="67" w:unhideWhenUsed="0"/>
+    <w:lsdException w:name="Medium Grid 2 Accent 4" w:semiHidden="0" w:uiPriority="68" w:unhideWhenUsed="0"/>
+    <w:lsdException w:name="Medium Grid 3 Accent 4" w:semiHidden="0" w:uiPriority="69" w:unhideWhenUsed="0"/>
+    <w:lsdException w:name="Dark List Accent 4" w:semiHidden="0" w:uiPriority="70" w:unhideWhenUsed="0"/>
+    <w:lsdException w:name="Colorful Shading Accent 4" w:semiHidden="0" w:uiPriority="71" w:unhideWhenUsed="0"/>
+    <w:lsdException w:name="Colorful List Accent 4" w:semiHidden="0" w:uiPriority="72" w:unhideWhenUsed="0"/>
+    <w:lsdException w:name="Colorful Grid Accent 4" w:semiHidden="0" w:uiPriority="73" w:unhideWhenUsed="0"/>
+    <w:lsdException w:name="Light Shading Accent 5" w:semiHidden="0" w:uiPriority="60" w:unhideWhenUsed="0"/>
+    <w:lsdException w:name="Light List Accent 5" w:semiHidden="0" w:uiPriority="61" w:unhideWhenUsed="0"/>
+    <w:lsdException w:name="Light Grid Accent 5" w:semiHidden="0" w:uiPriority="62" w:unhideWhenUsed="0"/>
+    <w:lsdException w:name="Medium Shading 1 Accent 5" w:semiHidden="0" w:uiPriority="63" w:unhideWhenUsed="0"/>
+    <w:lsdException w:name="Medium Shading 2 Accent 5" w:semiHidden="0" w:uiPriority="64" w:unhideWhenUsed="0"/>
+    <w:lsdException w:name="Medium List 1 Accent 5" w:semiHidden="0" w:uiPriority="65" w:unhideWhenUsed="0"/>
+    <w:lsdException w:name="Medium List 2 Accent 5" w:semiHidden="0" w:uiPriority="66" w:unhideWhenUsed="0"/>
+    <w:lsdException w:name="Medium Grid 1 Accent 5" w:semiHidden="0" w:uiPriority="67" w:unhideWhenUsed="0"/>
+    <w:lsdException w:name="Medium Grid 2 Accent 5" w:semiHidden="0" w:uiPriority="68" w:unhideWhenUsed="0"/>
+    <w:lsdException w:name="Medium Grid 3 Accent 5" w:semiHidden="0" w:uiPriority="69" w:unhideWhenUsed="0"/>
+    <w:lsdException w:name="Dark List Accent 5" w:semiHidden="0" w:uiPriority="70" w:unhideWhenUsed="0"/>
+    <w:lsdException w:name="Colorful Shading Accent 5" w:semiHidden="0" w:uiPriority="71" w:unhideWhenUsed="0"/>
+    <w:lsdException w:name="Colorful List Accent 5" w:semiHidden="0" w:uiPriority="72" w:unhideWhenUsed="0"/>
+    <w:lsdException w:name="Colorful Grid Accent 5" w:semiHidden="0" w:uiPriority="73" w:unhideWhenUsed="0"/>
+    <w:lsdException w:name="Light Shading Accent 6" w:semiHidden="0" w:uiPriority="60" w:unhideWhenUsed="0"/>
+    <w:lsdException w:name="Light List Accent 6" w:semiHidden="0" w:uiPriority="61" w:unhideWhenUsed="0"/>
+    <w:lsdException w:name="Light Grid Accent 6" w:semiHidden="0" w:uiPriority="62" w:unhideWhenUsed="0"/>
+    <w:lsdException w:name="Medium Shading 1 Accent 6" w:semiHidden="0" w:uiPriority="63" w:unhideWhenUsed="0"/>
+    <w:lsdException w:name="Medium Shading 2 Accent 6" w:semiHidden="0" w:uiPriority="64" w:unhideWhenUsed="0"/>
+    <w:lsdException w:name="Medium List 1 Accent 6" w:semiHidden="0" w:uiPriority="65" w:unhideWhenUsed="0"/>
+    <w:lsdException w:name="Medium List 2 Accent 6" w:semiHidden="0" w:uiPriority="66" w:unhideWhenUsed="0"/>
+    <w:lsdException w:name="Medium Grid 1 Accent 6" w:semiHidden="0" w:uiPriority="67" w:unhideWhenUsed="0"/>
+    <w:lsdException w:name="Medium Grid 2 Accent 6" w:semiHidden="0" w:uiPriority="68" w:unhideWhenUsed="0"/>
+    <w:lsdException w:name="Medium Grid 3 Accent 6" w:semiHidden="0" w:uiPriority="69" w:unhideWhenUsed="0"/>
+    <w:lsdException w:name="Dark List Accent 6" w:semiHidden="0" w:uiPriority="70" w:unhideWhenUsed="0"/>
+    <w:lsdException w:name="Colorful Shading Accent 6" w:semiHidden="0" w:uiPriority="71" w:unhideWhenUsed="0"/>
+    <w:lsdException w:name="Colorful List Accent 6" w:semiHidden="0" w:uiPriority="72" w:unhideWhenUsed="0"/>
+    <w:lsdException w:name="Colorful Grid Accent 6" w:semiHidden="0" w:uiPriority="73" w:unhideWhenUsed="0"/>
+    <w:lsdException w:name="Subtle Emphasis" w:semiHidden="0" w:uiPriority="19" w:unhideWhenUsed="0" w:qFormat="1"/>
+    <w:lsdException w:name="Intense Emphasis" w:semiHidden="0" w:uiPriority="21" w:unhideWhenUsed="0" w:qFormat="1"/>
+    <w:lsdException w:name="Subtle Reference" w:semiHidden="0" w:uiPriority="31" w:unhideWhenUsed="0" w:qFormat="1"/>
+    <w:lsdException w:name="Intense Reference" w:semiHidden="0" w:uiPriority="32" w:unhideWhenUsed="0" w:qFormat="1"/>
+    <w:lsdException w:name="Book Title" w:semiHidden="0" w:uiPriority="33" w:unhideWhenUsed="0" w:qFormat="1"/>
+    <w:lsdException w:name="Bibliography" w:uiPriority="37"/>
+    <w:lsdException w:name="TOC Heading" w:uiPriority="39" w:qFormat="1"/>
+  </w:latentStyles>
+  <w:style w:type="paragraph" w:default="1" w:styleId="Normal">
+    <w:name w:val="Normal"/>
+    <w:qFormat/>
+    <w:rsid w:val="00AE50EE"/>
+    <w:pPr>
+      <w:spacing w:after="200" w:line="276" w:lineRule="auto"/>
+    </w:pPr>
+    <w:rPr>
+      <w:rFonts w:eastAsiaTheme="minorHAnsi"/>
+      <w:sz w:val="22"/>
+      <w:szCs w:val="22"/>
+    </w:rPr>
+  </w:style>
+  <w:style w:type="paragraph" w:styleId="Heading1">
+    <w:name w:val="heading 1"/>
+    <w:basedOn w:val="Normal"/>
+    <w:next w:val="Normal"/>
+    <w:link w:val="Heading1Char"/>
+    <w:uiPriority w:val="9"/>
+    <w:qFormat/>
+    <w:rsid w:val="004D4B20"/>
+    <w:pPr>
+      <w:keepNext/>
+      <w:keepLines/>
+      <w:spacing w:before="240" w:after="0"/>
+      <w:outlineLvl w:val="0"/>
+    </w:pPr>
+    <w:rPr>
+      <w:rFonts w:asciiTheme="majorHAnsi" w:eastAsiaTheme="majorEastAsia" w:hAnsiTheme="majorHAnsi" w:cstheme="majorBidi"/>
+      <w:color w:val="365F91" w:themeColor="accent1" w:themeShade="BF"/>
+      <w:sz w:val="32"/>
+      <w:szCs w:val="32"/>
+    </w:rPr>
+  </w:style>
+  <w:style w:type="paragraph" w:styleId="Heading2">
+    <w:name w:val="heading 2"/>
+    <w:basedOn w:val="Normal"/>
+    <w:next w:val="Normal"/>
+    <w:link w:val="Heading2Char"/>
+    <w:uiPriority w:val="9"/>
+    <w:unhideWhenUsed/>
+    <w:qFormat/>
+    <w:rsid w:val="00AE50EE"/>
+    <w:pPr>
+      <w:keepNext/>
+      <w:keepLines/>
+      <w:spacing w:before="200" w:after="0"/>
+      <w:outlineLvl w:val="1"/>
+    </w:pPr>
+    <w:rPr>
+      <w:rFonts w:asciiTheme="majorHAnsi" w:eastAsiaTheme="majorEastAsia" w:hAnsiTheme="majorHAnsi" w:cstheme="majorBidi"/>
+      <w:b/>
+      <w:bCs/>
+      <w:color w:val="4F81BD" w:themeColor="accent1"/>
+      <w:sz w:val="26"/>
+      <w:szCs w:val="26"/>
+    </w:rPr>
+  </w:style>
+  <w:style w:type="character" w:default="1" w:styleId="DefaultParagraphFont">
+    <w:name w:val="Default Paragraph Font"/>
+    <w:uiPriority w:val="1"/>
+    <w:semiHidden/>
+    <w:unhideWhenUsed/>
+  </w:style>
+  <w:style w:type="table" w:default="1" w:styleId="TableNormal">
+    <w:name w:val="Normal Table"/>
+    <w:uiPriority w:val="99"/>
+    <w:semiHidden/>
+    <w:unhideWhenUsed/>
+    <w:tblPr>
+      <w:tblInd w:w="0" w:type="dxa"/>
+      <w:tblCellMar>
+        <w:top w:w="0" w:type="dxa"/>
+        <w:left w:w="108" w:type="dxa"/>
+        <w:bottom w:w="0" w:type="dxa"/>
+        <w:right w:w="108" w:type="dxa"/>
+      </w:tblCellMar>
+    </w:tblPr>
+  </w:style>
+  <w:style w:type="numbering" w:default="1" w:styleId="NoList">
+    <w:name w:val="No List"/>
+    <w:uiPriority w:val="99"/>
+    <w:semiHidden/>
+    <w:unhideWhenUsed/>
+  </w:style>
+  <w:style w:type="character" w:customStyle="1" w:styleId="Heading2Char">
+    <w:name w:val="Heading 2 Char"/>
+    <w:basedOn w:val="DefaultParagraphFont"/>
+    <w:link w:val="Heading2"/>
+    <w:uiPriority w:val="9"/>
+    <w:rsid w:val="00AE50EE"/>
+    <w:rPr>
+      <w:rFonts w:asciiTheme="majorHAnsi" w:eastAsiaTheme="majorEastAsia" w:hAnsiTheme="majorHAnsi" w:cstheme="majorBidi"/>
+      <w:b/>
+      <w:bCs/>
+      <w:color w:val="4F81BD" w:themeColor="accent1"/>
+      <w:sz w:val="26"/>
+      <w:szCs w:val="26"/>
+    </w:rPr>
+  </w:style>
+  <w:style w:type="paragraph" w:customStyle="1" w:styleId="Standard">
+    <w:name w:val="Standard"/>
+    <w:rsid w:val="00AE50EE"/>
+    <w:pPr>
+      <w:spacing w:line="276" w:lineRule="auto"/>
+    </w:pPr>
+    <w:rPr>
+      <w:rFonts w:ascii="Arial" w:eastAsia="Arial" w:hAnsi="Arial" w:cs="Arial"/>
+      <w:color w:val="000000"/>
+      <w:sz w:val="22"/>
+      <w:szCs w:val="22"/>
+    </w:rPr>
+  </w:style>
+  <w:style w:type="paragraph" w:styleId="Caption">
+    <w:name w:val="caption"/>
+    <w:basedOn w:val="Normal"/>
+    <w:next w:val="Normal"/>
+    <w:uiPriority w:val="35"/>
+    <w:unhideWhenUsed/>
+    <w:qFormat/>
+    <w:rsid w:val="00AE50EE"/>
+    <w:pPr>
+      <w:spacing w:line="240" w:lineRule="auto"/>
+    </w:pPr>
+    <w:rPr>
+      <w:b/>
+      <w:bCs/>
+      <w:color w:val="4F81BD" w:themeColor="accent1"/>
+      <w:sz w:val="18"/>
+      <w:szCs w:val="18"/>
+    </w:rPr>
+  </w:style>
+  <w:style w:type="paragraph" w:styleId="BalloonText">
+    <w:name w:val="Balloon Text"/>
+    <w:basedOn w:val="Normal"/>
+    <w:link w:val="BalloonTextChar"/>
+    <w:uiPriority w:val="99"/>
+    <w:semiHidden/>
+    <w:unhideWhenUsed/>
+    <w:rsid w:val="00AE50EE"/>
+    <w:pPr>
+      <w:spacing w:after="0" w:line="240" w:lineRule="auto"/>
+    </w:pPr>
+    <w:rPr>
+      <w:rFonts w:ascii="Lucida Grande" w:hAnsi="Lucida Grande" w:cs="Lucida Grande"/>
+      <w:sz w:val="18"/>
+      <w:szCs w:val="18"/>
+    </w:rPr>
+  </w:style>
+  <w:style w:type="character" w:customStyle="1" w:styleId="BalloonTextChar">
+    <w:name w:val="Balloon Text Char"/>
+    <w:basedOn w:val="DefaultParagraphFont"/>
+    <w:link w:val="BalloonText"/>
+    <w:uiPriority w:val="99"/>
+    <w:semiHidden/>
+    <w:rsid w:val="00AE50EE"/>
+    <w:rPr>
+      <w:rFonts w:ascii="Lucida Grande" w:eastAsiaTheme="minorHAnsi" w:hAnsi="Lucida Grande" w:cs="Lucida Grande"/>
+      <w:sz w:val="18"/>
+      <w:szCs w:val="18"/>
+    </w:rPr>
+  </w:style>
+  <w:style w:type="character" w:styleId="Hyperlink">
+    <w:name w:val="Hyperlink"/>
+    <w:basedOn w:val="DefaultParagraphFont"/>
+    <w:uiPriority w:val="99"/>
+    <w:unhideWhenUsed/>
+    <w:rsid w:val="005D23DE"/>
+    <w:rPr>
+      <w:color w:val="0000FF" w:themeColor="hyperlink"/>
+      <w:u w:val="single"/>
+    </w:rPr>
+  </w:style>
+  <w:style w:type="paragraph" w:styleId="TOC1">
+    <w:name w:val="toc 1"/>
+    <w:basedOn w:val="Normal"/>
+    <w:next w:val="Normal"/>
+    <w:autoRedefine/>
+    <w:uiPriority w:val="39"/>
+    <w:unhideWhenUsed/>
+    <w:rsid w:val="006A0A72"/>
+    <w:pPr>
+      <w:spacing w:before="120" w:after="0"/>
+    </w:pPr>
+    <w:rPr>
+      <w:b/>
+      <w:sz w:val="24"/>
+      <w:szCs w:val="24"/>
+    </w:rPr>
+  </w:style>
+  <w:style w:type="paragraph" w:styleId="TOC2">
+    <w:name w:val="toc 2"/>
+    <w:basedOn w:val="Normal"/>
+    <w:next w:val="Normal"/>
+    <w:autoRedefine/>
+    <w:uiPriority w:val="39"/>
+    <w:unhideWhenUsed/>
+    <w:rsid w:val="006A0A72"/>
+    <w:pPr>
+      <w:spacing w:after="0"/>
+      <w:ind w:left="220"/>
+    </w:pPr>
+    <w:rPr>
+      <w:b/>
+    </w:rPr>
+  </w:style>
+  <w:style w:type="paragraph" w:styleId="TOC3">
+    <w:name w:val="toc 3"/>
+    <w:basedOn w:val="Normal"/>
+    <w:next w:val="Normal"/>
+    <w:autoRedefine/>
+    <w:uiPriority w:val="39"/>
+    <w:unhideWhenUsed/>
+    <w:rsid w:val="006A0A72"/>
+    <w:pPr>
+      <w:spacing w:after="0"/>
+      <w:ind w:left="440"/>
+    </w:pPr>
+  </w:style>
+  <w:style w:type="paragraph" w:styleId="TOC4">
+    <w:name w:val="toc 4"/>
+    <w:basedOn w:val="Normal"/>
+    <w:next w:val="Normal"/>
+    <w:autoRedefine/>
+    <w:uiPriority w:val="39"/>
+    <w:unhideWhenUsed/>
+    <w:rsid w:val="006A0A72"/>
+    <w:pPr>
+      <w:spacing w:after="0"/>
+      <w:ind w:left="660"/>
+    </w:pPr>
+    <w:rPr>
+      <w:sz w:val="20"/>
+      <w:szCs w:val="20"/>
+    </w:rPr>
+  </w:style>
+  <w:style w:type="paragraph" w:styleId="TOC5">
+    <w:name w:val="toc 5"/>
+    <w:basedOn w:val="Normal"/>
+    <w:next w:val="Normal"/>
+    <w:autoRedefine/>
+    <w:uiPriority w:val="39"/>
+    <w:unhideWhenUsed/>
+    <w:rsid w:val="006A0A72"/>
+    <w:pPr>
+      <w:spacing w:after="0"/>
+      <w:ind w:left="880"/>
+    </w:pPr>
+    <w:rPr>
+      <w:sz w:val="20"/>
+      <w:szCs w:val="20"/>
+    </w:rPr>
+  </w:style>
+  <w:style w:type="paragraph" w:styleId="TOC6">
+    <w:name w:val="toc 6"/>
+    <w:basedOn w:val="Normal"/>
+    <w:next w:val="Normal"/>
+    <w:autoRedefine/>
+    <w:uiPriority w:val="39"/>
+    <w:unhideWhenUsed/>
+    <w:rsid w:val="006A0A72"/>
+    <w:pPr>
+      <w:spacing w:after="0"/>
+      <w:ind w:left="1100"/>
+    </w:pPr>
+    <w:rPr>
+      <w:sz w:val="20"/>
+      <w:szCs w:val="20"/>
+    </w:rPr>
+  </w:style>
+  <w:style w:type="paragraph" w:styleId="TOC7">
+    <w:name w:val="toc 7"/>
+    <w:basedOn w:val="Normal"/>
+    <w:next w:val="Normal"/>
+    <w:autoRedefine/>
+    <w:uiPriority w:val="39"/>
+    <w:unhideWhenUsed/>
+    <w:rsid w:val="006A0A72"/>
+    <w:pPr>
+      <w:spacing w:after="0"/>
+      <w:ind w:left="1320"/>
+    </w:pPr>
+    <w:rPr>
+      <w:sz w:val="20"/>
+      <w:szCs w:val="20"/>
+    </w:rPr>
+  </w:style>
+  <w:style w:type="paragraph" w:styleId="TOC8">
+    <w:name w:val="toc 8"/>
+    <w:basedOn w:val="Normal"/>
+    <w:next w:val="Normal"/>
+    <w:autoRedefine/>
+    <w:uiPriority w:val="39"/>
+    <w:unhideWhenUsed/>
+    <w:rsid w:val="006A0A72"/>
+    <w:pPr>
+      <w:spacing w:after="0"/>
+      <w:ind w:left="1540"/>
+    </w:pPr>
+    <w:rPr>
+      <w:sz w:val="20"/>
+      <w:szCs w:val="20"/>
+    </w:rPr>
+  </w:style>
+  <w:style w:type="paragraph" w:styleId="TOC9">
+    <w:name w:val="toc 9"/>
+    <w:basedOn w:val="Normal"/>
+    <w:next w:val="Normal"/>
+    <w:autoRedefine/>
+    <w:uiPriority w:val="39"/>
+    <w:unhideWhenUsed/>
+    <w:rsid w:val="006A0A72"/>
+    <w:pPr>
+      <w:spacing w:after="0"/>
+      <w:ind w:left="1760"/>
+    </w:pPr>
+    <w:rPr>
+      <w:sz w:val="20"/>
+      <w:szCs w:val="20"/>
+    </w:rPr>
+  </w:style>
+  <w:style w:type="paragraph" w:styleId="Index1">
+    <w:name w:val="index 1"/>
+    <w:basedOn w:val="Normal"/>
+    <w:next w:val="Normal"/>
+    <w:autoRedefine/>
+    <w:uiPriority w:val="99"/>
+    <w:unhideWhenUsed/>
+    <w:rsid w:val="006A0A72"/>
+    <w:pPr>
+      <w:ind w:left="220" w:hanging="220"/>
+    </w:pPr>
+  </w:style>
+  <w:style w:type="paragraph" w:styleId="Index2">
+    <w:name w:val="index 2"/>
+    <w:basedOn w:val="Normal"/>
+    <w:next w:val="Normal"/>
+    <w:autoRedefine/>
+    <w:uiPriority w:val="99"/>
+    <w:unhideWhenUsed/>
+    <w:rsid w:val="006A0A72"/>
+    <w:pPr>
+      <w:ind w:left="440" w:hanging="220"/>
+    </w:pPr>
+  </w:style>
+  <w:style w:type="paragraph" w:styleId="Index3">
+    <w:name w:val="index 3"/>
+    <w:basedOn w:val="Normal"/>
+    <w:next w:val="Normal"/>
+    <w:autoRedefine/>
+    <w:uiPriority w:val="99"/>
+    <w:unhideWhenUsed/>
+    <w:rsid w:val="006A0A72"/>
+    <w:pPr>
+      <w:ind w:left="660" w:hanging="220"/>
+    </w:pPr>
+  </w:style>
+  <w:style w:type="paragraph" w:styleId="Index4">
+    <w:name w:val="index 4"/>
+    <w:basedOn w:val="Normal"/>
+    <w:next w:val="Normal"/>
+    <w:autoRedefine/>
+    <w:uiPriority w:val="99"/>
+    <w:unhideWhenUsed/>
+    <w:rsid w:val="006A0A72"/>
+    <w:pPr>
+      <w:ind w:left="880" w:hanging="220"/>
+    </w:pPr>
+  </w:style>
+  <w:style w:type="paragraph" w:styleId="Index5">
+    <w:name w:val="index 5"/>
+    <w:basedOn w:val="Normal"/>
+    <w:next w:val="Normal"/>
+    <w:autoRedefine/>
+    <w:uiPriority w:val="99"/>
+    <w:unhideWhenUsed/>
+    <w:rsid w:val="006A0A72"/>
+    <w:pPr>
+      <w:ind w:left="1100" w:hanging="220"/>
+    </w:pPr>
+  </w:style>
+  <w:style w:type="paragraph" w:styleId="Index6">
+    <w:name w:val="index 6"/>
+    <w:basedOn w:val="Normal"/>
+    <w:next w:val="Normal"/>
+    <w:autoRedefine/>
+    <w:uiPriority w:val="99"/>
+    <w:unhideWhenUsed/>
+    <w:rsid w:val="006A0A72"/>
+    <w:pPr>
+      <w:ind w:left="1320" w:hanging="220"/>
+    </w:pPr>
+  </w:style>
+  <w:style w:type="paragraph" w:styleId="Index7">
+    <w:name w:val="index 7"/>
+    <w:basedOn w:val="Normal"/>
+    <w:next w:val="Normal"/>
+    <w:autoRedefine/>
+    <w:uiPriority w:val="99"/>
+    <w:unhideWhenUsed/>
+    <w:rsid w:val="006A0A72"/>
+    <w:pPr>
+      <w:ind w:left="1540" w:hanging="220"/>
+    </w:pPr>
+  </w:style>
+  <w:style w:type="paragraph" w:styleId="Index8">
+    <w:name w:val="index 8"/>
+    <w:basedOn w:val="Normal"/>
+    <w:next w:val="Normal"/>
+    <w:autoRedefine/>
+    <w:uiPriority w:val="99"/>
+    <w:unhideWhenUsed/>
+    <w:rsid w:val="006A0A72"/>
+    <w:pPr>
+      <w:ind w:left="1760" w:hanging="220"/>
+    </w:pPr>
+  </w:style>
+  <w:style w:type="paragraph" w:styleId="Index9">
+    <w:name w:val="index 9"/>
+    <w:basedOn w:val="Normal"/>
+    <w:next w:val="Normal"/>
+    <w:autoRedefine/>
+    <w:uiPriority w:val="99"/>
+    <w:unhideWhenUsed/>
+    <w:rsid w:val="006A0A72"/>
+    <w:pPr>
+      <w:ind w:left="1980" w:hanging="220"/>
+    </w:pPr>
+  </w:style>
+  <w:style w:type="paragraph" w:styleId="IndexHeading">
+    <w:name w:val="index heading"/>
+    <w:basedOn w:val="Normal"/>
+    <w:next w:val="Index1"/>
+    <w:uiPriority w:val="99"/>
+    <w:unhideWhenUsed/>
+    <w:rsid w:val="006A0A72"/>
+  </w:style>
+  <w:style w:type="character" w:customStyle="1" w:styleId="Heading1Char">
+    <w:name w:val="Heading 1 Char"/>
+    <w:basedOn w:val="DefaultParagraphFont"/>
+    <w:link w:val="Heading1"/>
+    <w:uiPriority w:val="9"/>
+    <w:rsid w:val="004D4B20"/>
+    <w:rPr>
+      <w:rFonts w:asciiTheme="majorHAnsi" w:eastAsiaTheme="majorEastAsia" w:hAnsiTheme="majorHAnsi" w:cstheme="majorBidi"/>
+      <w:color w:val="365F91" w:themeColor="accent1" w:themeShade="BF"/>
+      <w:sz w:val="32"/>
+      <w:szCs w:val="32"/>
+    </w:rPr>
+  </w:style>
+</w:styles>
+</file>
+
+<file path=word/stylesWithEffects.xml><?xml version="1.0" encoding="utf-8"?>
+<w:styles xmlns:wpc="http://schemas.microsoft.com/office/word/2010/wordprocessingCanvas" xmlns:mo="http://schemas.microsoft.com/office/mac/office/2008/main" xmlns:mc="http://schemas.openxmlformats.org/markup-compatibility/2006" xmlns:mv="urn:schemas-microsoft-com:mac:vml" xmlns:o="urn:schemas-microsoft-com:office:office" xmlns:r="http://schemas.openxmlformats.org/officeDocument/2006/relationships" xmlns:m="http://schemas.openxmlformats.org/officeDocument/2006/math" xmlns:v="urn:schemas-microsoft-com:vml" xmlns:wp14="http://schemas.microsoft.com/office/word/2010/wordprocessingDrawing" xmlns:wp="http://schemas.openxmlformats.org/drawingml/2006/wordprocessingDrawing" xmlns:w10="urn:schemas-microsoft-com:office:word" xmlns:w="http://schemas.openxmlformats.org/wordprocessingml/2006/main" xmlns:w14="http://schemas.microsoft.com/office/word/2010/wordml" xmlns:wpg="http://schemas.microsoft.com/office/word/2010/wordprocessingGroup" xmlns:wpi="http://schemas.microsoft.com/office/word/2010/wordprocessingInk" xmlns:wne="http://schemas.microsoft.com/office/word/2006/wordml" xmlns:wps="http://schemas.microsoft.com/office/word/2010/wordprocessingShape" mc:Ignorable="w14 wp14">
+  <w:docDefaults>
+    <w:rPrDefault>
+      <w:rPr>
+        <w:rFonts w:asciiTheme="minorHAnsi" w:eastAsiaTheme="minorEastAsia" w:hAnsiTheme="minorHAnsi" w:cstheme="minorBidi"/>
+        <w:sz w:val="24"/>
+        <w:szCs w:val="24"/>
+        <w:lang w:val="en-US" w:eastAsia="en-US" w:bidi="ar-SA"/>
+      </w:rPr>
+    </w:rPrDefault>
+    <w:pPrDefault/>
+  </w:docDefaults>
+  <w:latentStyles w:defLockedState="0" w:defUIPriority="99" w:defSemiHidden="1" w:defUnhideWhenUsed="1" w:defQFormat="0" w:count="276">
+    <w:lsdException w:name="Normal" w:semiHidden="0" w:uiPriority="0" w:unhideWhenUsed="0" w:qFormat="1"/>
+    <w:lsdException w:name="heading 1" w:semiHidden="0" w:uiPriority="9" w:unhideWhenUsed="0" w:qFormat="1"/>
+    <w:lsdException w:name="heading 2" w:uiPriority="9" w:qFormat="1"/>
+    <w:lsdException w:name="heading 3" w:uiPriority="9" w:qFormat="1"/>
+    <w:lsdException w:name="heading 4" w:uiPriority="9" w:qFormat="1"/>
+    <w:lsdException w:name="heading 5" w:uiPriority="9" w:qFormat="1"/>
+    <w:lsdException w:name="heading 6" w:uiPriority="9" w:qFormat="1"/>
+    <w:lsdException w:name="heading 7" w:uiPriority="9" w:qFormat="1"/>
+    <w:lsdException w:name="heading 8" w:uiPriority="9" w:qFormat="1"/>
+    <w:lsdException w:name="heading 9" w:uiPriority="9" w:qFormat="1"/>
+    <w:lsdException w:name="toc 1" w:uiPriority="39"/>
+    <w:lsdException w:name="toc 2" w:uiPriority="39"/>
+    <w:lsdException w:name="toc 3" w:uiPriority="39"/>
+    <w:lsdException w:name="toc 4" w:uiPriority="39"/>
+    <w:lsdException w:name="toc 5" w:uiPriority="39"/>
+    <w:lsdException w:name="toc 6" w:uiPriority="39"/>
+    <w:lsdException w:name="toc 7" w:uiPriority="39"/>
+    <w:lsdException w:name="toc 8" w:uiPriority="39"/>
+    <w:lsdException w:name="toc 9" w:uiPriority="39"/>
+    <w:lsdException w:name="caption" w:uiPriority="35" w:qFormat="1"/>
+    <w:lsdException w:name="Title" w:semiHidden="0" w:uiPriority="10" w:unhideWhenUsed="0" w:qFormat="1"/>
+    <w:lsdException w:name="Default Paragraph Font" w:uiPriority="1"/>
+    <w:lsdException w:name="Subtitle" w:semiHidden="0" w:uiPriority="11" w:unhideWhenUsed="0" w:qFormat="1"/>
+    <w:lsdException w:name="Strong" w:semiHidden="0" w:uiPriority="22" w:unhideWhenUsed="0" w:qFormat="1"/>
+    <w:lsdException w:name="Emphasis" w:semiHidden="0" w:uiPriority="20" w:unhideWhenUsed="0" w:qFormat="1"/>
+    <w:lsdException w:name="Table Grid" w:semiHidden="0" w:uiPriority="59" w:unhideWhenUsed="0"/>
+    <w:lsdException w:name="Note Level 1" w:semiHidden="0" w:unhideWhenUsed="0"/>
+    <w:lsdException w:name="Note Level 2" w:semiHidden="0" w:unhideWhenUsed="0"/>
+    <w:lsdException w:name="Note Level 3" w:semiHidden="0" w:unhideWhenUsed="0"/>
+    <w:lsdException w:name="Note Level 4" w:semiHidden="0" w:unhideWhenUsed="0"/>
+    <w:lsdException w:name="Note Level 5" w:semiHidden="0" w:unhideWhenUsed="0"/>
+    <w:lsdException w:name="Note Level 6" w:semiHidden="0" w:unhideWhenUsed="0"/>
+    <w:lsdException w:name="Note Level 7" w:semiHidden="0" w:unhideWhenUsed="0"/>
+    <w:lsdException w:name="Note Level 8" w:semiHidden="0" w:unhideWhenUsed="0"/>
+    <w:lsdException w:name="Note Level 9" w:semiHidden="0" w:unhideWhenUsed="0"/>
+    <w:lsdException w:name="Placeholder Text" w:unhideWhenUsed="0"/>
+    <w:lsdException w:name="No Spacing" w:semiHidden="0" w:uiPriority="1" w:unhideWhenUsed="0" w:qFormat="1"/>
+    <w:lsdException w:name="Light Shading" w:semiHidden="0" w:uiPriority="60" w:unhideWhenUsed="0"/>
+    <w:lsdException w:name="Light List" w:semiHidden="0" w:uiPriority="61" w:unhideWhenUsed="0"/>
+    <w:lsdException w:name="Light Grid" w:semiHidden="0" w:uiPriority="62" w:unhideWhenUsed="0"/>
+    <w:lsdException w:name="Medium Shading 1" w:semiHidden="0" w:uiPriority="63" w:unhideWhenUsed="0"/>
+    <w:lsdException w:name="Medium Shading 2" w:semiHidden="0" w:uiPriority="64" w:unhideWhenUsed="0"/>
+    <w:lsdException w:name="Medium List 1" w:semiHidden="0" w:uiPriority="65" w:unhideWhenUsed="0"/>
+    <w:lsdException w:name="Medium List 2" w:semiHidden="0" w:uiPriority="66" w:unhideWhenUsed="0"/>
+    <w:lsdException w:name="Medium Grid 1" w:semiHidden="0" w:uiPriority="67" w:unhideWhenUsed="0"/>
+    <w:lsdException w:name="Medium Grid 2" w:semiHidden="0" w:uiPriority="68" w:unhideWhenUsed="0"/>
+    <w:lsdException w:name="Medium Grid 3" w:semiHidden="0" w:uiPriority="69" w:unhideWhenUsed="0"/>
+    <w:lsdException w:name="Dark List" w:semiHidden="0" w:uiPriority="70" w:unhideWhenUsed="0"/>
+    <w:lsdException w:name="Colorful Shading" w:semiHidden="0" w:uiPriority="71" w:unhideWhenUsed="0"/>
+    <w:lsdException w:name="Colorful List" w:semiHidden="0" w:uiPriority="72" w:unhideWhenUsed="0"/>
+    <w:lsdException w:name="Colorful Grid" w:semiHidden="0" w:uiPriority="73" w:unhideWhenUsed="0"/>
+    <w:lsdException w:name="Light Shading Accent 1" w:semiHidden="0" w:uiPriority="60" w:unhideWhenUsed="0"/>
+    <w:lsdException w:name="Light List Accent 1" w:semiHidden="0" w:uiPriority="61" w:unhideWhenUsed="0"/>
+    <w:lsdException w:name="Light Grid Accent 1" w:semiHidden="0" w:uiPriority="62" w:unhideWhenUsed="0"/>
+    <w:lsdException w:name="Medium Shading 1 Accent 1" w:semiHidden="0" w:uiPriority="63" w:unhideWhenUsed="0"/>
+    <w:lsdException w:name="Medium Shading 2 Accent 1" w:semiHidden="0" w:uiPriority="64" w:unhideWhenUsed="0"/>
+    <w:lsdException w:name="Medium List 1 Accent 1" w:semiHidden="0" w:uiPriority="65" w:unhideWhenUsed="0"/>
+    <w:lsdException w:name="Revision" w:unhideWhenUsed="0"/>
+    <w:lsdException w:name="List Paragraph" w:semiHidden="0" w:uiPriority="34" w:unhideWhenUsed="0" w:qFormat="1"/>
+    <w:lsdException w:name="Quote" w:semiHidden="0" w:uiPriority="29" w:unhideWhenUsed="0" w:qFormat="1"/>
+    <w:lsdException w:name="Intense Quote" w:semiHidden="0" w:uiPriority="30" w:unhideWhenUsed="0" w:qFormat="1"/>
+    <w:lsdException w:name="Medium List 2 Accent 1" w:semiHidden="0" w:uiPriority="66" w:unhideWhenUsed="0"/>
+    <w:lsdException w:name="Medium Grid 1 Accent 1" w:semiHidden="0" w:uiPriority="67" w:unhideWhenUsed="0"/>
+    <w:lsdException w:name="Medium Grid 2 Accent 1" w:semiHidden="0" w:uiPriority="68" w:unhideWhenUsed="0"/>
+    <w:lsdException w:name="Medium Grid 3 Accent 1" w:semiHidden="0" w:uiPriority="69" w:unhideWhenUsed="0"/>
+    <w:lsdException w:name="Dark List Accent 1" w:semiHidden="0" w:uiPriority="70" w:unhideWhenUsed="0"/>
+    <w:lsdException w:name="Colorful Shading Accent 1" w:semiHidden="0" w:uiPriority="71" w:unhideWhenUsed="0"/>
+    <w:lsdException w:name="Colorful List Accent 1" w:semiHidden="0" w:uiPriority="72" w:unhideWhenUsed="0"/>
+    <w:lsdException w:name="Colorful Grid Accent 1" w:semiHidden="0" w:uiPriority="73" w:unhideWhenUsed="0"/>
+    <w:lsdException w:name="Light Shading Accent 2" w:semiHidden="0" w:uiPriority="60" w:unhideWhenUsed="0"/>
+    <w:lsdException w:name="Light List Accent 2" w:semiHidden="0" w:uiPriority="61" w:unhideWhenUsed="0"/>
+    <w:lsdException w:name="Light Grid Accent 2" w:semiHidden="0" w:uiPriority="62" w:unhideWhenUsed="0"/>
+    <w:lsdException w:name="Medium Shading 1 Accent 2" w:semiHidden="0" w:uiPriority="63" w:unhideWhenUsed="0"/>
+    <w:lsdException w:name="Medium Shading 2 Accent 2" w:semiHidden="0" w:uiPriority="64" w:unhideWhenUsed="0"/>
+    <w:lsdException w:name="Medium List 1 Accent 2" w:semiHidden="0" w:uiPriority="65" w:unhideWhenUsed="0"/>
+    <w:lsdException w:name="Medium List 2 Accent 2" w:semiHidden="0" w:uiPriority="66" w:unhideWhenUsed="0"/>
+    <w:lsdException w:name="Medium Grid 1 Accent 2" w:semiHidden="0" w:uiPriority="67" w:unhideWhenUsed="0"/>
+    <w:lsdException w:name="Medium Grid 2 Accent 2" w:semiHidden="0" w:uiPriority="68" w:unhideWhenUsed="0"/>
+    <w:lsdException w:name="Medium Grid 3 Accent 2" w:semiHidden="0" w:uiPriority="69" w:unhideWhenUsed="0"/>
+    <w:lsdException w:name="Dark List Accent 2" w:semiHidden="0" w:uiPriority="70" w:unhideWhenUsed="0"/>
+    <w:lsdException w:name="Colorful Shading Accent 2" w:semiHidden="0" w:uiPriority="71" w:unhideWhenUsed="0"/>
+    <w:lsdException w:name="Colorful List Accent 2" w:semiHidden="0" w:uiPriority="72" w:unhideWhenUsed="0"/>
+    <w:lsdException w:name="Colorful Grid Accent 2" w:semiHidden="0" w:uiPriority="73" w:unhideWhenUsed="0"/>
+    <w:lsdException w:name="Light Shading Accent 3" w:semiHidden="0" w:uiPriority="60" w:unhideWhenUsed="0"/>
+    <w:lsdException w:name="Light List Accent 3" w:semiHidden="0" w:uiPriority="61" w:unhideWhenUsed="0"/>
+    <w:lsdException w:name="Light Grid Accent 3" w:semiHidden="0" w:uiPriority="62" w:unhideWhenUsed="0"/>
+    <w:lsdException w:name="Medium Shading 1 Accent 3" w:semiHidden="0" w:uiPriority="63" w:unhideWhenUsed="0"/>
+    <w:lsdException w:name="Medium Shading 2 Accent 3" w:semiHidden="0" w:uiPriority="64" w:unhideWhenUsed="0"/>
+    <w:lsdException w:name="Medium List 1 Accent 3" w:semiHidden="0" w:uiPriority="65" w:unhideWhenUsed="0"/>
+    <w:lsdException w:name="Medium List 2 Accent 3" w:semiHidden="0" w:uiPriority="66" w:unhideWhenUsed="0"/>
+    <w:lsdException w:name="Medium Grid 1 Accent 3" w:semiHidden="0" w:uiPriority="67" w:unhideWhenUsed="0"/>
+    <w:lsdException w:name="Medium Grid 2 Accent 3" w:semiHidden="0" w:uiPriority="68" w:unhideWhenUsed="0"/>
+    <w:lsdException w:name="Medium Grid 3 Accent 3" w:semiHidden="0" w:uiPriority="69" w:unhideWhenUsed="0"/>
+    <w:lsdException w:name="Dark List Accent 3" w:semiHidden="0" w:uiPriority="70" w:unhideWhenUsed="0"/>
+    <w:lsdException w:name="Colorful Shading Accent 3" w:semiHidden="0" w:uiPriority="71" w:unhideWhenUsed="0"/>
+    <w:lsdException w:name="Colorful List Accent 3" w:semiHidden="0" w:uiPriority="72" w:unhideWhenUsed="0"/>
+    <w:lsdException w:name="Colorful Grid Accent 3" w:semiHidden="0" w:uiPriority="73" w:unhideWhenUsed="0"/>
+    <w:lsdException w:name="Light Shading Accent 4" w:semiHidden="0" w:uiPriority="60" w:unhideWhenUsed="0"/>
+    <w:lsdException w:name="Light List Accent 4" w:semiHidden="0" w:uiPriority="61" w:unhideWhenUsed="0"/>
+    <w:lsdException w:name="Light Grid Accent 4" w:semiHidden="0" w:uiPriority="62" w:unhideWhenUsed="0"/>
+    <w:lsdException w:name="Medium Shading 1 Accent 4" w:semiHidden="0" w:uiPriority="63" w:unhideWhenUsed="0"/>
+    <w:lsdException w:name="Medium Shading 2 Accent 4" w:semiHidden="0" w:uiPriority="64" w:unhideWhenUsed="0"/>
+    <w:lsdException w:name="Medium List 1 Accent 4" w:semiHidden="0" w:uiPriority="65" w:unhideWhenUsed="0"/>
+    <w:lsdException w:name="Medium List 2 Accent 4" w:semiHidden="0" w:uiPriority="66" w:unhideWhenUsed="0"/>
+    <w:lsdException w:name="Medium Grid 1 Accent 4" w:semiHidden="0" w:uiPriority="67" w:unhideWhenUsed="0"/>
+    <w:lsdException w:name="Medium Grid 2 Accent 4" w:semiHidden="0" w:uiPriority="68" w:unhideWhenUsed="0"/>
+    <w:lsdException w:name="Medium Grid 3 Accent 4" w:semiHidden="0" w:uiPriority="69" w:unhideWhenUsed="0"/>
+    <w:lsdException w:name="Dark List Accent 4" w:semiHidden="0" w:uiPriority="70" w:unhideWhenUsed="0"/>
+    <w:lsdException w:name="Colorful Shading Accent 4" w:semiHidden="0" w:uiPriority="71" w:unhideWhenUsed="0"/>
+    <w:lsdException w:name="Colorful List Accent 4" w:semiHidden="0" w:uiPriority="72" w:unhideWhenUsed="0"/>
+    <w:lsdException w:name="Colorful Grid Accent 4" w:semiHidden="0" w:uiPriority="73" w:unhideWhenUsed="0"/>
+    <w:lsdException w:name="Light Shading Accent 5" w:semiHidden="0" w:uiPriority="60" w:unhideWhenUsed="0"/>
+    <w:lsdException w:name="Light List Accent 5" w:semiHidden="0" w:uiPriority="61" w:unhideWhenUsed="0"/>
+    <w:lsdException w:name="Light Grid Accent 5" w:semiHidden="0" w:uiPriority="62" w:unhideWhenUsed="0"/>
+    <w:lsdException w:name="Medium Shading 1 Accent 5" w:semiHidden="0" w:uiPriority="63" w:unhideWhenUsed="0"/>
+    <w:lsdException w:name="Medium Shading 2 Accent 5" w:semiHidden="0" w:uiPriority="64" w:unhideWhenUsed="0"/>
+    <w:lsdException w:name="Medium List 1 Accent 5" w:semiHidden="0" w:uiPriority="65" w:unhideWhenUsed="0"/>
+    <w:lsdException w:name="Medium List 2 Accent 5" w:semiHidden="0" w:uiPriority="66" w:unhideWhenUsed="0"/>
+    <w:lsdException w:name="Medium Grid 1 Accent 5" w:semiHidden="0" w:uiPriority="67" w:unhideWhenUsed="0"/>
+    <w:lsdException w:name="Medium Grid 2 Accent 5" w:semiHidden="0" w:uiPriority="68" w:unhideWhenUsed="0"/>
+    <w:lsdException w:name="Medium Grid 3 Accent 5" w:semiHidden="0" w:uiPriority="69" w:unhideWhenUsed="0"/>
+    <w:lsdException w:name="Dark List Accent 5" w:semiHidden="0" w:uiPriority="70" w:unhideWhenUsed="0"/>
+    <w:lsdException w:name="Colorful Shading Accent 5" w:semiHidden="0" w:uiPriority="71" w:unhideWhenUsed="0"/>
+    <w:lsdException w:name="Colorful List Accent 5" w:semiHidden="0" w:uiPriority="72" w:unhideWhenUsed="0"/>
+    <w:lsdException w:name="Colorful Grid Accent 5" w:semiHidden="0" w:uiPriority="73" w:unhideWhenUsed="0"/>
+    <w:lsdException w:name="Light Shading Accent 6" w:semiHidden="0" w:uiPriority="60" w:unhideWhenUsed="0"/>
+    <w:lsdException w:name="Light List Accent 6" w:semiHidden="0" w:uiPriority="61" w:unhideWhenUsed="0"/>
+    <w:lsdException w:name="Light Grid Accent 6" w:semiHidden="0" w:uiPriority="62" w:unhideWhenUsed="0"/>
+    <w:lsdException w:name="Medium Shading 1 Accent 6" w:semiHidden="0" w:uiPriority="63" w:unhideWhenUsed="0"/>
+    <w:lsdException w:name="Medium Shading 2 Accent 6" w:semiHidden="0" w:uiPriority="64" w:unhideWhenUsed="0"/>
+    <w:lsdException w:name="Medium List 1 Accent 6" w:semiHidden="0" w:uiPriority="65" w:unhideWhenUsed="0"/>
+    <w:lsdException w:name="Medium List 2 Accent 6" w:semiHidden="0" w:uiPriority="66" w:unhideWhenUsed="0"/>
+    <w:lsdException w:name="Medium Grid 1 Accent 6" w:semiHidden="0" w:uiPriority="67" w:unhideWhenUsed="0"/>
+    <w:lsdException w:name="Medium Grid 2 Accent 6" w:semiHidden="0" w:uiPriority="68" w:unhideWhenUsed="0"/>
+    <w:lsdException w:name="Medium Grid 3 Accent 6" w:semiHidden="0" w:uiPriority="69" w:unhideWhenUsed="0"/>
+    <w:lsdException w:name="Dark List Accent 6" w:semiHidden="0" w:uiPriority="70" w:unhideWhenUsed="0"/>
+    <w:lsdException w:name="Colorful Shading Accent 6" w:semiHidden="0" w:uiPriority="71" w:unhideWhenUsed="0"/>
+    <w:lsdException w:name="Colorful List Accent 6" w:semiHidden="0" w:uiPriority="72" w:unhideWhenUsed="0"/>
+    <w:lsdException w:name="Colorful Grid Accent 6" w:semiHidden="0" w:uiPriority="73" w:unhideWhenUsed="0"/>
+    <w:lsdException w:name="Subtle Emphasis" w:semiHidden="0" w:uiPriority="19" w:unhideWhenUsed="0" w:qFormat="1"/>
+    <w:lsdException w:name="Intense Emphasis" w:semiHidden="0" w:uiPriority="21" w:unhideWhenUsed="0" w:qFormat="1"/>
+    <w:lsdException w:name="Subtle Reference" w:semiHidden="0" w:uiPriority="31" w:unhideWhenUsed="0" w:qFormat="1"/>
+    <w:lsdException w:name="Intense Reference" w:semiHidden="0" w:uiPriority="32" w:unhideWhenUsed="0" w:qFormat="1"/>
+    <w:lsdException w:name="Book Title" w:semiHidden="0" w:uiPriority="33" w:unhideWhenUsed="0" w:qFormat="1"/>
+    <w:lsdException w:name="Bibliography" w:uiPriority="37"/>
+    <w:lsdException w:name="TOC Heading" w:uiPriority="39" w:qFormat="1"/>
   </w:latentStyles>
   <w:style w:type="paragraph" w:default="1" w:styleId="Normal">
     <w:name w:val="Normal"/>

</xml_diff>